<commit_message>
wow no fair i want a nintendo internship but oh well there will be more opportunities
</commit_message>
<xml_diff>
--- a/paper/GameAIPro2_EicherMurrayPMeshGen.docx
+++ b/paper/GameAIPro2_EicherMurrayPMeshGen.docx
@@ -1,6 +1,6 @@
 
 <file path=word/document.xml><?xml version="1.0" encoding="utf-8"?>
-<w:document xmlns:wpc="http://schemas.microsoft.com/office/word/2010/wordprocessingCanvas" xmlns:mc="http://schemas.openxmlformats.org/markup-compatibility/2006" xmlns:o="urn:schemas-microsoft-com:office:office" xmlns:r="http://schemas.openxmlformats.org/officeDocument/2006/relationships" xmlns:m="http://schemas.openxmlformats.org/officeDocument/2006/math" xmlns:v="urn:schemas-microsoft-com:vml" xmlns:wp14="http://schemas.microsoft.com/office/word/2010/wordprocessingDrawing" xmlns:wp="http://schemas.openxmlformats.org/drawingml/2006/wordprocessingDrawing" xmlns:w10="urn:schemas-microsoft-com:office:word" xmlns:w="http://schemas.openxmlformats.org/wordprocessingml/2006/main" xmlns:w14="http://schemas.microsoft.com/office/word/2010/wordml" xmlns:w15="http://schemas.microsoft.com/office/word/2012/wordml" xmlns:wpg="http://schemas.microsoft.com/office/word/2010/wordprocessingGroup" xmlns:wpi="http://schemas.microsoft.com/office/word/2010/wordprocessingInk" xmlns:wne="http://schemas.microsoft.com/office/word/2006/wordml" xmlns:wps="http://schemas.microsoft.com/office/word/2010/wordprocessingShape" mc:Ignorable="w14 w15 wp14">
+<w:document xmlns:wpc="http://schemas.microsoft.com/office/word/2010/wordprocessingCanvas" xmlns:cx="http://schemas.microsoft.com/office/drawing/2014/chartex" xmlns:cx1="http://schemas.microsoft.com/office/drawing/2015/9/8/chartex" xmlns:cx2="http://schemas.microsoft.com/office/drawing/2015/10/21/chartex" xmlns:cx3="http://schemas.microsoft.com/office/drawing/2016/5/9/chartex" xmlns:cx4="http://schemas.microsoft.com/office/drawing/2016/5/10/chartex" xmlns:cx5="http://schemas.microsoft.com/office/drawing/2016/5/11/chartex" xmlns:cx6="http://schemas.microsoft.com/office/drawing/2016/5/12/chartex" xmlns:cx7="http://schemas.microsoft.com/office/drawing/2016/5/13/chartex" xmlns:cx8="http://schemas.microsoft.com/office/drawing/2016/5/14/chartex" xmlns:mc="http://schemas.openxmlformats.org/markup-compatibility/2006" xmlns:aink="http://schemas.microsoft.com/office/drawing/2016/ink" xmlns:am3d="http://schemas.microsoft.com/office/drawing/2017/model3d" xmlns:o="urn:schemas-microsoft-com:office:office" xmlns:r="http://schemas.openxmlformats.org/officeDocument/2006/relationships" xmlns:m="http://schemas.openxmlformats.org/officeDocument/2006/math" xmlns:v="urn:schemas-microsoft-com:vml" xmlns:wp14="http://schemas.microsoft.com/office/word/2010/wordprocessingDrawing" xmlns:wp="http://schemas.openxmlformats.org/drawingml/2006/wordprocessingDrawing" xmlns:w10="urn:schemas-microsoft-com:office:word" xmlns:w="http://schemas.openxmlformats.org/wordprocessingml/2006/main" xmlns:w14="http://schemas.microsoft.com/office/word/2010/wordml" xmlns:w15="http://schemas.microsoft.com/office/word/2012/wordml" xmlns:w16cid="http://schemas.microsoft.com/office/word/2016/wordml/cid" xmlns:w16se="http://schemas.microsoft.com/office/word/2015/wordml/symex" xmlns:wpg="http://schemas.microsoft.com/office/word/2010/wordprocessingGroup" xmlns:wpi="http://schemas.microsoft.com/office/word/2010/wordprocessingInk" xmlns:wne="http://schemas.microsoft.com/office/word/2006/wordml" xmlns:wps="http://schemas.microsoft.com/office/word/2010/wordprocessingShape" mc:Ignorable="w14 w15 w16se w16cid wp14">
   <w:body>
     <w:p>
       <w:pPr>
@@ -19,16 +19,27 @@
       <w:r>
         <w:t xml:space="preserve"> Title</w:t>
       </w:r>
-    </w:p>
-    <w:p>
-      <w:r>
-        <w:t xml:space="preserve">Author </w:t>
-      </w:r>
-      <w:r>
-        <w:t>Name</w:t>
-      </w:r>
-      <w:r>
-        <w:t>, Author Name, and Author Name</w:t>
+      <w:r>
+        <w:t xml:space="preserve"> (</w:t>
+      </w:r>
+      <w:proofErr w:type="spellStart"/>
+      <w:r>
+        <w:t>benis</w:t>
+      </w:r>
+      <w:proofErr w:type="spellEnd"/>
+      <w:r>
+        <w:t>)</w:t>
+      </w:r>
+    </w:p>
+    <w:p>
+      <w:r>
+        <w:t>Christopher Eicher</w:t>
+      </w:r>
+      <w:r>
+        <w:t xml:space="preserve">, </w:t>
+      </w:r>
+      <w:r>
+        <w:t>Jason Murray</w:t>
       </w:r>
     </w:p>
     <w:p>
@@ -52,10 +63,7 @@
     </w:p>
     <w:p>
       <w:r>
-        <w:t>You must use this template doc as your starting point. Read the whole thing before writing, since it will save you time. Don’t change margins, spacing, fonts, or styles.</w:t>
-      </w:r>
-      <w:r>
-        <w:t xml:space="preserve"> Everything is set up to accurately measure page count.</w:t>
+        <w:t xml:space="preserve">Procedural content generation is pervasive throughout games with vast, unending worlds to explore. Procedural mesh generation creates models. One example of PMG is terrain generation - terrain can be a large subdivided plane with a procedurally generated heightmap to control the height of the vertices in the plane. </w:t>
       </w:r>
     </w:p>
     <w:p>
@@ -63,146 +71,352 @@
         <w:ind w:firstLine="720"/>
       </w:pPr>
       <w:r>
-        <w:t>This is the introduction. The introduction is the place to motivate your article and explain what will be covered. Typically this is done in one or two paragraphs, but occasionally authors will stretch it out to three or four</w:t>
-      </w:r>
-      <w:r>
-        <w:t xml:space="preserve">. </w:t>
-      </w:r>
-      <w:r>
-        <w:t xml:space="preserve">The introduction is incredibly important and should </w:t>
-      </w:r>
-      <w:r>
-        <w:t xml:space="preserve">be refined or rewritten once the article is done to make sure it’s the </w:t>
+        <w:t>Often procedural content generation is used to place objects in the world, constructing elements of the world like children do with toy bricks. Modern 3D games incorporate the idea of adding decals, the idea of stacking a texture onto something that already has a texture on it, and this is a very powerful tool because it lets you break up a surface that may have a repetitive texture on it. We aim to give you the ability to add additional shape on top of the shapes of your world using procedural mesh generation--to give you the tools to add extra touches of detail to your world.</w:t>
+      </w:r>
+    </w:p>
+    <w:p>
+      <w:pPr>
+        <w:pStyle w:val="Heading2"/>
+      </w:pPr>
+      <w:r>
+        <w:t>1.1 Procedural vs. Random</w:t>
+      </w:r>
+    </w:p>
+    <w:p>
+      <w:r>
+        <w:t xml:space="preserve">Even in game development circles there is confusion about the difference between procedural generation and random generation. Randomly generated content isn’t completely random--there are rules in place--so all random content is procedural content. Procedural content isn’t necessarily different every time. It doesn’t always need a pseudo-random number generator, but even if it does, careful preservation of the seed means that you can generate the same world consistently with less data. </w:t>
+      </w:r>
+    </w:p>
+    <w:p>
+      <w:pPr>
+        <w:ind w:firstLine="720"/>
+      </w:pPr>
+      <w:r>
+        <w:t>Fuel is an open world racing game released in 2009 on the Xbox 360, PlayStation 3 and PC, that used procedural generation to let players wander around 14,000 square kilometers of an open world that was not random but the same every time. The game was held entirely on a single disk, a feat not possible without procedural content generation.</w:t>
+      </w:r>
+    </w:p>
+    <w:p>
+      <w:pPr>
+        <w:pStyle w:val="Heading2"/>
+      </w:pPr>
+      <w:r>
+        <w:t>1.2 Procedural Mesh Generation in Shipped Titles</w:t>
+      </w:r>
+    </w:p>
+    <w:p>
+      <w:r>
+        <w:t xml:space="preserve">Even games that don’t boast procedurally generated content may have procedurally generated meshes. One of the most common examples is terrain. Many games use terrain that is saved on disk as a grayscale texture, but ultimately </w:t>
+      </w:r>
+      <w:r>
+        <w:t>terrain must be rendered</w:t>
+      </w:r>
+      <w:r>
+        <w:t xml:space="preserve"> as triangles in 3D space. The process of taking a heightmap with a relatively small memory footprint and generating a mesh is a simple form procedural mesh generation.</w:t>
+      </w:r>
+    </w:p>
+    <w:p>
+      <w:pPr>
+        <w:ind w:firstLine="720"/>
+      </w:pPr>
+      <w:r>
+        <w:t xml:space="preserve">The character creation system in Bethesda games is another example of procedural mesh generation. At the beginning of the game the player is given several tabs of sliders that are used to change the shape and color of the details that make up the player avatar’s head. This is a more advanced version of procedural mesh generation. On top of having custom made avatar faces, they </w:t>
+      </w:r>
+      <w:r>
+        <w:t>can also equip helmets</w:t>
+      </w:r>
+      <w:r>
+        <w:t xml:space="preserve">, which means they </w:t>
+      </w:r>
+      <w:r>
+        <w:t>must be able to</w:t>
+      </w:r>
+      <w:r>
+        <w:t xml:space="preserve"> remove any hair, cat ears, and spikes that might be poking out of the top of the avatar’s head.</w:t>
+      </w:r>
+    </w:p>
+    <w:p>
+      <w:pPr>
+        <w:ind w:firstLine="720"/>
+      </w:pPr>
+      <w:r>
+        <w:t xml:space="preserve">We can’t talk about procedural generation without talking about games like No </w:t>
+      </w:r>
+      <w:r>
+        <w:lastRenderedPageBreak/>
+        <w:t xml:space="preserve">Man’s Sky and Spore. These games generate entire planets and the creatures that inhabit them. Both populate their world’s terrain with a mix of premade and generated assets. No Man’s Sky pieces together parts and skins to make their creatures. They </w:t>
+      </w:r>
+      <w:r>
+        <w:t>must</w:t>
+      </w:r>
+      <w:r>
+        <w:t xml:space="preserve"> be able to “sew” these parts together in a way that allows them to reasonably animate and render the creatures without obvious seams.</w:t>
+      </w:r>
+    </w:p>
+    <w:p>
+      <w:pPr>
+        <w:ind w:firstLine="720"/>
+      </w:pPr>
+      <w:r>
+        <w:t>Spore appears to use a skeleton system that allows you to scale and the bend the creature's body and then add arms and legs wherever you want. Then you can shape and scale the arms and legs however you want, and finally add details to the surface of the creature. This is particularly impressive because Spore will then animate your creature and most of the time it does so in a pretty reasonable way.</w:t>
+      </w:r>
+    </w:p>
+    <w:p>
+      <w:pPr>
+        <w:pStyle w:val="Heading1"/>
+      </w:pPr>
+      <w:r>
+        <w:rPr>
+          <w:b w:val="0"/>
+          <w:color w:val="auto"/>
+        </w:rPr>
+        <w:t xml:space="preserve"> </w:t>
+      </w:r>
+      <w:r>
+        <w:t>2</w:t>
+      </w:r>
+      <w:r>
+        <w:tab/>
+      </w:r>
+      <w:r>
+        <w:t>Transformations Review</w:t>
+      </w:r>
+    </w:p>
+    <w:p>
+      <w:r>
+        <w:t>Before we jump into the nitty gritty of</w:t>
+      </w:r>
+      <w:r>
+        <w:t xml:space="preserve"> our brand of</w:t>
+      </w:r>
+      <w:r>
+        <w:t xml:space="preserve"> mesh generation we’ll present a cursory review of transformations in 3D space.</w:t>
+      </w:r>
+      <w:r>
+        <w:t xml:space="preserve"> </w:t>
+      </w:r>
+      <w:r>
+        <w:t xml:space="preserve">Position, Scale, and Rotation are the major elements that go into describing a mesh’s orientation and location in a game world. </w:t>
+      </w:r>
+    </w:p>
+    <w:p>
+      <w:r>
+        <w:rPr>
+          <w:b/>
+          <w:i/>
+        </w:rPr>
+        <w:tab/>
+      </w:r>
+      <w:r>
+        <w:t>Each of these elements can be represented in the form of a matrix that transforms a mesh’s “model space” representation into “world space”. Order is important, and in most 3D game pipelines they are applied in the following manner:</w:t>
+      </w:r>
+    </w:p>
+    <w:p>
+      <w:pPr>
+        <w:pStyle w:val="Code"/>
+      </w:pPr>
+      <w:proofErr w:type="spellStart"/>
+      <w:r>
+        <w:t>modelWorldTransformMat</w:t>
+      </w:r>
+      <w:proofErr w:type="spellEnd"/>
+      <w:r>
+        <w:t xml:space="preserve"> = </w:t>
+      </w:r>
+    </w:p>
+    <w:p>
+      <w:pPr>
+        <w:pStyle w:val="Code"/>
+        <w:ind w:firstLine="720"/>
+      </w:pPr>
+      <w:proofErr w:type="spellStart"/>
+      <w:r>
+        <w:t>modelLocalTransformMat</w:t>
+      </w:r>
+      <w:proofErr w:type="spellEnd"/>
+      <w:r>
+        <w:t xml:space="preserve"> </w:t>
+      </w:r>
+    </w:p>
+    <w:p>
+      <w:pPr>
+        <w:pStyle w:val="Code"/>
+        <w:ind w:left="720" w:firstLine="720"/>
+      </w:pPr>
+      <w:r>
+        <w:t xml:space="preserve">* </w:t>
+      </w:r>
+      <w:proofErr w:type="spellStart"/>
+      <w:r>
+        <w:t>positionMat</w:t>
+      </w:r>
+      <w:proofErr w:type="spellEnd"/>
+      <w:r>
+        <w:t xml:space="preserve"> * </w:t>
+      </w:r>
+      <w:proofErr w:type="spellStart"/>
+      <w:r>
+        <w:t>rotationMat</w:t>
+      </w:r>
+      <w:proofErr w:type="spellEnd"/>
+      <w:r>
+        <w:t xml:space="preserve"> * </w:t>
+      </w:r>
+      <w:proofErr w:type="spellStart"/>
+      <w:r>
+        <w:t>scaleMat</w:t>
+      </w:r>
+      <w:proofErr w:type="spellEnd"/>
+    </w:p>
+    <w:p>
+      <w:pPr>
+        <w:rPr>
+          <w:b/>
+          <w:i/>
+        </w:rPr>
+      </w:pPr>
+      <w:r>
+        <w:tab/>
+        <w:t>Transformation matrices are typically 4x4 to account for the fact that vectors shouldn’t be transformed in the same manner as points. To this end it’s important to construct transformed Vectors with w=0 and Points with w=1. It makes everything easier if you use vec4s to store these.</w:t>
+      </w:r>
+    </w:p>
+    <w:p>
+      <w:pPr>
+        <w:pStyle w:val="Heading2"/>
+      </w:pPr>
+      <w:r>
+        <w:t>2.1 Rotation Considerations</w:t>
+      </w:r>
+    </w:p>
+    <w:p>
+      <w:pPr>
+        <w:pStyle w:val="Heading2"/>
+        <w:rPr>
+          <w:b w:val="0"/>
+          <w:i w:val="0"/>
+        </w:rPr>
+      </w:pPr>
+      <w:r>
+        <w:rPr>
+          <w:b w:val="0"/>
+          <w:i w:val="0"/>
+        </w:rPr>
+        <w:t xml:space="preserve">As we’ll see later, this mesh generation technique relies on orienting rings and planes of vertices in space and connecting them together. Finding equations for rotation of an object in space over </w:t>
       </w:r>
       <w:proofErr w:type="gramStart"/>
       <w:r>
-        <w:t>best</w:t>
+        <w:rPr>
+          <w:b w:val="0"/>
+          <w:i w:val="0"/>
+        </w:rPr>
+        <w:t>a period of time</w:t>
       </w:r>
       <w:proofErr w:type="gramEnd"/>
       <w:r>
-        <w:t xml:space="preserve"> part of your article</w:t>
-      </w:r>
-      <w:r>
-        <w:t xml:space="preserve">. From previous experience, the introduction and conclusion are often the weakest parts, which is unfortunate since this can </w:t>
-      </w:r>
-      <w:r>
-        <w:t>cause readers to immediately stop reading your article</w:t>
-      </w:r>
-      <w:r>
-        <w:t>.</w:t>
-      </w:r>
-    </w:p>
-    <w:p>
-      <w:pPr>
-        <w:ind w:firstLine="720"/>
-      </w:pPr>
-      <w:r>
-        <w:t xml:space="preserve">The tone of your article should be expert and friendly. Carefully construct relevant examples that bring out the genius and relevance of the article. Try to inspire the reader to go off and actually use it. The article should be aimed at the intermediate/expert level, but still easy to understand. Strive for clear and concise sentences that are easy to digest. More people will benefit if </w:t>
-      </w:r>
-      <w:r>
-        <w:t>they understand it the first time it is read</w:t>
-      </w:r>
-      <w:r>
-        <w:t>. Above all, always keep a heavy slant toward practical game development (as opposed to academic research).</w:t>
-      </w:r>
-    </w:p>
-    <w:p/>
-    <w:p>
-      <w:pPr>
-        <w:pStyle w:val="Heading1"/>
-      </w:pPr>
-      <w:r>
-        <w:t>2</w:t>
-      </w:r>
-      <w:r>
-        <w:tab/>
-      </w:r>
-      <w:r>
-        <w:t>Headings and Styles</w:t>
-      </w:r>
-    </w:p>
-    <w:p>
-      <w:r>
-        <w:t xml:space="preserve">There are </w:t>
-      </w:r>
-      <w:r>
-        <w:t>four</w:t>
-      </w:r>
-      <w:r>
-        <w:t xml:space="preserve"> levels of headings</w:t>
-      </w:r>
-      <w:r>
-        <w:t xml:space="preserve">, but we recommend that you </w:t>
-      </w:r>
-      <w:r>
-        <w:t xml:space="preserve">primarily </w:t>
-      </w:r>
-      <w:r>
-        <w:t>stick with just the first two</w:t>
-      </w:r>
-      <w:r>
-        <w:t xml:space="preserve"> (readers start losing track of your hierarchy once they get to heading 3 and 4)</w:t>
-      </w:r>
-      <w:r>
-        <w:t xml:space="preserve">. Make </w:t>
-      </w:r>
-      <w:r>
-        <w:t>sure you only use the “</w:t>
-      </w:r>
-      <w:r>
-        <w:t>S</w:t>
-      </w:r>
-      <w:r>
-        <w:t>tyles</w:t>
-      </w:r>
-      <w:r>
-        <w:t>”</w:t>
-      </w:r>
-      <w:r>
-        <w:t xml:space="preserve"> in</w:t>
-      </w:r>
-      <w:r>
-        <w:t xml:space="preserve"> Word’s ribbon bar</w:t>
-      </w:r>
-      <w:r>
-        <w:t xml:space="preserve"> (don’t change fonts or sizes)</w:t>
-      </w:r>
-      <w:r>
-        <w:t xml:space="preserve">. For example, this paragraph is written with the Normal style (Times New Roman 12 point). If you include references to code, like the class </w:t>
-      </w:r>
+        <w:rPr>
+          <w:b w:val="0"/>
+          <w:i w:val="0"/>
+        </w:rPr>
+        <w:t xml:space="preserve"> is a painful exercise most have never gone through. Instead of solving that problem once and for all, we resorted to finding equations for “facing direction” over time and generated sufficient rotation matrices using Unity’s </w:t>
+      </w:r>
+      <w:proofErr w:type="spellStart"/>
       <w:r>
         <w:rPr>
           <w:rStyle w:val="CodeChar"/>
+          <w:b w:val="0"/>
+          <w:i w:val="0"/>
         </w:rPr>
-        <w:t>Route</w:t>
-      </w:r>
-      <w:r>
-        <w:t xml:space="preserve"> or the variable </w:t>
-      </w:r>
-      <w:proofErr w:type="spellStart"/>
+        <w:t>Quaternion.LookRotation</w:t>
+      </w:r>
+      <w:proofErr w:type="spellEnd"/>
       <w:r>
         <w:rPr>
           <w:rStyle w:val="CodeChar"/>
+          <w:b w:val="0"/>
+          <w:i w:val="0"/>
         </w:rPr>
-        <w:t>iCount</w:t>
+        <w:t>()</w:t>
+      </w:r>
+      <w:r>
+        <w:rPr>
+          <w:b w:val="0"/>
+          <w:i w:val="0"/>
+        </w:rPr>
+        <w:t xml:space="preserve"> function.</w:t>
+      </w:r>
+    </w:p>
+    <w:p>
+      <w:pPr>
+        <w:pStyle w:val="Heading2"/>
+      </w:pPr>
+      <w:r>
+        <w:t xml:space="preserve">2.2 </w:t>
+      </w:r>
+      <w:r>
+        <w:t>Successive Linear Transformations</w:t>
+      </w:r>
+    </w:p>
+    <w:p>
+      <w:pPr>
+        <w:rPr>
+          <w:b/>
+        </w:rPr>
+      </w:pPr>
+      <w:r>
+        <w:t>Suppose you’re generating one mesh and wish to place other meshes or objects at a certain position and orientation relative to a location on your generated mesh. This can be done! Linear transformations can stack successively to transform a model from its local space to some position and orientation relative to another arbitrary space.</w:t>
+      </w:r>
+    </w:p>
+    <w:p>
+      <w:r>
+        <w:rPr>
+          <w:b/>
+        </w:rPr>
+        <w:tab/>
+      </w:r>
+      <w:r>
+        <w:t>In the Vine example below vines are recursively generated by passing down transformation matrices that describe the base position of the vine:</w:t>
+      </w:r>
+    </w:p>
+    <w:p>
+      <w:pPr>
+        <w:pStyle w:val="Code"/>
+      </w:pPr>
+      <w:proofErr w:type="spellStart"/>
+      <w:r>
+        <w:t>recursiveVineWorldPosMat</w:t>
       </w:r>
       <w:proofErr w:type="spellEnd"/>
       <w:r>
-        <w:t>, then make sure the particular code reference is in the Code style (Courier New 12 point).</w:t>
-      </w:r>
-    </w:p>
-    <w:p>
-      <w:pPr>
+        <w:t xml:space="preserve"> = </w:t>
+      </w:r>
+    </w:p>
+    <w:p>
+      <w:pPr>
+        <w:pStyle w:val="Code"/>
         <w:ind w:firstLine="720"/>
       </w:pPr>
-      <w:r>
-        <w:t>When titling your headings, avoid overly cute or humorous titles. Yes, you are a funny writer, but we need to keep a level of professionalism. Subtle humor might be OK in limited amounts, but your section editor reserves the right to change or clean it up.</w:t>
-      </w:r>
-      <w:r>
-        <w:t xml:space="preserve"> It seems obvious, but make your titles helpful to understanding what follows.</w:t>
-      </w:r>
-    </w:p>
-    <w:p/>
+      <w:proofErr w:type="spellStart"/>
+      <w:r>
+        <w:t>prevVineSurfaceTransMat</w:t>
+      </w:r>
+      <w:proofErr w:type="spellEnd"/>
+      <w:r>
+        <w:t xml:space="preserve"> * </w:t>
+      </w:r>
+      <w:proofErr w:type="spellStart"/>
+      <w:r>
+        <w:t>recursiveVineLocalMat</w:t>
+      </w:r>
+      <w:proofErr w:type="spellEnd"/>
+    </w:p>
+    <w:p>
+      <w:r>
+        <w:t xml:space="preserve">In this example the local recursive vine transformation is run through a transformation to </w:t>
+      </w:r>
+      <w:r>
+        <w:lastRenderedPageBreak/>
+        <w:t>place it on the surface of an earlier vine.</w:t>
+      </w:r>
+    </w:p>
     <w:p>
       <w:pPr>
         <w:pStyle w:val="Heading1"/>
@@ -214,16 +428,59 @@
         <w:tab/>
       </w:r>
       <w:r>
-        <w:t>Quoted Material and Permissions</w:t>
-      </w:r>
-    </w:p>
-    <w:p>
-      <w:r>
-        <w:t xml:space="preserve">Please do not use any directly quoted material (that is content that is put in quotation marks), unless you obtain permission and send the permission in with your article. Even a one sentence quote requires permission.  Also, you cannot quote poetry, lyrics from songs, </w:t>
-      </w:r>
-      <w:r>
-        <w:lastRenderedPageBreak/>
-        <w:t xml:space="preserve">information from Web sites, etc. without permission.  </w:t>
+        <w:t>The Primitives – Planes and Bands</w:t>
+      </w:r>
+    </w:p>
+    <w:p>
+      <w:pPr>
+        <w:pStyle w:val="Heading1"/>
+      </w:pPr>
+      <w:r>
+        <w:t>4</w:t>
+      </w:r>
+      <w:r>
+        <w:tab/>
+      </w:r>
+      <w:r>
+        <w:t>Building Something More Complex</w:t>
+      </w:r>
+    </w:p>
+    <w:p>
+      <w:pPr>
+        <w:pStyle w:val="Heading2"/>
+      </w:pPr>
+      <w:r>
+        <w:t>4.n-1 Small Steps (Simple Shapes)</w:t>
+      </w:r>
+    </w:p>
+    <w:p>
+      <w:pPr>
+        <w:pStyle w:val="Heading2"/>
+      </w:pPr>
+      <w:r>
+        <w:t>4.</w:t>
+      </w:r>
+      <w:r>
+        <w:t>n Parameterized Curves</w:t>
+      </w:r>
+    </w:p>
+    <w:p>
+      <w:r>
+        <w:t>The vine example shown later uses a combination of a helix shape and various other generated shapes placed elsewhere along the helix. Helices are a specific example of a more general set of shapes describable by parameterized curves; functions of a single variable that produce curves in 3D space:</w:t>
+      </w:r>
+    </w:p>
+    <w:p>
+      <w:pPr>
+        <w:pStyle w:val="Code"/>
+        <w:jc w:val="center"/>
+      </w:pPr>
+      <w:proofErr w:type="spellStart"/>
+      <w:r>
+        <w:t>simple_helix</w:t>
+      </w:r>
+      <w:proofErr w:type="spellEnd"/>
+      <w:r>
+        <w:t>(t) = &lt;r*cos(t), r*sin(t), a*t&gt;</w:t>
       </w:r>
     </w:p>
     <w:p>
@@ -231,13 +488,93 @@
         <w:ind w:firstLine="720"/>
       </w:pPr>
       <w:r>
-        <w:t xml:space="preserve">Permissions are required for any textual material, images, charts, tables, screenshots, quotes, or other material that you didn't create, including clipart and game screenshots. Please use the PERMISSION REQUEST FORM available from </w:t>
-      </w:r>
-      <w:r>
-        <w:t>your section editor</w:t>
-      </w:r>
-      <w:r>
-        <w:t xml:space="preserve"> to obtain permissions for any non-original material you plan to include with your article. These must be submitted with your article.</w:t>
+        <w:t>In our implementation we abstracted the ability to generate a mesh based on a parameterized curve. An algorithm was written to take position information from a parameterized curve and place connected rings according to the curve.</w:t>
+      </w:r>
+      <w:r>
+        <w:t xml:space="preserve"> </w:t>
+      </w:r>
+      <w:r>
+        <w:t xml:space="preserve">This works fine for placing the </w:t>
+      </w:r>
+      <w:proofErr w:type="gramStart"/>
+      <w:r>
+        <w:t>rings</w:t>
+      </w:r>
+      <w:proofErr w:type="gramEnd"/>
+      <w:r>
+        <w:t xml:space="preserve"> but we also need a way to orient them properly. We can take the derivative of the parameterized position to produce a function that produces parameterized direction:</w:t>
+      </w:r>
+    </w:p>
+    <w:p>
+      <w:pPr>
+        <w:pStyle w:val="Code"/>
+        <w:jc w:val="center"/>
+      </w:pPr>
+      <w:proofErr w:type="spellStart"/>
+      <w:r>
+        <w:t>simple_helix</w:t>
+      </w:r>
+      <w:proofErr w:type="spellEnd"/>
+      <w:r>
+        <w:t>’(t) = &lt;-r*sin(t), r*cos(t), a&gt;</w:t>
+      </w:r>
+    </w:p>
+    <w:p>
+      <w:pPr>
+        <w:ind w:firstLine="720"/>
+      </w:pPr>
+      <w:r>
+        <w:t>But sometimes we have a position function that isn’t easily differentiable. Other times we’re lazy. In either case, we can estimate the direction of a ring either by linearly subtracting the current ring’s position from the previous ring’s position, or by using more complex/precise discrete derivative computation methods.</w:t>
+      </w:r>
+    </w:p>
+    <w:p>
+      <w:r>
+        <w:tab/>
+        <w:t xml:space="preserve">With parameterized position and </w:t>
+      </w:r>
+      <w:proofErr w:type="gramStart"/>
+      <w:r>
+        <w:t>direction</w:t>
+      </w:r>
+      <w:proofErr w:type="gramEnd"/>
+      <w:r>
+        <w:t xml:space="preserve"> we can essentially generate any tube we desire. That’s neat! But we can do better. We can also provide a parameterized function for the radius of the mesh!</w:t>
+      </w:r>
+    </w:p>
+    <w:p>
+      <w:pPr>
+        <w:pStyle w:val="Code"/>
+        <w:jc w:val="center"/>
+      </w:pPr>
+      <w:proofErr w:type="spellStart"/>
+      <w:r>
+        <w:t>simple_helix_curve_radius</w:t>
+      </w:r>
+      <w:proofErr w:type="spellEnd"/>
+      <w:r>
+        <w:t>(t) = c*(1-t)</w:t>
+      </w:r>
+    </w:p>
+    <w:p>
+      <w:pPr>
+        <w:ind w:firstLine="720"/>
+      </w:pPr>
+      <w:r>
+        <w:t>Parameterizing the radius gives us significantly more power in defining the shape of our mesh, as opposed to only the discrete position and orientation. For example, the thorns on the vine below are generated using this method with a radius that decreases over time.</w:t>
+      </w:r>
+    </w:p>
+    <w:p>
+      <w:r>
+        <w:tab/>
+        <w:t>One of the great benefits of this approach is that you can put extra constants and terms into your parameterized function to create interesting effects and deformations. You can then expose these constants for artists and designers to tweak!</w:t>
+      </w:r>
+    </w:p>
+    <w:p>
+      <w:pPr>
+        <w:pStyle w:val="Heading2"/>
+      </w:pPr>
+      <w:r>
+        <w:t>4.n+1 The Vine</w:t>
       </w:r>
     </w:p>
     <w:p>
@@ -245,1132 +582,112 @@
         <w:pStyle w:val="Heading1"/>
       </w:pPr>
       <w:r>
-        <w:t>4</w:t>
+        <w:t>9</w:t>
       </w:r>
       <w:r>
         <w:tab/>
       </w:r>
       <w:r>
-        <w:t>Figures and Tables</w:t>
-      </w:r>
-    </w:p>
-    <w:p>
-      <w:pPr>
-        <w:pStyle w:val="Heading2"/>
-      </w:pPr>
-      <w:r>
-        <w:t>4.1</w:t>
-      </w:r>
-      <w:r>
-        <w:tab/>
-      </w:r>
-      <w:r>
-        <w:t>Figures</w:t>
-      </w:r>
-    </w:p>
-    <w:p>
-      <w:r>
-        <w:t>(Note: The previous two consecutive headings without text between them is a problem. This is called a stacked heading and isn’t allowed. You’ll need to break these up with at least one sentence of normal text.)</w:t>
-      </w:r>
-    </w:p>
-    <w:p/>
-    <w:p>
-      <w:r>
-        <w:t>Please embed figures directly into the Word file (but we MUST have the original figure files). Figures should be numbered starting at 1 and have a description that is a full and complete sentence (ending in a period). Refer to figures by name, as in the following example. Please refer to Figure 1.</w:t>
-      </w:r>
-    </w:p>
-    <w:p>
-      <w:pPr>
-        <w:rPr>
-          <w:noProof/>
-        </w:rPr>
-      </w:pPr>
-    </w:p>
-    <w:p>
-      <w:r>
-        <w:rPr>
-          <w:noProof/>
-        </w:rPr>
-        <w:drawing>
-          <wp:inline distT="0" distB="0" distL="0" distR="0">
-            <wp:extent cx="2987040" cy="1508760"/>
-            <wp:effectExtent l="0" t="0" r="0" b="0"/>
-            <wp:docPr id="2" name="Picture 1" descr="Collision_Detection_and_Resolution_Figure02"/>
-            <wp:cNvGraphicFramePr>
-              <a:graphicFrameLocks xmlns:a="http://schemas.openxmlformats.org/drawingml/2006/main" noChangeAspect="1"/>
-            </wp:cNvGraphicFramePr>
-            <a:graphic xmlns:a="http://schemas.openxmlformats.org/drawingml/2006/main">
-              <a:graphicData uri="http://schemas.openxmlformats.org/drawingml/2006/picture">
-                <pic:pic xmlns:pic="http://schemas.openxmlformats.org/drawingml/2006/picture">
-                  <pic:nvPicPr>
-                    <pic:cNvPr id="0" name="Picture 1" descr="Collision_Detection_and_Resolution_Figure02"/>
-                    <pic:cNvPicPr>
-                      <a:picLocks noChangeAspect="1" noChangeArrowheads="1"/>
-                    </pic:cNvPicPr>
-                  </pic:nvPicPr>
-                  <pic:blipFill>
-                    <a:blip r:embed="rId7" cstate="print">
-                      <a:extLst>
-                        <a:ext uri="{28A0092B-C50C-407E-A947-70E740481C1C}">
-                          <a14:useLocalDpi xmlns:a14="http://schemas.microsoft.com/office/drawing/2010/main" val="0"/>
-                        </a:ext>
-                      </a:extLst>
-                    </a:blip>
-                    <a:srcRect/>
-                    <a:stretch>
-                      <a:fillRect/>
-                    </a:stretch>
-                  </pic:blipFill>
-                  <pic:spPr bwMode="auto">
-                    <a:xfrm>
-                      <a:off x="0" y="0"/>
-                      <a:ext cx="2987040" cy="1508760"/>
-                    </a:xfrm>
-                    <a:prstGeom prst="rect">
-                      <a:avLst/>
-                    </a:prstGeom>
-                    <a:noFill/>
-                    <a:ln>
-                      <a:noFill/>
-                    </a:ln>
-                  </pic:spPr>
-                </pic:pic>
-              </a:graphicData>
-            </a:graphic>
-          </wp:inline>
-        </w:drawing>
-      </w:r>
-    </w:p>
-    <w:p>
-      <w:r>
-        <w:t>Figure 1</w:t>
-      </w:r>
-      <w:r>
-        <w:tab/>
-      </w:r>
-      <w:r>
-        <w:t>Overlap testing is problematic for small, fast moving objects, like bullets.</w:t>
-      </w:r>
-    </w:p>
-    <w:p/>
-    <w:p>
-      <w:r>
-        <w:t>Non-screenshot f</w:t>
-      </w:r>
-      <w:r>
-        <w:t xml:space="preserve">igures must be vector-based, such as using Word drawing capabilities (don’t use bitmaps unless they are screenshots). </w:t>
-      </w:r>
-      <w:r>
-        <w:t>A</w:t>
-      </w:r>
-      <w:r>
-        <w:t xml:space="preserve">ny program that can produce vector-based </w:t>
-      </w:r>
-      <w:r>
-        <w:t>art should work, as long as it can output a file in Adobe Illustrator (.</w:t>
-      </w:r>
-      <w:proofErr w:type="spellStart"/>
-      <w:r>
-        <w:t>ai</w:t>
-      </w:r>
-      <w:proofErr w:type="spellEnd"/>
-      <w:r>
-        <w:t>), PDF, or EPS.</w:t>
-      </w:r>
-    </w:p>
-    <w:p>
-      <w:pPr>
-        <w:pStyle w:val="Heading2"/>
-      </w:pPr>
-      <w:r>
-        <w:t>4.2</w:t>
-      </w:r>
-      <w:r>
-        <w:tab/>
-      </w:r>
-      <w:r>
-        <w:t>Tables</w:t>
+        <w:t>References</w:t>
       </w:r>
       <w:bookmarkStart w:id="0" w:name="_GoBack"/>
       <w:bookmarkEnd w:id="0"/>
     </w:p>
     <w:p>
-      <w:r>
-        <w:t>Tables differ from figures in that they have their description placed above the table. Tables should be numbered starting at 1 and the description should be a full sentence ending in a period. Please don’t make any fancy formatting within tables.</w:t>
-      </w:r>
-    </w:p>
-    <w:p/>
-    <w:p>
-      <w:r>
-        <w:t>Table 1</w:t>
+      <w:pPr>
+        <w:pStyle w:val="Heading2"/>
+      </w:pPr>
+      <w:r>
+        <w:t>9.6</w:t>
       </w:r>
       <w:r>
         <w:tab/>
-        <w:t>Statistics gathered from past player moves.</w:t>
-      </w:r>
-    </w:p>
-    <w:tbl>
-      <w:tblPr>
-        <w:tblStyle w:val="TableGrid"/>
-        <w:tblW w:w="0" w:type="auto"/>
-        <w:tblLook w:val="04A0" w:firstRow="1" w:lastRow="0" w:firstColumn="1" w:lastColumn="0" w:noHBand="0" w:noVBand="1"/>
-      </w:tblPr>
-      <w:tblGrid>
-        <w:gridCol w:w="3579"/>
-        <w:gridCol w:w="2712"/>
-        <w:gridCol w:w="2627"/>
-      </w:tblGrid>
-      <w:tr>
-        <w:tc>
-          <w:tcPr>
-            <w:tcW w:w="3888" w:type="dxa"/>
-          </w:tcPr>
-          <w:p>
-            <w:r>
-              <w:t>Player Sequence</w:t>
-            </w:r>
-          </w:p>
-        </w:tc>
-        <w:tc>
-          <w:tcPr>
-            <w:tcW w:w="2880" w:type="dxa"/>
-          </w:tcPr>
-          <w:p>
-            <w:r>
-              <w:t>Occurrences</w:t>
-            </w:r>
-          </w:p>
-        </w:tc>
-        <w:tc>
-          <w:tcPr>
-            <w:tcW w:w="2808" w:type="dxa"/>
-          </w:tcPr>
-          <w:p>
-            <w:r>
-              <w:t>Frequency</w:t>
-            </w:r>
-          </w:p>
-        </w:tc>
-      </w:tr>
-      <w:tr>
-        <w:tc>
-          <w:tcPr>
-            <w:tcW w:w="3888" w:type="dxa"/>
-          </w:tcPr>
-          <w:p>
-            <w:r>
-              <w:t>Low Kick, Low Punch, Uppercut</w:t>
-            </w:r>
-          </w:p>
-        </w:tc>
-        <w:tc>
-          <w:tcPr>
-            <w:tcW w:w="2880" w:type="dxa"/>
-          </w:tcPr>
-          <w:p>
-            <w:r>
-              <w:t>10 times</w:t>
-            </w:r>
-          </w:p>
-        </w:tc>
-        <w:tc>
-          <w:tcPr>
-            <w:tcW w:w="2808" w:type="dxa"/>
-          </w:tcPr>
-          <w:p>
-            <w:r>
-              <w:t>50%</w:t>
-            </w:r>
-          </w:p>
-        </w:tc>
-      </w:tr>
-      <w:tr>
-        <w:tc>
-          <w:tcPr>
-            <w:tcW w:w="3888" w:type="dxa"/>
-          </w:tcPr>
-          <w:p>
-            <w:r>
-              <w:t>Low Kick, Low Punch, Low Punch</w:t>
-            </w:r>
-          </w:p>
-        </w:tc>
-        <w:tc>
-          <w:tcPr>
-            <w:tcW w:w="2880" w:type="dxa"/>
-          </w:tcPr>
-          <w:p>
-            <w:r>
-              <w:t>7 times</w:t>
-            </w:r>
-          </w:p>
-        </w:tc>
-        <w:tc>
-          <w:tcPr>
-            <w:tcW w:w="2808" w:type="dxa"/>
-          </w:tcPr>
-          <w:p>
-            <w:r>
-              <w:t>35%</w:t>
-            </w:r>
-          </w:p>
-        </w:tc>
-      </w:tr>
-      <w:tr>
-        <w:tc>
-          <w:tcPr>
-            <w:tcW w:w="3888" w:type="dxa"/>
-          </w:tcPr>
-          <w:p>
-            <w:r>
-              <w:t>Low Kick, Low Punch, Sideswipe</w:t>
-            </w:r>
-          </w:p>
-        </w:tc>
-        <w:tc>
-          <w:tcPr>
-            <w:tcW w:w="2880" w:type="dxa"/>
-          </w:tcPr>
-          <w:p>
-            <w:r>
-              <w:t>3 times</w:t>
-            </w:r>
-          </w:p>
-        </w:tc>
-        <w:tc>
-          <w:tcPr>
-            <w:tcW w:w="2808" w:type="dxa"/>
-          </w:tcPr>
-          <w:p>
-            <w:r>
-              <w:t>15%</w:t>
-            </w:r>
-          </w:p>
-        </w:tc>
-      </w:tr>
-    </w:tbl>
-    <w:p/>
-    <w:p>
-      <w:pPr>
-        <w:pStyle w:val="Heading1"/>
-      </w:pPr>
-      <w:r>
-        <w:t>5</w:t>
-      </w:r>
-      <w:r>
-        <w:tab/>
-      </w:r>
-      <w:r>
-        <w:t>Code</w:t>
-      </w:r>
-    </w:p>
-    <w:p>
-      <w:r>
-        <w:t>If you are going to include code fragments, you’ll need to follow some simple guidelines:</w:t>
-      </w:r>
-    </w:p>
-    <w:p>
-      <w:pPr>
-        <w:numPr>
-          <w:ilvl w:val="0"/>
-          <w:numId w:val="10"/>
-        </w:numPr>
-      </w:pPr>
-      <w:r>
-        <w:t>Make sure that the code is using the Code style (Courier New 12 point).</w:t>
-      </w:r>
-    </w:p>
-    <w:p>
-      <w:pPr>
-        <w:numPr>
-          <w:ilvl w:val="0"/>
-          <w:numId w:val="10"/>
-        </w:numPr>
-      </w:pPr>
-      <w:r>
-        <w:t>Make sure there are NO TABS in the code (replace tabs with four spaces).</w:t>
-      </w:r>
-    </w:p>
-    <w:p>
-      <w:pPr>
-        <w:numPr>
-          <w:ilvl w:val="0"/>
-          <w:numId w:val="10"/>
-        </w:numPr>
-      </w:pPr>
-      <w:r>
-        <w:t>Make sure every line of code is 67 characters or less to avoid wrapping.</w:t>
-      </w:r>
-    </w:p>
-    <w:p>
-      <w:pPr>
-        <w:numPr>
-          <w:ilvl w:val="0"/>
-          <w:numId w:val="10"/>
-        </w:numPr>
-      </w:pPr>
-      <w:r>
-        <w:t>Class names, types, namespaces, attributes, methods, variable names, keywords, functions, modules, commands, properties, parameters, values, objects, events, XML/HTML tags, and similar elements inside the normal body of text should be listed in Courier New (12 Point) style.</w:t>
-      </w:r>
-    </w:p>
-    <w:p>
-      <w:pPr>
-        <w:numPr>
-          <w:ilvl w:val="0"/>
-          <w:numId w:val="10"/>
-        </w:numPr>
-      </w:pPr>
-      <w:r>
-        <w:t>Include the minimum amount of code required to get your point across. You can place additional code on the book’s website, so only the pertinent parts need to take up space in your article. The following is an example of some code.</w:t>
-      </w:r>
-    </w:p>
-    <w:p>
-      <w:pPr>
-        <w:numPr>
-          <w:ilvl w:val="0"/>
-          <w:numId w:val="10"/>
-        </w:numPr>
-      </w:pPr>
-      <w:r>
-        <w:t>Word will auto-capitalize the first letter of sentences, so watch out for this in your code.</w:t>
-      </w:r>
-    </w:p>
-    <w:p/>
-    <w:p>
-      <w:pPr>
-        <w:pStyle w:val="Heading2"/>
-      </w:pPr>
-      <w:r>
-        <w:t>5.1</w:t>
-      </w:r>
-      <w:r>
-        <w:tab/>
-      </w:r>
-      <w:r>
-        <w:t>Code Listings</w:t>
-      </w:r>
-    </w:p>
-    <w:p>
-      <w:r>
-        <w:t xml:space="preserve">You can </w:t>
-      </w:r>
-      <w:r>
-        <w:t xml:space="preserve">have </w:t>
-      </w:r>
-      <w:r>
-        <w:t xml:space="preserve">a couple lines of code </w:t>
-      </w:r>
-      <w:r>
-        <w:t>right after a paragraph, but if you have too much, it should be a code listing, like Listing 1. The entire listing will be surrounded by a gray box in the final book.</w:t>
-      </w:r>
-    </w:p>
-    <w:p/>
-    <w:p>
-      <w:r>
-        <w:t>Listing 1</w:t>
-      </w:r>
-      <w:r>
-        <w:tab/>
-        <w:t>Function to add one to an integer.</w:t>
-      </w:r>
-    </w:p>
-    <w:p>
-      <w:pPr>
-        <w:pStyle w:val="Code"/>
-      </w:pPr>
+      </w:r>
+      <w:r>
+        <w:t>Online Documents:</w:t>
+      </w:r>
+    </w:p>
+    <w:p>
+      <w:r>
+        <w:t>[</w:t>
+      </w:r>
       <w:proofErr w:type="spellStart"/>
-      <w:proofErr w:type="gramStart"/>
-      <w:r>
-        <w:t>int</w:t>
+      <w:r>
+        <w:t>Suridge</w:t>
       </w:r>
       <w:proofErr w:type="spellEnd"/>
-      <w:proofErr w:type="gramEnd"/>
       <w:r>
         <w:t xml:space="preserve"> </w:t>
       </w:r>
+      <w:r>
+        <w:t>13</w:t>
+      </w:r>
+      <w:r>
+        <w:t xml:space="preserve">]. </w:t>
+      </w:r>
+      <w:r>
+        <w:t>2013</w:t>
+      </w:r>
+      <w:r>
+        <w:t>.</w:t>
+      </w:r>
+      <w:r>
+        <w:t xml:space="preserve"> Modelling by numbers: Part One A</w:t>
+      </w:r>
+      <w:r>
+        <w:t xml:space="preserve">. </w:t>
+      </w:r>
+      <w:r>
+        <w:t>Blog Post</w:t>
+      </w:r>
+      <w:r>
+        <w:t xml:space="preserve">, </w:t>
+      </w:r>
       <w:proofErr w:type="spellStart"/>
       <w:r>
-        <w:t>AddOne</w:t>
+        <w:t>Gamasutra</w:t>
       </w:r>
       <w:proofErr w:type="spellEnd"/>
       <w:r>
-        <w:t>(</w:t>
-      </w:r>
-      <w:proofErr w:type="spellStart"/>
-      <w:r>
-        <w:t>int</w:t>
-      </w:r>
-      <w:proofErr w:type="spellEnd"/>
-      <w:r>
-        <w:t xml:space="preserve"> a)</w:t>
-      </w:r>
-    </w:p>
-    <w:p>
-      <w:pPr>
-        <w:pStyle w:val="Code"/>
-      </w:pPr>
-      <w:r>
-        <w:t>{</w:t>
-      </w:r>
-    </w:p>
-    <w:p>
-      <w:pPr>
-        <w:pStyle w:val="Code"/>
-      </w:pPr>
-      <w:r>
-        <w:t xml:space="preserve">    </w:t>
-      </w:r>
-      <w:proofErr w:type="gramStart"/>
-      <w:r>
-        <w:t>return</w:t>
-      </w:r>
-      <w:proofErr w:type="gramEnd"/>
-      <w:r>
-        <w:t xml:space="preserve"> a + 1;</w:t>
-      </w:r>
-    </w:p>
-    <w:p>
-      <w:pPr>
-        <w:pStyle w:val="Code"/>
-      </w:pPr>
-      <w:r>
-        <w:t xml:space="preserve">} </w:t>
-      </w:r>
-    </w:p>
-    <w:p/>
-    <w:p>
-      <w:pPr>
-        <w:pStyle w:val="Heading1"/>
-      </w:pPr>
-      <w:r>
-        <w:t>6</w:t>
-      </w:r>
-      <w:r>
-        <w:tab/>
-        <w:t>Equations</w:t>
-      </w:r>
-    </w:p>
-    <w:p>
-      <w:r>
-        <w:t>If you want to highlight an equation, you can refer to it like Equation 1.</w:t>
-      </w:r>
-      <w:r>
-        <w:t xml:space="preserve"> Use the Equation Editor in the INSERT tab of the ribbon bar. You can place equations in-line in a paragraph, but it usually ends up making the paragraph spacing look weird, so avoid it if possible.</w:t>
-      </w:r>
-    </w:p>
-    <w:p/>
-    <w:p>
-      <m:oMath>
-        <m:sSup>
-          <m:sSupPr>
-            <m:ctrlPr>
-              <w:rPr>
-                <w:rFonts w:ascii="Cambria Math" w:hAnsi="Cambria Math"/>
-              </w:rPr>
-            </m:ctrlPr>
-          </m:sSupPr>
-          <m:e>
-            <m:d>
-              <m:dPr>
-                <m:ctrlPr>
-                  <w:rPr>
-                    <w:rFonts w:ascii="Cambria Math" w:hAnsi="Cambria Math"/>
-                  </w:rPr>
-                </m:ctrlPr>
-              </m:dPr>
-              <m:e>
-                <m:r>
-                  <w:rPr>
-                    <w:rFonts w:ascii="Cambria Math" w:hAnsi="Cambria Math"/>
-                  </w:rPr>
-                  <m:t>x+a</m:t>
-                </m:r>
-              </m:e>
-            </m:d>
-          </m:e>
-          <m:sup>
-            <m:r>
-              <w:rPr>
-                <w:rFonts w:ascii="Cambria Math" w:hAnsi="Cambria Math"/>
-              </w:rPr>
-              <m:t>n</m:t>
-            </m:r>
-          </m:sup>
-        </m:sSup>
-        <m:r>
+        <w:t xml:space="preserve">. </w:t>
+      </w:r>
+      <w:hyperlink r:id="rId7" w:history="1">
+        <w:r>
           <w:rPr>
-            <w:rFonts w:ascii="Cambria Math" w:eastAsia="Cambria Math" w:hAnsi="Cambria Math" w:cs="Cambria Math"/>
+            <w:rStyle w:val="Hyperlink"/>
           </w:rPr>
-          <m:t>=</m:t>
-        </m:r>
-        <m:nary>
-          <m:naryPr>
-            <m:chr m:val="∑"/>
-            <m:grow m:val="1"/>
-            <m:ctrlPr>
-              <w:rPr>
-                <w:rFonts w:ascii="Cambria Math" w:hAnsi="Cambria Math"/>
-              </w:rPr>
-            </m:ctrlPr>
-          </m:naryPr>
-          <m:sub>
-            <m:r>
-              <w:rPr>
-                <w:rFonts w:ascii="Cambria Math" w:eastAsia="Cambria Math" w:hAnsi="Cambria Math" w:cs="Cambria Math"/>
-              </w:rPr>
-              <m:t>k=0</m:t>
-            </m:r>
-          </m:sub>
-          <m:sup>
-            <m:r>
-              <w:rPr>
-                <w:rFonts w:ascii="Cambria Math" w:eastAsia="Cambria Math" w:hAnsi="Cambria Math" w:cs="Cambria Math"/>
-              </w:rPr>
-              <m:t>n</m:t>
-            </m:r>
-          </m:sup>
-          <m:e>
-            <m:d>
-              <m:dPr>
-                <m:ctrlPr>
-                  <w:rPr>
-                    <w:rFonts w:ascii="Cambria Math" w:hAnsi="Cambria Math"/>
-                  </w:rPr>
-                </m:ctrlPr>
-              </m:dPr>
-              <m:e>
-                <m:f>
-                  <m:fPr>
-                    <m:type m:val="noBar"/>
-                    <m:ctrlPr>
-                      <w:rPr>
-                        <w:rFonts w:ascii="Cambria Math" w:hAnsi="Cambria Math"/>
-                      </w:rPr>
-                    </m:ctrlPr>
-                  </m:fPr>
-                  <m:num>
-                    <m:r>
-                      <w:rPr>
-                        <w:rFonts w:ascii="Cambria Math" w:eastAsia="Cambria Math" w:hAnsi="Cambria Math" w:cs="Cambria Math"/>
-                      </w:rPr>
-                      <m:t>n</m:t>
-                    </m:r>
-                  </m:num>
-                  <m:den>
-                    <m:r>
-                      <w:rPr>
-                        <w:rFonts w:ascii="Cambria Math" w:eastAsia="Cambria Math" w:hAnsi="Cambria Math" w:cs="Cambria Math"/>
-                      </w:rPr>
-                      <m:t>k</m:t>
-                    </m:r>
-                  </m:den>
-                </m:f>
-              </m:e>
-            </m:d>
-            <m:sSup>
-              <m:sSupPr>
-                <m:ctrlPr>
-                  <w:rPr>
-                    <w:rFonts w:ascii="Cambria Math" w:hAnsi="Cambria Math"/>
-                  </w:rPr>
-                </m:ctrlPr>
-              </m:sSupPr>
-              <m:e>
-                <m:r>
-                  <w:rPr>
-                    <w:rFonts w:ascii="Cambria Math" w:eastAsia="Cambria Math" w:hAnsi="Cambria Math" w:cs="Cambria Math"/>
-                  </w:rPr>
-                  <m:t>x</m:t>
-                </m:r>
-              </m:e>
-              <m:sup>
-                <m:r>
-                  <w:rPr>
-                    <w:rFonts w:ascii="Cambria Math" w:eastAsia="Cambria Math" w:hAnsi="Cambria Math" w:cs="Cambria Math"/>
-                  </w:rPr>
-                  <m:t>k</m:t>
-                </m:r>
-              </m:sup>
-            </m:sSup>
-            <m:sSup>
-              <m:sSupPr>
-                <m:ctrlPr>
-                  <w:rPr>
-                    <w:rFonts w:ascii="Cambria Math" w:hAnsi="Cambria Math"/>
-                  </w:rPr>
-                </m:ctrlPr>
-              </m:sSupPr>
-              <m:e>
-                <m:r>
-                  <w:rPr>
-                    <w:rFonts w:ascii="Cambria Math" w:eastAsia="Cambria Math" w:hAnsi="Cambria Math" w:cs="Cambria Math"/>
-                  </w:rPr>
-                  <m:t>a</m:t>
-                </m:r>
-              </m:e>
-              <m:sup>
-                <m:r>
-                  <w:rPr>
-                    <w:rFonts w:ascii="Cambria Math" w:eastAsia="Cambria Math" w:hAnsi="Cambria Math" w:cs="Cambria Math"/>
-                  </w:rPr>
-                  <m:t>n-k</m:t>
-                </m:r>
-              </m:sup>
-            </m:sSup>
-          </m:e>
-        </m:nary>
-      </m:oMath>
-      <w:r>
-        <w:tab/>
-      </w:r>
-      <w:r>
-        <w:tab/>
-      </w:r>
-      <w:r>
-        <w:tab/>
-      </w:r>
-      <w:r>
-        <w:tab/>
-      </w:r>
-      <w:r>
-        <w:tab/>
-      </w:r>
-      <w:r>
-        <w:tab/>
-      </w:r>
-      <w:r>
-        <w:tab/>
-      </w:r>
-      <w:r>
-        <w:tab/>
-        <w:t>(1)</w:t>
-      </w:r>
-    </w:p>
-    <w:p/>
-    <w:p>
-      <w:pPr>
-        <w:pStyle w:val="Heading1"/>
-      </w:pPr>
-      <w:r>
-        <w:t>7</w:t>
-      </w:r>
-      <w:r>
-        <w:tab/>
-      </w:r>
-      <w:r>
-        <w:t>Editing</w:t>
-      </w:r>
-    </w:p>
-    <w:p>
-      <w:r>
-        <w:t>Your section editor and peers will help edit/comment on your article. When they do so, they will be using the “reviewing” tools in Word.</w:t>
-      </w:r>
-    </w:p>
-    <w:p>
-      <w:pPr>
-        <w:ind w:firstLine="720"/>
-      </w:pPr>
-      <w:r>
-        <w:t xml:space="preserve">The amount of editing that section editors perform will vary based on your skill as a </w:t>
-      </w:r>
-      <w:r>
-        <w:lastRenderedPageBreak/>
-        <w:t>writer. If sections of your article are poor (poor English, confusing, unclear, etc.), those sections might be dropped or rewritten by yourself or the editors. If the entire article doesn’t meet the standards of the book, the decision to drop the article can be made by the section editor or series editor. This is rare, but it inevitably happens to one or two articles.</w:t>
-      </w:r>
-    </w:p>
-    <w:p>
-      <w:pPr>
-        <w:ind w:firstLine="720"/>
-      </w:pPr>
-      <w:r>
-        <w:t>If your article requires heavy editing in places, section editors might help out, but you are free to adjust or rewrite these sections yourself. You’ll see the final version that will be printed so that you can approve or adjust any editing. In the past, most authors appreciate the help, if only to point out what was unclear so that they could rewrite it themselves. Others were grateful for having a fresh set of eyes understand the ideas that were trying to come out but needed a little help.</w:t>
-      </w:r>
-    </w:p>
-    <w:p/>
-    <w:p>
-      <w:pPr>
-        <w:pStyle w:val="Heading1"/>
-      </w:pPr>
-      <w:r>
-        <w:t>8</w:t>
-      </w:r>
-      <w:r>
-        <w:tab/>
-      </w:r>
-      <w:r>
-        <w:t>Conclusion</w:t>
-      </w:r>
-    </w:p>
-    <w:p>
-      <w:r>
-        <w:t>Your article should include a brief conclusion summarizing what the reader should have learned from the article. You can also motivate the reader to use the technique or give guidance for taking the ideas further.</w:t>
-      </w:r>
-    </w:p>
-    <w:p/>
-    <w:p>
-      <w:pPr>
-        <w:pStyle w:val="Heading1"/>
-      </w:pPr>
-      <w:r>
-        <w:t>9</w:t>
-      </w:r>
-      <w:r>
-        <w:tab/>
-      </w:r>
-      <w:r>
-        <w:t>References</w:t>
-      </w:r>
-    </w:p>
-    <w:p>
-      <w:r>
-        <w:t>A list of references is not absolutely mandatory, but it’s highly recommended. Below is a list of guidelines for each type of reference. When the reference in the text, be sure it is inside of a sentence and supports the ideas presented [Lewis</w:t>
-      </w:r>
+          <w:t>https://www.gamasu</w:t>
+        </w:r>
+        <w:r>
+          <w:rPr>
+            <w:rStyle w:val="Hyperlink"/>
+          </w:rPr>
+          <w:t>t</w:t>
+        </w:r>
+        <w:r>
+          <w:rPr>
+            <w:rStyle w:val="Hyperlink"/>
+          </w:rPr>
+          <w:t>ra.com/blogs/JayelindaSuridge/20130903/199457/Modelling_by_numbers_Part_One_A.php</w:t>
+        </w:r>
+      </w:hyperlink>
       <w:r>
         <w:t xml:space="preserve"> </w:t>
       </w:r>
       <w:r>
-        <w:t>91]. Don’t refer to a bracketed reference directly as a noun.</w:t>
-      </w:r>
-    </w:p>
-    <w:p>
-      <w:pPr>
-        <w:pStyle w:val="Heading2"/>
-      </w:pPr>
-    </w:p>
-    <w:p>
-      <w:pPr>
-        <w:pStyle w:val="Heading2"/>
-      </w:pPr>
-      <w:r>
-        <w:t>9.1</w:t>
-      </w:r>
-      <w:r>
-        <w:tab/>
-      </w:r>
-      <w:r>
-        <w:t>Authored book:</w:t>
-      </w:r>
-    </w:p>
-    <w:p>
-      <w:r>
-        <w:t xml:space="preserve">[Woods 06] Woods, D.D. and E. </w:t>
-      </w:r>
-      <w:proofErr w:type="spellStart"/>
-      <w:r>
-        <w:t>Hollnagel</w:t>
-      </w:r>
-      <w:proofErr w:type="spellEnd"/>
-      <w:r>
-        <w:t>. 2006</w:t>
-      </w:r>
-      <w:r>
-        <w:rPr>
-          <w:i/>
-        </w:rPr>
-        <w:t>. Joint cognitive systems</w:t>
-      </w:r>
-      <w:r>
-        <w:t>. Boca Raton: Taylor &amp; Francis.</w:t>
-      </w:r>
-    </w:p>
-    <w:p>
-      <w:pPr>
-        <w:pStyle w:val="Heading3"/>
-      </w:pPr>
-    </w:p>
-    <w:p>
-      <w:pPr>
-        <w:pStyle w:val="Heading2"/>
-      </w:pPr>
-      <w:r>
-        <w:t>9.2</w:t>
-      </w:r>
-      <w:r>
-        <w:tab/>
-      </w:r>
-      <w:r>
-        <w:t xml:space="preserve">Chapter in </w:t>
-      </w:r>
-      <w:proofErr w:type="spellStart"/>
-      <w:r>
-        <w:t>multiauthored</w:t>
-      </w:r>
-      <w:proofErr w:type="spellEnd"/>
-      <w:r>
-        <w:t xml:space="preserve"> book:</w:t>
-      </w:r>
-    </w:p>
-    <w:p>
-      <w:pPr>
-        <w:rPr>
-          <w:i/>
-        </w:rPr>
-      </w:pPr>
-      <w:r>
-        <w:t>[</w:t>
-      </w:r>
-      <w:proofErr w:type="spellStart"/>
-      <w:r>
-        <w:t>Wiens</w:t>
-      </w:r>
-      <w:proofErr w:type="spellEnd"/>
-      <w:r>
-        <w:t xml:space="preserve"> 83] </w:t>
-      </w:r>
-      <w:proofErr w:type="spellStart"/>
-      <w:r>
-        <w:t>Wiens</w:t>
-      </w:r>
-      <w:proofErr w:type="spellEnd"/>
-      <w:r>
-        <w:t xml:space="preserve">, J. A. 1983. Avian community ecology: An iconoclastic view. In </w:t>
-      </w:r>
-      <w:r>
-        <w:rPr>
-          <w:i/>
-        </w:rPr>
-        <w:t>Perspectives in ornithology</w:t>
-      </w:r>
-      <w:r>
-        <w:t>, ed. A. H. Brush, and G. A. Clark, 355–403. Cambridge: Cambridge Univ. Press.</w:t>
-      </w:r>
-    </w:p>
-    <w:p>
-      <w:pPr>
-        <w:pStyle w:val="Heading3"/>
-      </w:pPr>
-    </w:p>
-    <w:p>
-      <w:pPr>
-        <w:pStyle w:val="Heading2"/>
-      </w:pPr>
-      <w:r>
-        <w:t>9.3</w:t>
-      </w:r>
-      <w:r>
-        <w:tab/>
-      </w:r>
-      <w:r>
-        <w:t>Journals:</w:t>
-      </w:r>
-    </w:p>
-    <w:p>
-      <w:r>
-        <w:t>[</w:t>
-      </w:r>
-      <w:proofErr w:type="spellStart"/>
-      <w:r>
-        <w:t>Terborgh</w:t>
-      </w:r>
-      <w:proofErr w:type="spellEnd"/>
-      <w:r>
-        <w:t xml:space="preserve"> 74] </w:t>
-      </w:r>
-      <w:proofErr w:type="spellStart"/>
-      <w:r>
-        <w:t>Terborgh</w:t>
-      </w:r>
-      <w:proofErr w:type="spellEnd"/>
-      <w:r>
-        <w:t xml:space="preserve">, J. 1974. Preservation of natural diversity. </w:t>
-      </w:r>
-      <w:proofErr w:type="spellStart"/>
-      <w:r>
-        <w:rPr>
-          <w:i/>
-        </w:rPr>
-        <w:t>BioScience</w:t>
-      </w:r>
-      <w:proofErr w:type="spellEnd"/>
-      <w:r>
-        <w:rPr>
-          <w:i/>
-        </w:rPr>
-        <w:t xml:space="preserve"> </w:t>
-      </w:r>
-      <w:r>
-        <w:t>24:715-22.</w:t>
-      </w:r>
-    </w:p>
-    <w:p>
-      <w:pPr>
-        <w:pStyle w:val="Heading3"/>
-      </w:pPr>
-    </w:p>
-    <w:p>
-      <w:pPr>
-        <w:pStyle w:val="Heading2"/>
-      </w:pPr>
-      <w:r>
-        <w:t>9.4</w:t>
-      </w:r>
-      <w:r>
-        <w:tab/>
-      </w:r>
-      <w:r>
-        <w:t>Electronic journal:</w:t>
-      </w:r>
-    </w:p>
-    <w:p>
-      <w:r>
-        <w:t>[</w:t>
-      </w:r>
-      <w:proofErr w:type="spellStart"/>
-      <w:r>
-        <w:t>Testa</w:t>
-      </w:r>
-      <w:proofErr w:type="spellEnd"/>
-      <w:r>
-        <w:t xml:space="preserve"> 00] </w:t>
-      </w:r>
-      <w:proofErr w:type="spellStart"/>
-      <w:r>
-        <w:t>Testa</w:t>
-      </w:r>
-      <w:proofErr w:type="spellEnd"/>
-      <w:r>
-        <w:t xml:space="preserve">, B., and L. B. Kier. 2000. Emergence and </w:t>
-      </w:r>
-      <w:proofErr w:type="spellStart"/>
-      <w:r>
-        <w:t>dissolvence</w:t>
-      </w:r>
-      <w:proofErr w:type="spellEnd"/>
-      <w:r>
-        <w:t xml:space="preserve"> in the self-</w:t>
-      </w:r>
-      <w:proofErr w:type="spellStart"/>
-      <w:r>
-        <w:t>organisation</w:t>
-      </w:r>
-      <w:proofErr w:type="spellEnd"/>
-      <w:r>
-        <w:t xml:space="preserve"> of complex systems. </w:t>
-      </w:r>
-      <w:r>
-        <w:rPr>
-          <w:i/>
-        </w:rPr>
-        <w:t xml:space="preserve">Entropy </w:t>
-      </w:r>
-      <w:r>
-        <w:t>2, no. 1 (March): 1-25. http://www.mdpi.org/entropy/papers/e2010001.pdf.</w:t>
-      </w:r>
-    </w:p>
-    <w:p>
-      <w:pPr>
-        <w:pStyle w:val="Heading3"/>
-      </w:pPr>
-    </w:p>
-    <w:p>
-      <w:pPr>
-        <w:pStyle w:val="Heading2"/>
-      </w:pPr>
-      <w:r>
-        <w:t>9.5</w:t>
-      </w:r>
-      <w:r>
-        <w:tab/>
-      </w:r>
-      <w:r>
-        <w:t>Unpublished Documents:</w:t>
-      </w:r>
-    </w:p>
-    <w:p>
-      <w:r>
-        <w:t xml:space="preserve">[Schwartz 00] Schwartz, G. J. 2000. </w:t>
-      </w:r>
-      <w:proofErr w:type="spellStart"/>
-      <w:r>
-        <w:t>Multiwavelength</w:t>
-      </w:r>
-      <w:proofErr w:type="spellEnd"/>
-      <w:r>
-        <w:t xml:space="preserve"> analyses of classical carbon-oxygen novae. PhD diss., Arizona State Univ.</w:t>
-      </w:r>
-    </w:p>
-    <w:p>
-      <w:r>
-        <w:t>[</w:t>
-      </w:r>
-      <w:proofErr w:type="spellStart"/>
-      <w:r>
-        <w:t>O’Guinn</w:t>
-      </w:r>
-      <w:proofErr w:type="spellEnd"/>
-      <w:r>
-        <w:t xml:space="preserve"> 87] </w:t>
-      </w:r>
-      <w:proofErr w:type="spellStart"/>
-      <w:r>
-        <w:t>O’Guinn</w:t>
-      </w:r>
-      <w:proofErr w:type="spellEnd"/>
-      <w:r>
-        <w:t>, T. C. 1987. Touching greatness. Paper presented at the annual meeting of the American Psychological Association, New York.</w:t>
-      </w:r>
-    </w:p>
-    <w:p>
-      <w:pPr>
-        <w:pStyle w:val="Heading3"/>
-      </w:pPr>
-    </w:p>
-    <w:p>
-      <w:pPr>
-        <w:pStyle w:val="Heading2"/>
-      </w:pPr>
-      <w:r>
-        <w:t>9.6</w:t>
-      </w:r>
-      <w:r>
-        <w:tab/>
-      </w:r>
-      <w:r>
-        <w:t>Online Documents:</w:t>
-      </w:r>
-    </w:p>
-    <w:p>
-      <w:r>
-        <w:t>[</w:t>
-      </w:r>
-      <w:proofErr w:type="spellStart"/>
-      <w:r>
-        <w:t>Adamic</w:t>
-      </w:r>
-      <w:proofErr w:type="spellEnd"/>
-      <w:r>
-        <w:t xml:space="preserve"> 99] </w:t>
-      </w:r>
-      <w:proofErr w:type="spellStart"/>
-      <w:r>
-        <w:t>Adamic</w:t>
-      </w:r>
-      <w:proofErr w:type="spellEnd"/>
-      <w:r>
-        <w:t xml:space="preserve">, L.A., and B.A. </w:t>
-      </w:r>
-      <w:proofErr w:type="spellStart"/>
-      <w:r>
-        <w:t>Huberman</w:t>
-      </w:r>
-      <w:proofErr w:type="spellEnd"/>
-      <w:r>
-        <w:t>. 1999. The nature of markets in the World Wide Web. Working paper, Xerox Palo Alto Research Center. http://www.parc.xerox.com/istl/groups/</w:t>
-      </w:r>
-    </w:p>
-    <w:p>
-      <w:proofErr w:type="spellStart"/>
-      <w:r>
-        <w:t>iea</w:t>
-      </w:r>
-      <w:proofErr w:type="spellEnd"/>
-      <w:r>
-        <w:t>/www/webmarkets.html (accessed March 12, 2001).</w:t>
-      </w:r>
-    </w:p>
-    <w:p>
-      <w:r>
-        <w:t>[U.S. Census Bureau 00] U.S. Census Bureau. 2000. Health insurance coverage status and type of coverage by sex, race, and Hispanic origin. Health Insurance Historical Table 1. http://www.census.gov/hhes/hlthins/historic/hihisttl.html.</w:t>
+        <w:t xml:space="preserve">(accessed </w:t>
+      </w:r>
+      <w:r>
+        <w:t>October 26</w:t>
+      </w:r>
+      <w:r>
+        <w:t xml:space="preserve">, </w:t>
+      </w:r>
+      <w:r>
+        <w:t>2017</w:t>
+      </w:r>
+      <w:r>
+        <w:t>).</w:t>
       </w:r>
     </w:p>
     <w:p/>
@@ -1395,7 +712,7 @@
 </file>
 
 <file path=word/endnotes.xml><?xml version="1.0" encoding="utf-8"?>
-<w:endnotes xmlns:wpc="http://schemas.microsoft.com/office/word/2010/wordprocessingCanvas" xmlns:mc="http://schemas.openxmlformats.org/markup-compatibility/2006" xmlns:o="urn:schemas-microsoft-com:office:office" xmlns:r="http://schemas.openxmlformats.org/officeDocument/2006/relationships" xmlns:m="http://schemas.openxmlformats.org/officeDocument/2006/math" xmlns:v="urn:schemas-microsoft-com:vml" xmlns:wp14="http://schemas.microsoft.com/office/word/2010/wordprocessingDrawing" xmlns:wp="http://schemas.openxmlformats.org/drawingml/2006/wordprocessingDrawing" xmlns:w10="urn:schemas-microsoft-com:office:word" xmlns:w="http://schemas.openxmlformats.org/wordprocessingml/2006/main" xmlns:w14="http://schemas.microsoft.com/office/word/2010/wordml" xmlns:w15="http://schemas.microsoft.com/office/word/2012/wordml" xmlns:wpg="http://schemas.microsoft.com/office/word/2010/wordprocessingGroup" xmlns:wpi="http://schemas.microsoft.com/office/word/2010/wordprocessingInk" xmlns:wne="http://schemas.microsoft.com/office/word/2006/wordml" xmlns:wps="http://schemas.microsoft.com/office/word/2010/wordprocessingShape" mc:Ignorable="w14 w15 wp14">
+<w:endnotes xmlns:wpc="http://schemas.microsoft.com/office/word/2010/wordprocessingCanvas" xmlns:cx="http://schemas.microsoft.com/office/drawing/2014/chartex" xmlns:cx1="http://schemas.microsoft.com/office/drawing/2015/9/8/chartex" xmlns:cx2="http://schemas.microsoft.com/office/drawing/2015/10/21/chartex" xmlns:cx3="http://schemas.microsoft.com/office/drawing/2016/5/9/chartex" xmlns:cx4="http://schemas.microsoft.com/office/drawing/2016/5/10/chartex" xmlns:cx5="http://schemas.microsoft.com/office/drawing/2016/5/11/chartex" xmlns:cx6="http://schemas.microsoft.com/office/drawing/2016/5/12/chartex" xmlns:cx7="http://schemas.microsoft.com/office/drawing/2016/5/13/chartex" xmlns:cx8="http://schemas.microsoft.com/office/drawing/2016/5/14/chartex" xmlns:mc="http://schemas.openxmlformats.org/markup-compatibility/2006" xmlns:aink="http://schemas.microsoft.com/office/drawing/2016/ink" xmlns:am3d="http://schemas.microsoft.com/office/drawing/2017/model3d" xmlns:o="urn:schemas-microsoft-com:office:office" xmlns:r="http://schemas.openxmlformats.org/officeDocument/2006/relationships" xmlns:m="http://schemas.openxmlformats.org/officeDocument/2006/math" xmlns:v="urn:schemas-microsoft-com:vml" xmlns:wp14="http://schemas.microsoft.com/office/word/2010/wordprocessingDrawing" xmlns:wp="http://schemas.openxmlformats.org/drawingml/2006/wordprocessingDrawing" xmlns:w10="urn:schemas-microsoft-com:office:word" xmlns:w="http://schemas.openxmlformats.org/wordprocessingml/2006/main" xmlns:w14="http://schemas.microsoft.com/office/word/2010/wordml" xmlns:w15="http://schemas.microsoft.com/office/word/2012/wordml" xmlns:w16cid="http://schemas.microsoft.com/office/word/2016/wordml/cid" xmlns:w16se="http://schemas.microsoft.com/office/word/2015/wordml/symex" xmlns:wpg="http://schemas.microsoft.com/office/word/2010/wordprocessingGroup" xmlns:wpi="http://schemas.microsoft.com/office/word/2010/wordprocessingInk" xmlns:wne="http://schemas.microsoft.com/office/word/2006/wordml" xmlns:wps="http://schemas.microsoft.com/office/word/2010/wordprocessingShape" mc:Ignorable="w14 w15 w16se w16cid wp14">
   <w:endnote w:type="separator" w:id="-1">
     <w:p>
       <w:r>
@@ -1414,7 +731,7 @@
 </file>
 
 <file path=word/footer1.xml><?xml version="1.0" encoding="utf-8"?>
-<w:ftr xmlns:wpc="http://schemas.microsoft.com/office/word/2010/wordprocessingCanvas" xmlns:mc="http://schemas.openxmlformats.org/markup-compatibility/2006" xmlns:o="urn:schemas-microsoft-com:office:office" xmlns:r="http://schemas.openxmlformats.org/officeDocument/2006/relationships" xmlns:m="http://schemas.openxmlformats.org/officeDocument/2006/math" xmlns:v="urn:schemas-microsoft-com:vml" xmlns:wp14="http://schemas.microsoft.com/office/word/2010/wordprocessingDrawing" xmlns:wp="http://schemas.openxmlformats.org/drawingml/2006/wordprocessingDrawing" xmlns:w10="urn:schemas-microsoft-com:office:word" xmlns:w="http://schemas.openxmlformats.org/wordprocessingml/2006/main" xmlns:w14="http://schemas.microsoft.com/office/word/2010/wordml" xmlns:w15="http://schemas.microsoft.com/office/word/2012/wordml" xmlns:wpg="http://schemas.microsoft.com/office/word/2010/wordprocessingGroup" xmlns:wpi="http://schemas.microsoft.com/office/word/2010/wordprocessingInk" xmlns:wne="http://schemas.microsoft.com/office/word/2006/wordml" xmlns:wps="http://schemas.microsoft.com/office/word/2010/wordprocessingShape" mc:Ignorable="w14 w15 wp14">
+<w:ftr xmlns:wpc="http://schemas.microsoft.com/office/word/2010/wordprocessingCanvas" xmlns:cx="http://schemas.microsoft.com/office/drawing/2014/chartex" xmlns:cx1="http://schemas.microsoft.com/office/drawing/2015/9/8/chartex" xmlns:cx2="http://schemas.microsoft.com/office/drawing/2015/10/21/chartex" xmlns:cx3="http://schemas.microsoft.com/office/drawing/2016/5/9/chartex" xmlns:cx4="http://schemas.microsoft.com/office/drawing/2016/5/10/chartex" xmlns:cx5="http://schemas.microsoft.com/office/drawing/2016/5/11/chartex" xmlns:cx6="http://schemas.microsoft.com/office/drawing/2016/5/12/chartex" xmlns:cx7="http://schemas.microsoft.com/office/drawing/2016/5/13/chartex" xmlns:cx8="http://schemas.microsoft.com/office/drawing/2016/5/14/chartex" xmlns:mc="http://schemas.openxmlformats.org/markup-compatibility/2006" xmlns:aink="http://schemas.microsoft.com/office/drawing/2016/ink" xmlns:am3d="http://schemas.microsoft.com/office/drawing/2017/model3d" xmlns:o="urn:schemas-microsoft-com:office:office" xmlns:r="http://schemas.openxmlformats.org/officeDocument/2006/relationships" xmlns:m="http://schemas.openxmlformats.org/officeDocument/2006/math" xmlns:v="urn:schemas-microsoft-com:vml" xmlns:wp14="http://schemas.microsoft.com/office/word/2010/wordprocessingDrawing" xmlns:wp="http://schemas.openxmlformats.org/drawingml/2006/wordprocessingDrawing" xmlns:w10="urn:schemas-microsoft-com:office:word" xmlns:w="http://schemas.openxmlformats.org/wordprocessingml/2006/main" xmlns:w14="http://schemas.microsoft.com/office/word/2010/wordml" xmlns:w15="http://schemas.microsoft.com/office/word/2012/wordml" xmlns:w16cid="http://schemas.microsoft.com/office/word/2016/wordml/cid" xmlns:w16se="http://schemas.microsoft.com/office/word/2015/wordml/symex" xmlns:wpg="http://schemas.microsoft.com/office/word/2010/wordprocessingGroup" xmlns:wpi="http://schemas.microsoft.com/office/word/2010/wordprocessingInk" xmlns:wne="http://schemas.microsoft.com/office/word/2006/wordml" xmlns:wps="http://schemas.microsoft.com/office/word/2010/wordprocessingShape" mc:Ignorable="w14 w15 w16se w16cid wp14">
   <w:p>
     <w:pPr>
       <w:pStyle w:val="Footer"/>
@@ -1440,7 +757,7 @@
 </file>
 
 <file path=word/footer2.xml><?xml version="1.0" encoding="utf-8"?>
-<w:ftr xmlns:wpc="http://schemas.microsoft.com/office/word/2010/wordprocessingCanvas" xmlns:mc="http://schemas.openxmlformats.org/markup-compatibility/2006" xmlns:o="urn:schemas-microsoft-com:office:office" xmlns:r="http://schemas.openxmlformats.org/officeDocument/2006/relationships" xmlns:m="http://schemas.openxmlformats.org/officeDocument/2006/math" xmlns:v="urn:schemas-microsoft-com:vml" xmlns:wp14="http://schemas.microsoft.com/office/word/2010/wordprocessingDrawing" xmlns:wp="http://schemas.openxmlformats.org/drawingml/2006/wordprocessingDrawing" xmlns:w10="urn:schemas-microsoft-com:office:word" xmlns:w="http://schemas.openxmlformats.org/wordprocessingml/2006/main" xmlns:w14="http://schemas.microsoft.com/office/word/2010/wordml" xmlns:w15="http://schemas.microsoft.com/office/word/2012/wordml" xmlns:wpg="http://schemas.microsoft.com/office/word/2010/wordprocessingGroup" xmlns:wpi="http://schemas.microsoft.com/office/word/2010/wordprocessingInk" xmlns:wne="http://schemas.microsoft.com/office/word/2006/wordml" xmlns:wps="http://schemas.microsoft.com/office/word/2010/wordprocessingShape" mc:Ignorable="w14 w15 wp14">
+<w:ftr xmlns:wpc="http://schemas.microsoft.com/office/word/2010/wordprocessingCanvas" xmlns:cx="http://schemas.microsoft.com/office/drawing/2014/chartex" xmlns:cx1="http://schemas.microsoft.com/office/drawing/2015/9/8/chartex" xmlns:cx2="http://schemas.microsoft.com/office/drawing/2015/10/21/chartex" xmlns:cx3="http://schemas.microsoft.com/office/drawing/2016/5/9/chartex" xmlns:cx4="http://schemas.microsoft.com/office/drawing/2016/5/10/chartex" xmlns:cx5="http://schemas.microsoft.com/office/drawing/2016/5/11/chartex" xmlns:cx6="http://schemas.microsoft.com/office/drawing/2016/5/12/chartex" xmlns:cx7="http://schemas.microsoft.com/office/drawing/2016/5/13/chartex" xmlns:cx8="http://schemas.microsoft.com/office/drawing/2016/5/14/chartex" xmlns:mc="http://schemas.openxmlformats.org/markup-compatibility/2006" xmlns:aink="http://schemas.microsoft.com/office/drawing/2016/ink" xmlns:am3d="http://schemas.microsoft.com/office/drawing/2017/model3d" xmlns:o="urn:schemas-microsoft-com:office:office" xmlns:r="http://schemas.openxmlformats.org/officeDocument/2006/relationships" xmlns:m="http://schemas.openxmlformats.org/officeDocument/2006/math" xmlns:v="urn:schemas-microsoft-com:vml" xmlns:wp14="http://schemas.microsoft.com/office/word/2010/wordprocessingDrawing" xmlns:wp="http://schemas.openxmlformats.org/drawingml/2006/wordprocessingDrawing" xmlns:w10="urn:schemas-microsoft-com:office:word" xmlns:w="http://schemas.openxmlformats.org/wordprocessingml/2006/main" xmlns:w14="http://schemas.microsoft.com/office/word/2010/wordml" xmlns:w15="http://schemas.microsoft.com/office/word/2012/wordml" xmlns:w16cid="http://schemas.microsoft.com/office/word/2016/wordml/cid" xmlns:w16se="http://schemas.microsoft.com/office/word/2015/wordml/symex" xmlns:wpg="http://schemas.microsoft.com/office/word/2010/wordprocessingGroup" xmlns:wpi="http://schemas.microsoft.com/office/word/2010/wordprocessingInk" xmlns:wne="http://schemas.microsoft.com/office/word/2006/wordml" xmlns:wps="http://schemas.microsoft.com/office/word/2010/wordprocessingShape" mc:Ignorable="w14 w15 w16se w16cid wp14">
   <w:p>
     <w:pPr>
       <w:pStyle w:val="Footer"/>
@@ -1457,7 +774,7 @@
 </file>
 
 <file path=word/footnotes.xml><?xml version="1.0" encoding="utf-8"?>
-<w:footnotes xmlns:wpc="http://schemas.microsoft.com/office/word/2010/wordprocessingCanvas" xmlns:mc="http://schemas.openxmlformats.org/markup-compatibility/2006" xmlns:o="urn:schemas-microsoft-com:office:office" xmlns:r="http://schemas.openxmlformats.org/officeDocument/2006/relationships" xmlns:m="http://schemas.openxmlformats.org/officeDocument/2006/math" xmlns:v="urn:schemas-microsoft-com:vml" xmlns:wp14="http://schemas.microsoft.com/office/word/2010/wordprocessingDrawing" xmlns:wp="http://schemas.openxmlformats.org/drawingml/2006/wordprocessingDrawing" xmlns:w10="urn:schemas-microsoft-com:office:word" xmlns:w="http://schemas.openxmlformats.org/wordprocessingml/2006/main" xmlns:w14="http://schemas.microsoft.com/office/word/2010/wordml" xmlns:w15="http://schemas.microsoft.com/office/word/2012/wordml" xmlns:wpg="http://schemas.microsoft.com/office/word/2010/wordprocessingGroup" xmlns:wpi="http://schemas.microsoft.com/office/word/2010/wordprocessingInk" xmlns:wne="http://schemas.microsoft.com/office/word/2006/wordml" xmlns:wps="http://schemas.microsoft.com/office/word/2010/wordprocessingShape" mc:Ignorable="w14 w15 wp14">
+<w:footnotes xmlns:wpc="http://schemas.microsoft.com/office/word/2010/wordprocessingCanvas" xmlns:cx="http://schemas.microsoft.com/office/drawing/2014/chartex" xmlns:cx1="http://schemas.microsoft.com/office/drawing/2015/9/8/chartex" xmlns:cx2="http://schemas.microsoft.com/office/drawing/2015/10/21/chartex" xmlns:cx3="http://schemas.microsoft.com/office/drawing/2016/5/9/chartex" xmlns:cx4="http://schemas.microsoft.com/office/drawing/2016/5/10/chartex" xmlns:cx5="http://schemas.microsoft.com/office/drawing/2016/5/11/chartex" xmlns:cx6="http://schemas.microsoft.com/office/drawing/2016/5/12/chartex" xmlns:cx7="http://schemas.microsoft.com/office/drawing/2016/5/13/chartex" xmlns:cx8="http://schemas.microsoft.com/office/drawing/2016/5/14/chartex" xmlns:mc="http://schemas.openxmlformats.org/markup-compatibility/2006" xmlns:aink="http://schemas.microsoft.com/office/drawing/2016/ink" xmlns:am3d="http://schemas.microsoft.com/office/drawing/2017/model3d" xmlns:o="urn:schemas-microsoft-com:office:office" xmlns:r="http://schemas.openxmlformats.org/officeDocument/2006/relationships" xmlns:m="http://schemas.openxmlformats.org/officeDocument/2006/math" xmlns:v="urn:schemas-microsoft-com:vml" xmlns:wp14="http://schemas.microsoft.com/office/word/2010/wordprocessingDrawing" xmlns:wp="http://schemas.openxmlformats.org/drawingml/2006/wordprocessingDrawing" xmlns:w10="urn:schemas-microsoft-com:office:word" xmlns:w="http://schemas.openxmlformats.org/wordprocessingml/2006/main" xmlns:w14="http://schemas.microsoft.com/office/word/2010/wordml" xmlns:w15="http://schemas.microsoft.com/office/word/2012/wordml" xmlns:w16cid="http://schemas.microsoft.com/office/word/2016/wordml/cid" xmlns:w16se="http://schemas.microsoft.com/office/word/2015/wordml/symex" xmlns:wpg="http://schemas.microsoft.com/office/word/2010/wordprocessingGroup" xmlns:wpi="http://schemas.microsoft.com/office/word/2010/wordprocessingInk" xmlns:wne="http://schemas.microsoft.com/office/word/2006/wordml" xmlns:wps="http://schemas.microsoft.com/office/word/2010/wordprocessingShape" mc:Ignorable="w14 w15 w16se w16cid wp14">
   <w:footnote w:type="separator" w:id="-1">
     <w:p>
       <w:r>
@@ -1476,7 +793,7 @@
 </file>
 
 <file path=word/header1.xml><?xml version="1.0" encoding="utf-8"?>
-<w:hdr xmlns:wpc="http://schemas.microsoft.com/office/word/2010/wordprocessingCanvas" xmlns:mc="http://schemas.openxmlformats.org/markup-compatibility/2006" xmlns:o="urn:schemas-microsoft-com:office:office" xmlns:r="http://schemas.openxmlformats.org/officeDocument/2006/relationships" xmlns:m="http://schemas.openxmlformats.org/officeDocument/2006/math" xmlns:v="urn:schemas-microsoft-com:vml" xmlns:wp14="http://schemas.microsoft.com/office/word/2010/wordprocessingDrawing" xmlns:wp="http://schemas.openxmlformats.org/drawingml/2006/wordprocessingDrawing" xmlns:w10="urn:schemas-microsoft-com:office:word" xmlns:w="http://schemas.openxmlformats.org/wordprocessingml/2006/main" xmlns:w14="http://schemas.microsoft.com/office/word/2010/wordml" xmlns:w15="http://schemas.microsoft.com/office/word/2012/wordml" xmlns:wpg="http://schemas.microsoft.com/office/word/2010/wordprocessingGroup" xmlns:wpi="http://schemas.microsoft.com/office/word/2010/wordprocessingInk" xmlns:wne="http://schemas.microsoft.com/office/word/2006/wordml" xmlns:wps="http://schemas.microsoft.com/office/word/2010/wordprocessingShape" mc:Ignorable="w14 w15 wp14">
+<w:hdr xmlns:wpc="http://schemas.microsoft.com/office/word/2010/wordprocessingCanvas" xmlns:cx="http://schemas.microsoft.com/office/drawing/2014/chartex" xmlns:cx1="http://schemas.microsoft.com/office/drawing/2015/9/8/chartex" xmlns:cx2="http://schemas.microsoft.com/office/drawing/2015/10/21/chartex" xmlns:cx3="http://schemas.microsoft.com/office/drawing/2016/5/9/chartex" xmlns:cx4="http://schemas.microsoft.com/office/drawing/2016/5/10/chartex" xmlns:cx5="http://schemas.microsoft.com/office/drawing/2016/5/11/chartex" xmlns:cx6="http://schemas.microsoft.com/office/drawing/2016/5/12/chartex" xmlns:cx7="http://schemas.microsoft.com/office/drawing/2016/5/13/chartex" xmlns:cx8="http://schemas.microsoft.com/office/drawing/2016/5/14/chartex" xmlns:mc="http://schemas.openxmlformats.org/markup-compatibility/2006" xmlns:aink="http://schemas.microsoft.com/office/drawing/2016/ink" xmlns:am3d="http://schemas.microsoft.com/office/drawing/2017/model3d" xmlns:o="urn:schemas-microsoft-com:office:office" xmlns:r="http://schemas.openxmlformats.org/officeDocument/2006/relationships" xmlns:m="http://schemas.openxmlformats.org/officeDocument/2006/math" xmlns:v="urn:schemas-microsoft-com:vml" xmlns:wp14="http://schemas.microsoft.com/office/word/2010/wordprocessingDrawing" xmlns:wp="http://schemas.openxmlformats.org/drawingml/2006/wordprocessingDrawing" xmlns:w10="urn:schemas-microsoft-com:office:word" xmlns:w="http://schemas.openxmlformats.org/wordprocessingml/2006/main" xmlns:w14="http://schemas.microsoft.com/office/word/2010/wordml" xmlns:w15="http://schemas.microsoft.com/office/word/2012/wordml" xmlns:w16cid="http://schemas.microsoft.com/office/word/2016/wordml/cid" xmlns:w16se="http://schemas.microsoft.com/office/word/2015/wordml/symex" xmlns:wpg="http://schemas.microsoft.com/office/word/2010/wordprocessingGroup" xmlns:wpi="http://schemas.microsoft.com/office/word/2010/wordprocessingInk" xmlns:wne="http://schemas.microsoft.com/office/word/2006/wordml" xmlns:wps="http://schemas.microsoft.com/office/word/2010/wordprocessingShape" mc:Ignorable="w14 w15 w16se w16cid wp14">
   <w:p>
     <w:pPr>
       <w:framePr w:wrap="around" w:vAnchor="text" w:hAnchor="margin" w:xAlign="right" w:y="1"/>
@@ -1500,7 +817,7 @@
 </file>
 
 <file path=word/header2.xml><?xml version="1.0" encoding="utf-8"?>
-<w:hdr xmlns:wpc="http://schemas.microsoft.com/office/word/2010/wordprocessingCanvas" xmlns:mc="http://schemas.openxmlformats.org/markup-compatibility/2006" xmlns:o="urn:schemas-microsoft-com:office:office" xmlns:r="http://schemas.openxmlformats.org/officeDocument/2006/relationships" xmlns:m="http://schemas.openxmlformats.org/officeDocument/2006/math" xmlns:v="urn:schemas-microsoft-com:vml" xmlns:wp14="http://schemas.microsoft.com/office/word/2010/wordprocessingDrawing" xmlns:wp="http://schemas.openxmlformats.org/drawingml/2006/wordprocessingDrawing" xmlns:w10="urn:schemas-microsoft-com:office:word" xmlns:w="http://schemas.openxmlformats.org/wordprocessingml/2006/main" xmlns:w14="http://schemas.microsoft.com/office/word/2010/wordml" xmlns:w15="http://schemas.microsoft.com/office/word/2012/wordml" xmlns:wpg="http://schemas.microsoft.com/office/word/2010/wordprocessingGroup" xmlns:wpi="http://schemas.microsoft.com/office/word/2010/wordprocessingInk" xmlns:wne="http://schemas.microsoft.com/office/word/2006/wordml" xmlns:wps="http://schemas.microsoft.com/office/word/2010/wordprocessingShape" mc:Ignorable="w14 w15 wp14">
+<w:hdr xmlns:wpc="http://schemas.microsoft.com/office/word/2010/wordprocessingCanvas" xmlns:cx="http://schemas.microsoft.com/office/drawing/2014/chartex" xmlns:cx1="http://schemas.microsoft.com/office/drawing/2015/9/8/chartex" xmlns:cx2="http://schemas.microsoft.com/office/drawing/2015/10/21/chartex" xmlns:cx3="http://schemas.microsoft.com/office/drawing/2016/5/9/chartex" xmlns:cx4="http://schemas.microsoft.com/office/drawing/2016/5/10/chartex" xmlns:cx5="http://schemas.microsoft.com/office/drawing/2016/5/11/chartex" xmlns:cx6="http://schemas.microsoft.com/office/drawing/2016/5/12/chartex" xmlns:cx7="http://schemas.microsoft.com/office/drawing/2016/5/13/chartex" xmlns:cx8="http://schemas.microsoft.com/office/drawing/2016/5/14/chartex" xmlns:mc="http://schemas.openxmlformats.org/markup-compatibility/2006" xmlns:aink="http://schemas.microsoft.com/office/drawing/2016/ink" xmlns:am3d="http://schemas.microsoft.com/office/drawing/2017/model3d" xmlns:o="urn:schemas-microsoft-com:office:office" xmlns:r="http://schemas.openxmlformats.org/officeDocument/2006/relationships" xmlns:m="http://schemas.openxmlformats.org/officeDocument/2006/math" xmlns:v="urn:schemas-microsoft-com:vml" xmlns:wp14="http://schemas.microsoft.com/office/word/2010/wordprocessingDrawing" xmlns:wp="http://schemas.openxmlformats.org/drawingml/2006/wordprocessingDrawing" xmlns:w10="urn:schemas-microsoft-com:office:word" xmlns:w="http://schemas.openxmlformats.org/wordprocessingml/2006/main" xmlns:w14="http://schemas.microsoft.com/office/word/2010/wordml" xmlns:w15="http://schemas.microsoft.com/office/word/2012/wordml" xmlns:w16cid="http://schemas.microsoft.com/office/word/2016/wordml/cid" xmlns:w16se="http://schemas.microsoft.com/office/word/2015/wordml/symex" xmlns:wpg="http://schemas.microsoft.com/office/word/2010/wordprocessingGroup" xmlns:wpi="http://schemas.microsoft.com/office/word/2010/wordprocessingInk" xmlns:wne="http://schemas.microsoft.com/office/word/2006/wordml" xmlns:wps="http://schemas.microsoft.com/office/word/2010/wordprocessingShape" mc:Ignorable="w14 w15 w16se w16cid wp14">
   <w:p>
     <w:pPr>
       <w:jc w:val="right"/>
@@ -1528,7 +845,7 @@
         <w:rStyle w:val="PageNumber"/>
         <w:noProof/>
       </w:rPr>
-      <w:t>1</w:t>
+      <w:t>3</w:t>
     </w:r>
     <w:r>
       <w:rPr>
@@ -1541,8 +858,8 @@
 </file>
 
 <file path=word/numbering.xml><?xml version="1.0" encoding="utf-8"?>
-<w:numbering xmlns:wpc="http://schemas.microsoft.com/office/word/2010/wordprocessingCanvas" xmlns:mc="http://schemas.openxmlformats.org/markup-compatibility/2006" xmlns:o="urn:schemas-microsoft-com:office:office" xmlns:r="http://schemas.openxmlformats.org/officeDocument/2006/relationships" xmlns:m="http://schemas.openxmlformats.org/officeDocument/2006/math" xmlns:v="urn:schemas-microsoft-com:vml" xmlns:wp14="http://schemas.microsoft.com/office/word/2010/wordprocessingDrawing" xmlns:wp="http://schemas.openxmlformats.org/drawingml/2006/wordprocessingDrawing" xmlns:w10="urn:schemas-microsoft-com:office:word" xmlns:w="http://schemas.openxmlformats.org/wordprocessingml/2006/main" xmlns:w14="http://schemas.microsoft.com/office/word/2010/wordml" xmlns:w15="http://schemas.microsoft.com/office/word/2012/wordml" xmlns:wpg="http://schemas.microsoft.com/office/word/2010/wordprocessingGroup" xmlns:wpi="http://schemas.microsoft.com/office/word/2010/wordprocessingInk" xmlns:wne="http://schemas.microsoft.com/office/word/2006/wordml" xmlns:wps="http://schemas.microsoft.com/office/word/2010/wordprocessingShape" mc:Ignorable="w14 w15 wp14">
-  <w:abstractNum w:abstractNumId="0">
+<w:numbering xmlns:wpc="http://schemas.microsoft.com/office/word/2010/wordprocessingCanvas" xmlns:cx="http://schemas.microsoft.com/office/drawing/2014/chartex" xmlns:cx1="http://schemas.microsoft.com/office/drawing/2015/9/8/chartex" xmlns:cx2="http://schemas.microsoft.com/office/drawing/2015/10/21/chartex" xmlns:cx3="http://schemas.microsoft.com/office/drawing/2016/5/9/chartex" xmlns:cx4="http://schemas.microsoft.com/office/drawing/2016/5/10/chartex" xmlns:cx5="http://schemas.microsoft.com/office/drawing/2016/5/11/chartex" xmlns:cx6="http://schemas.microsoft.com/office/drawing/2016/5/12/chartex" xmlns:cx7="http://schemas.microsoft.com/office/drawing/2016/5/13/chartex" xmlns:cx8="http://schemas.microsoft.com/office/drawing/2016/5/14/chartex" xmlns:mc="http://schemas.openxmlformats.org/markup-compatibility/2006" xmlns:aink="http://schemas.microsoft.com/office/drawing/2016/ink" xmlns:am3d="http://schemas.microsoft.com/office/drawing/2017/model3d" xmlns:o="urn:schemas-microsoft-com:office:office" xmlns:r="http://schemas.openxmlformats.org/officeDocument/2006/relationships" xmlns:m="http://schemas.openxmlformats.org/officeDocument/2006/math" xmlns:v="urn:schemas-microsoft-com:vml" xmlns:wp14="http://schemas.microsoft.com/office/word/2010/wordprocessingDrawing" xmlns:wp="http://schemas.openxmlformats.org/drawingml/2006/wordprocessingDrawing" xmlns:w10="urn:schemas-microsoft-com:office:word" xmlns:w="http://schemas.openxmlformats.org/wordprocessingml/2006/main" xmlns:w14="http://schemas.microsoft.com/office/word/2010/wordml" xmlns:w15="http://schemas.microsoft.com/office/word/2012/wordml" xmlns:w16cid="http://schemas.microsoft.com/office/word/2016/wordml/cid" xmlns:w16se="http://schemas.microsoft.com/office/word/2015/wordml/symex" xmlns:wpg="http://schemas.microsoft.com/office/word/2010/wordprocessingGroup" xmlns:wpi="http://schemas.microsoft.com/office/word/2010/wordprocessingInk" xmlns:wne="http://schemas.microsoft.com/office/word/2006/wordml" xmlns:wps="http://schemas.microsoft.com/office/word/2010/wordprocessingShape" mc:Ignorable="w14 w15 w16se w16cid wp14">
+  <w:abstractNum w:abstractNumId="0" w15:restartNumberingAfterBreak="0">
     <w:nsid w:val="004B75AE"/>
     <w:multiLevelType w:val="multilevel"/>
     <w:tmpl w:val="9D42969C"/>
@@ -1658,7 +975,120 @@
       </w:pPr>
     </w:lvl>
   </w:abstractNum>
-  <w:abstractNum w:abstractNumId="1">
+  <w:abstractNum w:abstractNumId="1" w15:restartNumberingAfterBreak="0">
+    <w:nsid w:val="22FC5399"/>
+    <w:multiLevelType w:val="multilevel"/>
+    <w:tmpl w:val="A66644AE"/>
+    <w:lvl w:ilvl="0">
+      <w:start w:val="1"/>
+      <w:numFmt w:val="decimal"/>
+      <w:lvlText w:val="%1"/>
+      <w:lvlJc w:val="left"/>
+      <w:pPr>
+        <w:ind w:left="360" w:hanging="360"/>
+      </w:pPr>
+      <w:rPr>
+        <w:rFonts w:hint="default"/>
+      </w:rPr>
+    </w:lvl>
+    <w:lvl w:ilvl="1">
+      <w:start w:val="1"/>
+      <w:numFmt w:val="decimal"/>
+      <w:lvlText w:val="%1.%2"/>
+      <w:lvlJc w:val="left"/>
+      <w:pPr>
+        <w:ind w:left="360" w:hanging="360"/>
+      </w:pPr>
+      <w:rPr>
+        <w:rFonts w:hint="default"/>
+      </w:rPr>
+    </w:lvl>
+    <w:lvl w:ilvl="2">
+      <w:start w:val="1"/>
+      <w:numFmt w:val="decimal"/>
+      <w:lvlText w:val="%1.%2.%3"/>
+      <w:lvlJc w:val="left"/>
+      <w:pPr>
+        <w:ind w:left="720" w:hanging="720"/>
+      </w:pPr>
+      <w:rPr>
+        <w:rFonts w:hint="default"/>
+      </w:rPr>
+    </w:lvl>
+    <w:lvl w:ilvl="3">
+      <w:start w:val="1"/>
+      <w:numFmt w:val="decimal"/>
+      <w:lvlText w:val="%1.%2.%3.%4"/>
+      <w:lvlJc w:val="left"/>
+      <w:pPr>
+        <w:ind w:left="720" w:hanging="720"/>
+      </w:pPr>
+      <w:rPr>
+        <w:rFonts w:hint="default"/>
+      </w:rPr>
+    </w:lvl>
+    <w:lvl w:ilvl="4">
+      <w:start w:val="1"/>
+      <w:numFmt w:val="decimal"/>
+      <w:lvlText w:val="%1.%2.%3.%4.%5"/>
+      <w:lvlJc w:val="left"/>
+      <w:pPr>
+        <w:ind w:left="1080" w:hanging="1080"/>
+      </w:pPr>
+      <w:rPr>
+        <w:rFonts w:hint="default"/>
+      </w:rPr>
+    </w:lvl>
+    <w:lvl w:ilvl="5">
+      <w:start w:val="1"/>
+      <w:numFmt w:val="decimal"/>
+      <w:lvlText w:val="%1.%2.%3.%4.%5.%6"/>
+      <w:lvlJc w:val="left"/>
+      <w:pPr>
+        <w:ind w:left="1080" w:hanging="1080"/>
+      </w:pPr>
+      <w:rPr>
+        <w:rFonts w:hint="default"/>
+      </w:rPr>
+    </w:lvl>
+    <w:lvl w:ilvl="6">
+      <w:start w:val="1"/>
+      <w:numFmt w:val="decimal"/>
+      <w:lvlText w:val="%1.%2.%3.%4.%5.%6.%7"/>
+      <w:lvlJc w:val="left"/>
+      <w:pPr>
+        <w:ind w:left="1440" w:hanging="1440"/>
+      </w:pPr>
+      <w:rPr>
+        <w:rFonts w:hint="default"/>
+      </w:rPr>
+    </w:lvl>
+    <w:lvl w:ilvl="7">
+      <w:start w:val="1"/>
+      <w:numFmt w:val="decimal"/>
+      <w:lvlText w:val="%1.%2.%3.%4.%5.%6.%7.%8"/>
+      <w:lvlJc w:val="left"/>
+      <w:pPr>
+        <w:ind w:left="1440" w:hanging="1440"/>
+      </w:pPr>
+      <w:rPr>
+        <w:rFonts w:hint="default"/>
+      </w:rPr>
+    </w:lvl>
+    <w:lvl w:ilvl="8">
+      <w:start w:val="1"/>
+      <w:numFmt w:val="decimal"/>
+      <w:lvlText w:val="%1.%2.%3.%4.%5.%6.%7.%8.%9"/>
+      <w:lvlJc w:val="left"/>
+      <w:pPr>
+        <w:ind w:left="1800" w:hanging="1800"/>
+      </w:pPr>
+      <w:rPr>
+        <w:rFonts w:hint="default"/>
+      </w:rPr>
+    </w:lvl>
+  </w:abstractNum>
+  <w:abstractNum w:abstractNumId="2" w15:restartNumberingAfterBreak="0">
     <w:nsid w:val="27FA504B"/>
     <w:multiLevelType w:val="multilevel"/>
     <w:tmpl w:val="BAD4E458"/>
@@ -1774,7 +1204,7 @@
       </w:pPr>
     </w:lvl>
   </w:abstractNum>
-  <w:abstractNum w:abstractNumId="2">
+  <w:abstractNum w:abstractNumId="3" w15:restartNumberingAfterBreak="0">
     <w:nsid w:val="2CFA2280"/>
     <w:multiLevelType w:val="multilevel"/>
     <w:tmpl w:val="4BE2715E"/>
@@ -1890,7 +1320,7 @@
       </w:pPr>
     </w:lvl>
   </w:abstractNum>
-  <w:abstractNum w:abstractNumId="3">
+  <w:abstractNum w:abstractNumId="4" w15:restartNumberingAfterBreak="0">
     <w:nsid w:val="35676AE2"/>
     <w:multiLevelType w:val="multilevel"/>
     <w:tmpl w:val="639603AA"/>
@@ -2030,7 +1460,7 @@
       </w:rPr>
     </w:lvl>
   </w:abstractNum>
-  <w:abstractNum w:abstractNumId="4">
+  <w:abstractNum w:abstractNumId="5" w15:restartNumberingAfterBreak="0">
     <w:nsid w:val="444141B5"/>
     <w:multiLevelType w:val="multilevel"/>
     <w:tmpl w:val="FB3A66EA"/>
@@ -2170,7 +1600,7 @@
       </w:rPr>
     </w:lvl>
   </w:abstractNum>
-  <w:abstractNum w:abstractNumId="5">
+  <w:abstractNum w:abstractNumId="6" w15:restartNumberingAfterBreak="0">
     <w:nsid w:val="4CE82F43"/>
     <w:multiLevelType w:val="hybridMultilevel"/>
     <w:tmpl w:val="A0F08892"/>
@@ -2256,7 +1686,7 @@
       </w:pPr>
     </w:lvl>
   </w:abstractNum>
-  <w:abstractNum w:abstractNumId="6">
+  <w:abstractNum w:abstractNumId="7" w15:restartNumberingAfterBreak="0">
     <w:nsid w:val="551830B1"/>
     <w:multiLevelType w:val="multilevel"/>
     <w:tmpl w:val="76F06F46"/>
@@ -2396,7 +1826,7 @@
       </w:rPr>
     </w:lvl>
   </w:abstractNum>
-  <w:abstractNum w:abstractNumId="7">
+  <w:abstractNum w:abstractNumId="8" w15:restartNumberingAfterBreak="0">
     <w:nsid w:val="65B3558A"/>
     <w:multiLevelType w:val="hybridMultilevel"/>
     <w:tmpl w:val="3FE0D424"/>
@@ -2485,7 +1915,7 @@
       </w:pPr>
     </w:lvl>
   </w:abstractNum>
-  <w:abstractNum w:abstractNumId="8">
+  <w:abstractNum w:abstractNumId="9" w15:restartNumberingAfterBreak="0">
     <w:nsid w:val="747D2074"/>
     <w:multiLevelType w:val="multilevel"/>
     <w:tmpl w:val="8F4C00B6"/>
@@ -2625,7 +2055,7 @@
       </w:rPr>
     </w:lvl>
   </w:abstractNum>
-  <w:abstractNum w:abstractNumId="9">
+  <w:abstractNum w:abstractNumId="10" w15:restartNumberingAfterBreak="0">
     <w:nsid w:val="7C3718DF"/>
     <w:multiLevelType w:val="multilevel"/>
     <w:tmpl w:val="9684BC28"/>
@@ -2769,37 +2199,40 @@
     <w:abstractNumId w:val="0"/>
   </w:num>
   <w:num w:numId="2">
+    <w:abstractNumId w:val="3"/>
+  </w:num>
+  <w:num w:numId="3">
     <w:abstractNumId w:val="2"/>
   </w:num>
-  <w:num w:numId="3">
-    <w:abstractNumId w:val="1"/>
+  <w:num w:numId="4">
+    <w:abstractNumId w:val="10"/>
   </w:num>
-  <w:num w:numId="4">
+  <w:num w:numId="5">
+    <w:abstractNumId w:val="7"/>
+  </w:num>
+  <w:num w:numId="6">
+    <w:abstractNumId w:val="4"/>
+  </w:num>
+  <w:num w:numId="7">
     <w:abstractNumId w:val="9"/>
   </w:num>
-  <w:num w:numId="5">
+  <w:num w:numId="8">
+    <w:abstractNumId w:val="5"/>
+  </w:num>
+  <w:num w:numId="9">
     <w:abstractNumId w:val="6"/>
   </w:num>
-  <w:num w:numId="6">
-    <w:abstractNumId w:val="3"/>
-  </w:num>
-  <w:num w:numId="7">
+  <w:num w:numId="10">
     <w:abstractNumId w:val="8"/>
   </w:num>
-  <w:num w:numId="8">
-    <w:abstractNumId w:val="4"/>
-  </w:num>
-  <w:num w:numId="9">
-    <w:abstractNumId w:val="5"/>
-  </w:num>
-  <w:num w:numId="10">
-    <w:abstractNumId w:val="7"/>
+  <w:num w:numId="11">
+    <w:abstractNumId w:val="1"/>
   </w:num>
 </w:numbering>
 </file>
 
 <file path=word/styles.xml><?xml version="1.0" encoding="utf-8"?>
-<w:styles xmlns:mc="http://schemas.openxmlformats.org/markup-compatibility/2006" xmlns:r="http://schemas.openxmlformats.org/officeDocument/2006/relationships" xmlns:w="http://schemas.openxmlformats.org/wordprocessingml/2006/main" xmlns:w14="http://schemas.microsoft.com/office/word/2010/wordml" xmlns:w15="http://schemas.microsoft.com/office/word/2012/wordml" mc:Ignorable="w14 w15">
+<w:styles xmlns:mc="http://schemas.openxmlformats.org/markup-compatibility/2006" xmlns:r="http://schemas.openxmlformats.org/officeDocument/2006/relationships" xmlns:w="http://schemas.openxmlformats.org/wordprocessingml/2006/main" xmlns:w14="http://schemas.microsoft.com/office/word/2010/wordml" xmlns:w15="http://schemas.microsoft.com/office/word/2012/wordml" xmlns:w16cid="http://schemas.microsoft.com/office/word/2016/wordml/cid" xmlns:w16se="http://schemas.microsoft.com/office/word/2015/wordml/symex" mc:Ignorable="w14 w15 w16se w16cid">
   <w:docDefaults>
     <w:rPrDefault>
       <w:rPr>
@@ -2809,7 +2242,7 @@
     </w:rPrDefault>
     <w:pPrDefault/>
   </w:docDefaults>
-  <w:latentStyles w:defLockedState="0" w:defUIPriority="0" w:defSemiHidden="0" w:defUnhideWhenUsed="0" w:defQFormat="0" w:count="371">
+  <w:latentStyles w:defLockedState="0" w:defUIPriority="0" w:defSemiHidden="0" w:defUnhideWhenUsed="0" w:defQFormat="0" w:count="375">
     <w:lsdException w:name="Normal" w:qFormat="1"/>
     <w:lsdException w:name="heading 1" w:qFormat="1"/>
     <w:lsdException w:name="heading 2" w:qFormat="1"/>
@@ -2825,7 +2258,11 @@
     <w:lsdException w:name="Subtitle" w:qFormat="1"/>
     <w:lsdException w:name="Strong" w:qFormat="1"/>
     <w:lsdException w:name="Emphasis" w:qFormat="1"/>
-    <w:lsdException w:name="Normal Table" w:semiHidden="1" w:unhideWhenUsed="1"/>
+    <w:lsdException w:name="HTML Preformatted" w:semiHidden="1" w:unhideWhenUsed="1"/>
+    <w:lsdException w:name="No List" w:semiHidden="1" w:unhideWhenUsed="1"/>
+    <w:lsdException w:name="Outline List 1" w:semiHidden="1" w:unhideWhenUsed="1"/>
+    <w:lsdException w:name="Outline List 2" w:semiHidden="1" w:unhideWhenUsed="1"/>
+    <w:lsdException w:name="Outline List 3" w:semiHidden="1" w:unhideWhenUsed="1"/>
     <w:lsdException w:name="Table Simple 1" w:semiHidden="1" w:unhideWhenUsed="1"/>
     <w:lsdException w:name="Table Simple 2" w:semiHidden="1" w:unhideWhenUsed="1"/>
     <w:lsdException w:name="Table Simple 3" w:semiHidden="1" w:unhideWhenUsed="1"/>
@@ -2864,10 +2301,8 @@
     <w:lsdException w:name="Table Elegant" w:semiHidden="1" w:unhideWhenUsed="1"/>
     <w:lsdException w:name="Table Professional" w:semiHidden="1" w:unhideWhenUsed="1"/>
     <w:lsdException w:name="Table Subtle 1" w:semiHidden="1" w:unhideWhenUsed="1"/>
-    <w:lsdException w:name="Table Subtle 2" w:semiHidden="1" w:unhideWhenUsed="1"/>
     <w:lsdException w:name="Table Web 1" w:semiHidden="1" w:unhideWhenUsed="1"/>
     <w:lsdException w:name="Table Web 2" w:semiHidden="1" w:unhideWhenUsed="1"/>
-    <w:lsdException w:name="Table Web 3" w:semiHidden="1" w:unhideWhenUsed="1"/>
     <w:lsdException w:name="Table Theme" w:semiHidden="1" w:unhideWhenUsed="1"/>
     <w:lsdException w:name="Placeholder Text" w:semiHidden="1" w:uiPriority="99"/>
     <w:lsdException w:name="No Spacing" w:uiPriority="1" w:qFormat="1"/>
@@ -3084,6 +2519,10 @@
     <w:lsdException w:name="List Table 5 Dark Accent 6" w:uiPriority="50"/>
     <w:lsdException w:name="List Table 6 Colorful Accent 6" w:uiPriority="51"/>
     <w:lsdException w:name="List Table 7 Colorful Accent 6" w:uiPriority="52"/>
+    <w:lsdException w:name="Mention" w:semiHidden="1" w:uiPriority="99" w:unhideWhenUsed="1"/>
+    <w:lsdException w:name="Smart Hyperlink" w:semiHidden="1" w:uiPriority="99" w:unhideWhenUsed="1"/>
+    <w:lsdException w:name="Hashtag" w:semiHidden="1" w:uiPriority="99" w:unhideWhenUsed="1"/>
+    <w:lsdException w:name="Unresolved Mention" w:semiHidden="1" w:uiPriority="99" w:unhideWhenUsed="1"/>
   </w:latentStyles>
   <w:style w:type="paragraph" w:default="1" w:styleId="Normal">
     <w:name w:val="Normal"/>
@@ -3292,7 +2731,6 @@
   <w:style w:type="character" w:default="1" w:styleId="DefaultParagraphFont">
     <w:name w:val="Default Paragraph Font"/>
     <w:uiPriority w:val="1"/>
-    <w:semiHidden/>
     <w:unhideWhenUsed/>
   </w:style>
   <w:style w:type="table" w:default="1" w:styleId="TableNormal">
@@ -3399,7 +2837,6 @@
     <w:basedOn w:val="TableNormal"/>
     <w:rsid w:val="00365291"/>
     <w:tblPr>
-      <w:tblInd w:w="0" w:type="dxa"/>
       <w:tblBorders>
         <w:top w:val="single" w:sz="4" w:space="0" w:color="auto"/>
         <w:left w:val="single" w:sz="4" w:space="0" w:color="auto"/>
@@ -3408,12 +2845,6 @@
         <w:insideH w:val="single" w:sz="4" w:space="0" w:color="auto"/>
         <w:insideV w:val="single" w:sz="4" w:space="0" w:color="auto"/>
       </w:tblBorders>
-      <w:tblCellMar>
-        <w:top w:w="0" w:type="dxa"/>
-        <w:left w:w="108" w:type="dxa"/>
-        <w:bottom w:w="0" w:type="dxa"/>
-        <w:right w:w="108" w:type="dxa"/>
-      </w:tblCellMar>
     </w:tblPr>
   </w:style>
   <w:style w:type="character" w:customStyle="1" w:styleId="CodeChar">
@@ -3424,6 +2855,80 @@
     <w:rPr>
       <w:rFonts w:ascii="Courier New" w:eastAsia="Times New Roman" w:hAnsi="Courier New"/>
       <w:sz w:val="24"/>
+    </w:rPr>
+  </w:style>
+  <w:style w:type="character" w:styleId="Emphasis">
+    <w:name w:val="Emphasis"/>
+    <w:basedOn w:val="DefaultParagraphFont"/>
+    <w:qFormat/>
+    <w:rsid w:val="00CB2765"/>
+    <w:rPr>
+      <w:i/>
+      <w:iCs/>
+    </w:rPr>
+  </w:style>
+  <w:style w:type="paragraph" w:styleId="Subtitle">
+    <w:name w:val="Subtitle"/>
+    <w:basedOn w:val="Normal"/>
+    <w:next w:val="Normal"/>
+    <w:link w:val="SubtitleChar"/>
+    <w:qFormat/>
+    <w:rsid w:val="00CB2765"/>
+    <w:pPr>
+      <w:numPr>
+        <w:ilvl w:val="1"/>
+      </w:numPr>
+      <w:spacing w:after="160"/>
+    </w:pPr>
+    <w:rPr>
+      <w:rFonts w:asciiTheme="minorHAnsi" w:eastAsiaTheme="minorEastAsia" w:hAnsiTheme="minorHAnsi" w:cstheme="minorBidi"/>
+      <w:color w:val="5A5A5A" w:themeColor="text1" w:themeTint="A5"/>
+      <w:spacing w:val="15"/>
+      <w:sz w:val="22"/>
+      <w:szCs w:val="22"/>
+    </w:rPr>
+  </w:style>
+  <w:style w:type="character" w:customStyle="1" w:styleId="SubtitleChar">
+    <w:name w:val="Subtitle Char"/>
+    <w:basedOn w:val="DefaultParagraphFont"/>
+    <w:link w:val="Subtitle"/>
+    <w:rsid w:val="00CB2765"/>
+    <w:rPr>
+      <w:rFonts w:asciiTheme="minorHAnsi" w:eastAsiaTheme="minorEastAsia" w:hAnsiTheme="minorHAnsi" w:cstheme="minorBidi"/>
+      <w:color w:val="5A5A5A" w:themeColor="text1" w:themeTint="A5"/>
+      <w:spacing w:val="15"/>
+      <w:sz w:val="22"/>
+      <w:szCs w:val="22"/>
+    </w:rPr>
+  </w:style>
+  <w:style w:type="character" w:styleId="Hyperlink">
+    <w:name w:val="Hyperlink"/>
+    <w:basedOn w:val="DefaultParagraphFont"/>
+    <w:rsid w:val="00B62EE1"/>
+    <w:rPr>
+      <w:color w:val="0563C1" w:themeColor="hyperlink"/>
+      <w:u w:val="single"/>
+    </w:rPr>
+  </w:style>
+  <w:style w:type="character" w:styleId="UnresolvedMention">
+    <w:name w:val="Unresolved Mention"/>
+    <w:basedOn w:val="DefaultParagraphFont"/>
+    <w:uiPriority w:val="99"/>
+    <w:semiHidden/>
+    <w:unhideWhenUsed/>
+    <w:rsid w:val="00B62EE1"/>
+    <w:rPr>
+      <w:color w:val="808080"/>
+      <w:shd w:val="clear" w:color="auto" w:fill="E6E6E6"/>
+    </w:rPr>
+  </w:style>
+  <w:style w:type="character" w:styleId="FollowedHyperlink">
+    <w:name w:val="FollowedHyperlink"/>
+    <w:basedOn w:val="DefaultParagraphFont"/>
+    <w:rsid w:val="00B62EE1"/>
+    <w:rPr>
+      <w:color w:val="954F72" w:themeColor="followedHyperlink"/>
+      <w:u w:val="single"/>
     </w:rPr>
   </w:style>
 </w:styles>

</xml_diff>

<commit_message>
$$ Dat paper $$
</commit_message>
<xml_diff>
--- a/paper/GameAIPro2_EicherMurrayPMeshGen.docx
+++ b/paper/GameAIPro2_EicherMurrayPMeshGen.docx
@@ -8,27 +8,12 @@
         <w:jc w:val="left"/>
       </w:pPr>
       <w:r>
-        <w:t xml:space="preserve">Professional and Descriptive </w:t>
-      </w:r>
-      <w:r>
-        <w:t>Artic</w:t>
-      </w:r>
-      <w:r>
-        <w:t>le</w:t>
-      </w:r>
-      <w:r>
-        <w:t xml:space="preserve"> Title</w:t>
-      </w:r>
-      <w:r>
-        <w:t xml:space="preserve"> (</w:t>
-      </w:r>
-      <w:proofErr w:type="spellStart"/>
-      <w:r>
-        <w:t>benis</w:t>
-      </w:r>
-      <w:proofErr w:type="spellEnd"/>
-      <w:r>
-        <w:t>)</w:t>
+        <w:t>Procedural Mesh Generation of Organic Forms i</w:t>
+      </w:r>
+      <w:bookmarkStart w:id="0" w:name="_GoBack"/>
+      <w:bookmarkEnd w:id="0"/>
+      <w:r>
+        <w:t>n Unity</w:t>
       </w:r>
     </w:p>
     <w:p>
@@ -63,147 +48,230 @@
     </w:p>
     <w:p>
       <w:r>
-        <w:t xml:space="preserve">Procedural content generation is pervasive throughout games with vast, unending worlds to explore. Procedural mesh generation creates models. One example of PMG is terrain generation - terrain can be a large subdivided plane with a procedurally generated heightmap to control the height of the vertices in the plane. </w:t>
+        <w:t xml:space="preserve">Procedural content generation is pervasive throughout games with vast, unending worlds to explore. Procedural </w:t>
+      </w:r>
+      <w:r>
+        <w:rPr>
+          <w:rStyle w:val="Emphasis"/>
+        </w:rPr>
+        <w:t>mesh</w:t>
+      </w:r>
+      <w:r>
+        <w:t xml:space="preserve"> generation creates models. One example of PMG is terrain generation</w:t>
+      </w:r>
+      <w:r>
+        <w:t>—</w:t>
+      </w:r>
+      <w:r>
+        <w:t>terrai</w:t>
+      </w:r>
+      <w:r>
+        <w:t>n</w:t>
+      </w:r>
+      <w:r>
+        <w:t xml:space="preserve"> can be a large subdivided plane with a procedurally generated heightmap to control the height of the vertices in the plane. </w:t>
       </w:r>
     </w:p>
     <w:p>
       <w:pPr>
         <w:ind w:firstLine="720"/>
-      </w:pPr>
-      <w:r>
-        <w:t>Often procedural content generation is used to place objects in the world, constructing elements of the world like children do with toy bricks. Modern 3D games incorporate the idea of adding decals, the idea of stacking a texture onto something that already has a texture on it, and this is a very powerful tool because it lets you break up a surface that may have a repetitive texture on it. We aim to give you the ability to add additional shape on top of the shapes of your world using procedural mesh generation--to give you the tools to add extra touches of detail to your world.</w:t>
-      </w:r>
-    </w:p>
-    <w:p>
-      <w:pPr>
-        <w:pStyle w:val="Heading2"/>
-      </w:pPr>
-      <w:r>
-        <w:t>1.1 Procedural vs. Random</w:t>
-      </w:r>
-    </w:p>
-    <w:p>
-      <w:r>
-        <w:t xml:space="preserve">Even in game development circles there is confusion about the difference between procedural generation and random generation. Randomly generated content isn’t completely random--there are rules in place--so all random content is procedural content. Procedural content isn’t necessarily different every time. It doesn’t always need a pseudo-random number generator, but even if it does, careful preservation of the seed means that you can generate the same world consistently with less data. </w:t>
-      </w:r>
-    </w:p>
-    <w:p>
-      <w:pPr>
-        <w:ind w:firstLine="720"/>
-      </w:pPr>
-      <w:r>
-        <w:t>Fuel is an open world racing game released in 2009 on the Xbox 360, PlayStation 3 and PC, that used procedural generation to let players wander around 14,000 square kilometers of an open world that was not random but the same every time. The game was held entirely on a single disk, a feat not possible without procedural content generation.</w:t>
-      </w:r>
-    </w:p>
-    <w:p>
-      <w:pPr>
-        <w:pStyle w:val="Heading2"/>
-      </w:pPr>
-      <w:r>
-        <w:t>1.2 Procedural Mesh Generation in Shipped Titles</w:t>
-      </w:r>
-    </w:p>
-    <w:p>
-      <w:r>
-        <w:t xml:space="preserve">Even games that don’t boast procedurally generated content may have procedurally generated meshes. One of the most common examples is terrain. Many games use terrain that is saved on disk as a grayscale texture, but ultimately </w:t>
-      </w:r>
-      <w:r>
-        <w:t>terrain must be rendered</w:t>
-      </w:r>
-      <w:r>
-        <w:t xml:space="preserve"> as triangles in 3D space. The process of taking a heightmap with a relatively small memory footprint and generating a mesh is a simple form procedural mesh generation.</w:t>
-      </w:r>
-    </w:p>
-    <w:p>
-      <w:pPr>
-        <w:ind w:firstLine="720"/>
-      </w:pPr>
-      <w:r>
-        <w:t xml:space="preserve">The character creation system in Bethesda games is another example of procedural mesh generation. At the beginning of the game the player is given several tabs of sliders that are used to change the shape and color of the details that make up the player avatar’s head. This is a more advanced version of procedural mesh generation. On top of having custom made avatar faces, they </w:t>
-      </w:r>
-      <w:r>
-        <w:t>can also equip helmets</w:t>
-      </w:r>
-      <w:r>
-        <w:t xml:space="preserve">, which means they </w:t>
-      </w:r>
-      <w:r>
-        <w:t>must be able to</w:t>
-      </w:r>
-      <w:r>
-        <w:t xml:space="preserve"> remove any hair, cat ears, and spikes that might be poking out of the top of the avatar’s head.</w:t>
-      </w:r>
-    </w:p>
-    <w:p>
-      <w:pPr>
-        <w:ind w:firstLine="720"/>
-      </w:pPr>
-      <w:r>
-        <w:t xml:space="preserve">We can’t talk about procedural generation without talking about games like No </w:t>
-      </w:r>
-      <w:r>
-        <w:lastRenderedPageBreak/>
-        <w:t xml:space="preserve">Man’s Sky and Spore. These games generate entire planets and the creatures that inhabit them. Both populate their world’s terrain with a mix of premade and generated assets. No Man’s Sky pieces together parts and skins to make their creatures. They </w:t>
-      </w:r>
-      <w:r>
-        <w:t>must</w:t>
-      </w:r>
-      <w:r>
-        <w:t xml:space="preserve"> be able to “sew” these parts together in a way that allows them to reasonably animate and render the creatures without obvious seams.</w:t>
-      </w:r>
-    </w:p>
-    <w:p>
-      <w:pPr>
-        <w:ind w:firstLine="720"/>
-      </w:pPr>
-      <w:r>
-        <w:t>Spore appears to use a skeleton system that allows you to scale and the bend the creature's body and then add arms and legs wherever you want. Then you can shape and scale the arms and legs however you want, and finally add details to the surface of the creature. This is particularly impressive because Spore will then animate your creature and most of the time it does so in a pretty reasonable way.</w:t>
-      </w:r>
-    </w:p>
-    <w:p>
-      <w:pPr>
-        <w:pStyle w:val="Heading1"/>
-      </w:pPr>
-      <w:r>
-        <w:rPr>
-          <w:b w:val="0"/>
-          <w:color w:val="auto"/>
-        </w:rPr>
-        <w:t xml:space="preserve"> </w:t>
-      </w:r>
-      <w:r>
-        <w:t>2</w:t>
-      </w:r>
-      <w:r>
-        <w:tab/>
-      </w:r>
-      <w:r>
-        <w:t>Transformations Review</w:t>
-      </w:r>
-    </w:p>
-    <w:p>
-      <w:r>
-        <w:t>Before we jump into the nitty gritty of</w:t>
-      </w:r>
-      <w:r>
-        <w:t xml:space="preserve"> our brand of</w:t>
-      </w:r>
-      <w:r>
-        <w:t xml:space="preserve"> mesh generation we’ll present a cursory review of transformations in 3D space.</w:t>
-      </w:r>
-      <w:r>
-        <w:t xml:space="preserve"> </w:t>
-      </w:r>
-      <w:r>
-        <w:t xml:space="preserve">Position, Scale, and Rotation are the major elements that go into describing a mesh’s orientation and location in a game world. </w:t>
-      </w:r>
-    </w:p>
-    <w:p>
-      <w:r>
         <w:rPr>
           <w:b/>
           <w:i/>
         </w:rPr>
+      </w:pPr>
+      <w:r>
+        <w:t>Often procedural content generation is used to place objects in the world, constructing elements of the world like children do with toy bricks. Modern 3D games incorporate the idea of adding decals, the idea of stacking a texture onto something that already has a texture on it, and this is a very powerful tool because it lets you break up a surface that may have a repetitive texture on it. We aim to give you the ability to add additional shape on top of the shapes of your world using procedural mesh generation</w:t>
+      </w:r>
+      <w:r>
+        <w:t>—</w:t>
+      </w:r>
+      <w:r>
+        <w:t>to give you the tools to add extra touches of detail to your world.</w:t>
+      </w:r>
+    </w:p>
+    <w:p>
+      <w:pPr>
+        <w:pStyle w:val="Heading2"/>
+      </w:pPr>
+      <w:r>
+        <w:t>1.1 Procedural vs. Random</w:t>
+      </w:r>
+    </w:p>
+    <w:p>
+      <w:r>
+        <w:t>Even in game development circles there is confusion about the difference between procedural generation and random generation. Randomly generated content isn’t completely random</w:t>
+      </w:r>
+      <w:r>
+        <w:t>—</w:t>
+      </w:r>
+      <w:r>
+        <w:t>there are rules in place</w:t>
+      </w:r>
+      <w:r>
+        <w:t>—</w:t>
+      </w:r>
+      <w:r>
+        <w:t xml:space="preserve">so all random content is procedural content. Procedural content isn’t necessarily different every time. It doesn’t always need a pseudo-random number generator, but even if it does, careful preservation of the seed means that you can generate the same world consistently with less data. </w:t>
+      </w:r>
+    </w:p>
+    <w:p>
+      <w:pPr>
+        <w:ind w:firstLine="720"/>
+      </w:pPr>
+      <w:r>
+        <w:t>Fuel is an open world racing game released in 2009 on the Xbox 360, PlayStation 3 and PC, that used procedural generation to let players wander around 14,000 square kilometers of an open world that was not random but the same every time. The game was held entirely on a single disk, a feat not possible without procedural content generation.</w:t>
+      </w:r>
+    </w:p>
+    <w:p>
+      <w:pPr>
+        <w:pStyle w:val="Heading2"/>
+      </w:pPr>
+      <w:r>
+        <w:t>1.2 Procedural Mesh Generation in Shipped Titles</w:t>
+      </w:r>
+    </w:p>
+    <w:p>
+      <w:r>
+        <w:t xml:space="preserve">Even games that don’t boast procedurally generated content may have procedurally generated meshes. One of the most common examples is terrain. Many games use terrain that is saved on disk as a grayscale texture, but ultimately </w:t>
+      </w:r>
+      <w:r>
+        <w:t>the terrain must be rendered as</w:t>
+      </w:r>
+      <w:r>
+        <w:t xml:space="preserve"> triangles in 3D space. The process of taking a heightmap with a relatively small memory footprint and generating a </w:t>
+      </w:r>
+      <w:r>
+        <w:t xml:space="preserve">terrain </w:t>
+      </w:r>
+      <w:r>
+        <w:t>mesh is a simple form procedural mesh generation.</w:t>
+      </w:r>
+    </w:p>
+    <w:p>
+      <w:pPr>
+        <w:ind w:firstLine="720"/>
+      </w:pPr>
+      <w:r>
+        <w:t xml:space="preserve">The character creation system in Bethesda games is another example of procedural mesh generation. At the beginning of the game the player is given several tabs of sliders that are used to change the shape and color of the details that make up the player avatar’s head. This is a more advanced version of mesh generation. On top of having custom made avatar faces, </w:t>
+      </w:r>
+      <w:r>
+        <w:t>players can also equip helmets</w:t>
+      </w:r>
+      <w:r>
+        <w:t xml:space="preserve">, which means </w:t>
+      </w:r>
+      <w:r>
+        <w:t xml:space="preserve">the mesh generation system </w:t>
+      </w:r>
+      <w:proofErr w:type="gramStart"/>
+      <w:r>
+        <w:t>has to</w:t>
+      </w:r>
+      <w:proofErr w:type="gramEnd"/>
+      <w:r>
+        <w:t xml:space="preserve"> be capable of </w:t>
+      </w:r>
+      <w:r>
+        <w:t>remov</w:t>
+      </w:r>
+      <w:r>
+        <w:t>ing</w:t>
+      </w:r>
+      <w:r>
+        <w:t xml:space="preserve"> any hair, </w:t>
+      </w:r>
+      <w:r>
+        <w:t xml:space="preserve">spikes, and cat ears </w:t>
+      </w:r>
+      <w:r>
+        <w:t>that might be poking out of the top of the avatar’s head.</w:t>
+      </w:r>
+    </w:p>
+    <w:p>
+      <w:pPr>
+        <w:ind w:firstLine="720"/>
+      </w:pPr>
+      <w:r>
+        <w:lastRenderedPageBreak/>
+        <w:t xml:space="preserve">No discussion of </w:t>
+      </w:r>
+      <w:r>
+        <w:t xml:space="preserve">procedural generation </w:t>
+      </w:r>
+      <w:r>
+        <w:t xml:space="preserve">is complete </w:t>
+      </w:r>
+      <w:r>
+        <w:t xml:space="preserve">without </w:t>
+      </w:r>
+      <w:r>
+        <w:t xml:space="preserve">bringing up </w:t>
+      </w:r>
+      <w:r>
+        <w:t xml:space="preserve">games like No Man’s Sky and Spore. These games </w:t>
+      </w:r>
+      <w:r>
+        <w:t xml:space="preserve">procedurally </w:t>
+      </w:r>
+      <w:r>
+        <w:t xml:space="preserve">generate entire planets and the creatures that inhabit them. Both </w:t>
+      </w:r>
+      <w:r>
+        <w:t xml:space="preserve">games </w:t>
+      </w:r>
+      <w:r>
+        <w:t>populate their world’s terrain with a mix of premade and generated assets. No Man’s Sky pieces together parts and skins to make their creatures. They “sew” these parts together in a way that allows them to reasonably animate and render the creatures without obvious seams.</w:t>
+      </w:r>
+    </w:p>
+    <w:p>
+      <w:pPr>
+        <w:ind w:firstLine="720"/>
+      </w:pPr>
+      <w:r>
+        <w:t>Spore appears to use a skeleton system that allows you to scale and the bend the creature's body and then add arms and legs wherever you want. Then you can shape and scale the arms and legs however you want, and finally add details to the surface of the creature. This is particularly impressive because Spore will then animate your creature and most of the time it does so in a pretty reasonable way.</w:t>
+      </w:r>
+      <w:r>
+        <w:t xml:space="preserve"> </w:t>
+      </w:r>
+    </w:p>
+    <w:p>
+      <w:pPr>
+        <w:pStyle w:val="Heading1"/>
+      </w:pPr>
+      <w:r>
+        <w:t>2</w:t>
+      </w:r>
+      <w:r>
+        <w:tab/>
+      </w:r>
+      <w:r>
+        <w:t>Transformations Review</w:t>
+      </w:r>
+    </w:p>
+    <w:p>
+      <w:r>
+        <w:t>Before we jump into the nitty gritty of</w:t>
+      </w:r>
+      <w:r>
+        <w:t xml:space="preserve"> our brand of</w:t>
+      </w:r>
+      <w:r>
+        <w:t xml:space="preserve"> mesh generation we’ll present a cursory review of transformations in 3D space.</w:t>
+      </w:r>
+      <w:r>
+        <w:t xml:space="preserve"> </w:t>
+      </w:r>
+      <w:r>
+        <w:t xml:space="preserve">Position, Scale, and Rotation are the major elements that go into describing a mesh’s orientation and location in a game world. </w:t>
+      </w:r>
+    </w:p>
+    <w:p>
+      <w:r>
+        <w:rPr>
+          <w:b/>
+          <w:i/>
+        </w:rPr>
         <w:tab/>
       </w:r>
       <w:r>
@@ -275,114 +343,129 @@
         </w:rPr>
       </w:pPr>
       <w:r>
+        <w:t xml:space="preserve">Transformation matrices are typically 4x4 to account for the fact that vectors shouldn’t be transformed in the same manner as points. To this end it’s important to construct transformed Vectors with </w:t>
+      </w:r>
+      <w:r>
+        <w:rPr>
+          <w:rStyle w:val="CodeChar"/>
+        </w:rPr>
+        <w:t>w=0</w:t>
+      </w:r>
+      <w:r>
+        <w:t xml:space="preserve"> and Points with </w:t>
+      </w:r>
+      <w:r>
+        <w:rPr>
+          <w:rStyle w:val="CodeChar"/>
+        </w:rPr>
+        <w:t>w=1</w:t>
+      </w:r>
+      <w:r>
+        <w:t xml:space="preserve">. It makes everything easier if you use </w:t>
+      </w:r>
+      <w:r>
+        <w:rPr>
+          <w:rStyle w:val="CodeChar"/>
+        </w:rPr>
+        <w:t>vec4</w:t>
+      </w:r>
+      <w:r>
+        <w:t>s to store these.</w:t>
+      </w:r>
+    </w:p>
+    <w:p>
+      <w:pPr>
+        <w:pStyle w:val="Heading2"/>
+      </w:pPr>
+      <w:r>
+        <w:t>2.1 Rotation Considerations</w:t>
+      </w:r>
+    </w:p>
+    <w:p>
+      <w:pPr>
+        <w:rPr>
+          <w:b/>
+          <w:i/>
+        </w:rPr>
+      </w:pPr>
+      <w:r>
+        <w:t xml:space="preserve">As we’ll see later, this mesh generation technique relies on orienting rings and planes of vertices in space and connecting them together. Finding equations for rotation of an object in space over </w:t>
+      </w:r>
+      <w:proofErr w:type="gramStart"/>
+      <w:r>
+        <w:t>a period of time</w:t>
+      </w:r>
+      <w:proofErr w:type="gramEnd"/>
+      <w:r>
+        <w:t xml:space="preserve"> is a painful exercise most have never gone through. Instead of solving that problem once and for all, we resorted to finding equations for “facing direction” over time and generated sufficient rotation matrices using Unity’s </w:t>
+      </w:r>
+      <w:proofErr w:type="spellStart"/>
+      <w:r>
+        <w:rPr>
+          <w:rStyle w:val="CodeChar"/>
+        </w:rPr>
+        <w:t>Quaternion.LookRotation</w:t>
+      </w:r>
+      <w:proofErr w:type="spellEnd"/>
+      <w:r>
+        <w:rPr>
+          <w:rStyle w:val="CodeChar"/>
+        </w:rPr>
+        <w:t>()</w:t>
+      </w:r>
+      <w:r>
+        <w:rPr>
+          <w:b/>
+          <w:i/>
+        </w:rPr>
+        <w:t xml:space="preserve"> </w:t>
+      </w:r>
+      <w:r>
+        <w:t>function.</w:t>
+      </w:r>
+    </w:p>
+    <w:p>
+      <w:pPr>
+        <w:pStyle w:val="Heading2"/>
+      </w:pPr>
+      <w:r>
+        <w:t xml:space="preserve">2.2 </w:t>
+      </w:r>
+      <w:r>
+        <w:t>Successive Linear Transformations</w:t>
+      </w:r>
+    </w:p>
+    <w:p>
+      <w:pPr>
+        <w:rPr>
+          <w:b/>
+        </w:rPr>
+      </w:pPr>
+      <w:r>
+        <w:t>Suppose you’re generating one mesh and wish to place other meshes or objects at a certain position and orientation relative to a location on your generated mesh. This can be done! Linear transformations can stack successively to transform a model from its local space to some position and orientation relative to another arbitrary space.</w:t>
+      </w:r>
+    </w:p>
+    <w:p>
+      <w:r>
+        <w:rPr>
+          <w:b/>
+        </w:rPr>
         <w:tab/>
-        <w:t>Transformation matrices are typically 4x4 to account for the fact that vectors shouldn’t be transformed in the same manner as points. To this end it’s important to construct transformed Vectors with w=0 and Points with w=1. It makes everything easier if you use vec4s to store these.</w:t>
-      </w:r>
-    </w:p>
-    <w:p>
-      <w:pPr>
-        <w:pStyle w:val="Heading2"/>
-      </w:pPr>
-      <w:r>
-        <w:t>2.1 Rotation Considerations</w:t>
-      </w:r>
-    </w:p>
-    <w:p>
-      <w:pPr>
-        <w:pStyle w:val="Heading2"/>
-        <w:rPr>
-          <w:b w:val="0"/>
-          <w:i w:val="0"/>
-        </w:rPr>
-      </w:pPr>
-      <w:r>
-        <w:rPr>
-          <w:b w:val="0"/>
-          <w:i w:val="0"/>
-        </w:rPr>
-        <w:t xml:space="preserve">As we’ll see later, this mesh generation technique relies on orienting rings and planes of vertices in space and connecting them together. Finding equations for rotation of an object in space over </w:t>
-      </w:r>
-      <w:proofErr w:type="gramStart"/>
-      <w:r>
-        <w:rPr>
-          <w:b w:val="0"/>
-          <w:i w:val="0"/>
-        </w:rPr>
-        <w:t>a period of time</w:t>
-      </w:r>
-      <w:proofErr w:type="gramEnd"/>
-      <w:r>
-        <w:rPr>
-          <w:b w:val="0"/>
-          <w:i w:val="0"/>
-        </w:rPr>
-        <w:t xml:space="preserve"> is a painful exercise most have never gone through. Instead of solving that problem once and for all, we resorted to finding equations for “facing direction” over time and generated sufficient rotation matrices using Unity’s </w:t>
-      </w:r>
+      </w:r>
+      <w:r>
+        <w:t>In the Vine example below vines are recursively generated by passing down transformation matrices that describe the base position of the vine:</w:t>
+      </w:r>
+    </w:p>
+    <w:p>
+      <w:pPr>
+        <w:pStyle w:val="Code"/>
+      </w:pPr>
       <w:proofErr w:type="spellStart"/>
       <w:r>
-        <w:rPr>
-          <w:rStyle w:val="CodeChar"/>
-          <w:b w:val="0"/>
-          <w:i w:val="0"/>
-        </w:rPr>
-        <w:t>Quaternion.LookRotation</w:t>
-      </w:r>
-      <w:proofErr w:type="spellEnd"/>
-      <w:r>
-        <w:rPr>
-          <w:rStyle w:val="CodeChar"/>
-          <w:b w:val="0"/>
-          <w:i w:val="0"/>
-        </w:rPr>
-        <w:t>()</w:t>
-      </w:r>
-      <w:r>
-        <w:rPr>
-          <w:b w:val="0"/>
-          <w:i w:val="0"/>
-        </w:rPr>
-        <w:t xml:space="preserve"> function.</w:t>
-      </w:r>
-    </w:p>
-    <w:p>
-      <w:pPr>
-        <w:pStyle w:val="Heading2"/>
-      </w:pPr>
-      <w:r>
-        <w:t xml:space="preserve">2.2 </w:t>
-      </w:r>
-      <w:r>
-        <w:t>Successive Linear Transformations</w:t>
-      </w:r>
-    </w:p>
-    <w:p>
-      <w:pPr>
-        <w:rPr>
-          <w:b/>
-        </w:rPr>
-      </w:pPr>
-      <w:r>
-        <w:t>Suppose you’re generating one mesh and wish to place other meshes or objects at a certain position and orientation relative to a location on your generated mesh. This can be done! Linear transformations can stack successively to transform a model from its local space to some position and orientation relative to another arbitrary space.</w:t>
-      </w:r>
-    </w:p>
-    <w:p>
-      <w:r>
-        <w:rPr>
-          <w:b/>
-        </w:rPr>
-        <w:tab/>
-      </w:r>
-      <w:r>
-        <w:t>In the Vine example below vines are recursively generated by passing down transformation matrices that describe the base position of the vine:</w:t>
-      </w:r>
-    </w:p>
-    <w:p>
-      <w:pPr>
-        <w:pStyle w:val="Code"/>
-      </w:pPr>
-      <w:proofErr w:type="spellStart"/>
-      <w:r>
-        <w:t>recursiveVineWorldPosMat</w:t>
+        <w:t>secondary</w:t>
+      </w:r>
+      <w:r>
+        <w:t>VineWorldMat</w:t>
       </w:r>
       <w:proofErr w:type="spellEnd"/>
       <w:r>
@@ -396,7 +479,13 @@
       </w:pPr>
       <w:proofErr w:type="spellStart"/>
       <w:r>
-        <w:t>prevVineSurfaceTransMat</w:t>
+        <w:t>pr</w:t>
+      </w:r>
+      <w:r>
+        <w:t>imaryV</w:t>
+      </w:r>
+      <w:r>
+        <w:t>ineSurfaceMat</w:t>
       </w:r>
       <w:proofErr w:type="spellEnd"/>
       <w:r>
@@ -404,17 +493,23 @@
       </w:r>
       <w:proofErr w:type="spellStart"/>
       <w:r>
-        <w:t>recursiveVineLocalMat</w:t>
+        <w:t>secondary</w:t>
+      </w:r>
+      <w:r>
+        <w:t>VineLocalMat</w:t>
       </w:r>
       <w:proofErr w:type="spellEnd"/>
     </w:p>
     <w:p>
       <w:r>
-        <w:t xml:space="preserve">In this example the local recursive vine transformation is run through a transformation to </w:t>
-      </w:r>
-      <w:r>
         <w:lastRenderedPageBreak/>
-        <w:t>place it on the surface of an earlier vine.</w:t>
+        <w:t xml:space="preserve">In this example the local </w:t>
+      </w:r>
+      <w:r>
+        <w:t>secondary</w:t>
+      </w:r>
+      <w:r>
+        <w:t xml:space="preserve"> vine transformation is run through a transformation to place it on the surface of an earlier vine.</w:t>
       </w:r>
     </w:p>
     <w:p>
@@ -433,6 +528,937 @@
     </w:p>
     <w:p>
       <w:pPr>
+        <w:pStyle w:val="Heading2"/>
+      </w:pPr>
+      <w:r>
+        <w:t>3.1 Conventions</w:t>
+      </w:r>
+    </w:p>
+    <w:p>
+      <w:r>
+        <w:t xml:space="preserve">All meshes </w:t>
+      </w:r>
+      <w:r>
+        <w:t>we generate</w:t>
+      </w:r>
+      <w:r>
+        <w:t xml:space="preserve"> are built out of either </w:t>
+      </w:r>
+      <w:r>
+        <w:t>bands</w:t>
+      </w:r>
+      <w:r>
+        <w:t xml:space="preserve"> or </w:t>
+      </w:r>
+      <w:r>
+        <w:t>subdivided planes</w:t>
+      </w:r>
+      <w:r>
+        <w:t xml:space="preserve">. </w:t>
+      </w:r>
+      <w:r>
+        <w:t>Mesh generation</w:t>
+      </w:r>
+      <w:r>
+        <w:t xml:space="preserve"> requires</w:t>
+      </w:r>
+      <w:r>
+        <w:t xml:space="preserve"> finding</w:t>
+      </w:r>
+      <w:r>
+        <w:t xml:space="preserve"> a set of points to lay faces across. We create </w:t>
+      </w:r>
+      <w:r>
+        <w:rPr>
+          <w:rStyle w:val="Strong"/>
+        </w:rPr>
+        <w:t>Planes</w:t>
+      </w:r>
+      <w:r>
+        <w:t xml:space="preserve"> that are subdivided into quads </w:t>
+      </w:r>
+      <w:r>
+        <w:t xml:space="preserve">by generating </w:t>
+      </w:r>
+      <w:r>
+        <w:t xml:space="preserve">positions of points </w:t>
+      </w:r>
+      <w:r>
+        <w:t xml:space="preserve">via a function parameterized on a </w:t>
+      </w:r>
+      <w:r>
+        <w:rPr>
+          <w:rStyle w:val="CodeChar"/>
+        </w:rPr>
+        <w:t>t</w:t>
+      </w:r>
+      <w:r>
+        <w:t xml:space="preserve"> value </w:t>
+      </w:r>
+      <w:r>
+        <w:t>to give curvature</w:t>
+      </w:r>
+      <w:r>
+        <w:t xml:space="preserve"> or other effects</w:t>
+      </w:r>
+      <w:r>
+        <w:t xml:space="preserve">. We separately create </w:t>
+      </w:r>
+      <w:r>
+        <w:rPr>
+          <w:rStyle w:val="Strong"/>
+        </w:rPr>
+        <w:t>Bands</w:t>
+      </w:r>
+      <w:r>
+        <w:t xml:space="preserve"> (like wedding band</w:t>
+      </w:r>
+      <w:r>
+        <w:t>s</w:t>
+      </w:r>
+      <w:r>
+        <w:t>) by generating successive rings of vertices and connecting the rings with faces. An overview of how to do this is given in the following sections.</w:t>
+      </w:r>
+    </w:p>
+    <w:p>
+      <w:r>
+        <w:tab/>
+      </w:r>
+      <w:r>
+        <w:t xml:space="preserve">In code samples and equations, we make assumptions </w:t>
+      </w:r>
+      <w:r>
+        <w:t xml:space="preserve">so that our </w:t>
+      </w:r>
+      <w:r>
+        <w:t xml:space="preserve">descriptions </w:t>
+      </w:r>
+      <w:r>
+        <w:t xml:space="preserve">are </w:t>
+      </w:r>
+      <w:r>
+        <w:t xml:space="preserve">more concise. </w:t>
+      </w:r>
+      <w:r>
+        <w:t>We a</w:t>
+      </w:r>
+      <w:r>
+        <w:t xml:space="preserve">ssume the variable </w:t>
+      </w:r>
+      <w:r>
+        <w:rPr>
+          <w:rStyle w:val="CodeChar"/>
+        </w:rPr>
+        <w:t>t</w:t>
+      </w:r>
+      <w:r>
+        <w:t xml:space="preserve"> in the context of a mesh generation for-loop is equal to </w:t>
+      </w:r>
+      <w:proofErr w:type="spellStart"/>
+      <w:r>
+        <w:rPr>
+          <w:rStyle w:val="CodeChar"/>
+        </w:rPr>
+        <w:t>i</w:t>
+      </w:r>
+      <w:proofErr w:type="spellEnd"/>
+      <w:r>
+        <w:rPr>
+          <w:rStyle w:val="CodeChar"/>
+        </w:rPr>
+        <w:t>/(float)</w:t>
+      </w:r>
+      <w:proofErr w:type="spellStart"/>
+      <w:r>
+        <w:rPr>
+          <w:rStyle w:val="CodeChar"/>
+        </w:rPr>
+        <w:t>numLoopIterations</w:t>
+      </w:r>
+      <w:proofErr w:type="spellEnd"/>
+      <w:r>
+        <w:t xml:space="preserve">. The variable </w:t>
+      </w:r>
+      <w:proofErr w:type="spellStart"/>
+      <w:r>
+        <w:rPr>
+          <w:rStyle w:val="CodeChar"/>
+        </w:rPr>
+        <w:t>tc</w:t>
+      </w:r>
+      <w:proofErr w:type="spellEnd"/>
+      <w:r>
+        <w:t xml:space="preserve"> is equal to </w:t>
+      </w:r>
+      <w:r>
+        <w:rPr>
+          <w:rStyle w:val="CodeChar"/>
+        </w:rPr>
+        <w:t>1-t</w:t>
+      </w:r>
+      <w:r>
+        <w:t>, or “</w:t>
+      </w:r>
+      <w:r>
+        <w:rPr>
+          <w:rStyle w:val="CodeChar"/>
+        </w:rPr>
+        <w:t>t</w:t>
+      </w:r>
+      <w:r>
+        <w:t xml:space="preserve">-complement”. </w:t>
+      </w:r>
+      <w:r>
+        <w:t>Both</w:t>
+      </w:r>
+      <w:r>
+        <w:t xml:space="preserve"> cover the range </w:t>
+      </w:r>
+      <w:r>
+        <w:rPr>
+          <w:rStyle w:val="CodeChar"/>
+        </w:rPr>
+        <w:t>[0,1]</w:t>
+      </w:r>
+      <w:r>
+        <w:t xml:space="preserve">. </w:t>
+      </w:r>
+      <w:r>
+        <w:rPr>
+          <w:rStyle w:val="CodeChar"/>
+        </w:rPr>
+        <w:t>t</w:t>
+      </w:r>
+      <w:r>
+        <w:t xml:space="preserve"> increases linearly and </w:t>
+      </w:r>
+      <w:proofErr w:type="spellStart"/>
+      <w:r>
+        <w:rPr>
+          <w:rStyle w:val="CodeChar"/>
+        </w:rPr>
+        <w:t>tc</w:t>
+      </w:r>
+      <w:proofErr w:type="spellEnd"/>
+      <w:r>
+        <w:t xml:space="preserve"> </w:t>
+      </w:r>
+      <w:r>
+        <w:t>decreases linearly.</w:t>
+      </w:r>
+    </w:p>
+    <w:p>
+      <w:pPr>
+        <w:ind w:firstLine="720"/>
+      </w:pPr>
+      <w:r>
+        <w:t xml:space="preserve">At </w:t>
+      </w:r>
+      <w:r>
+        <w:t>the lowest level</w:t>
+      </w:r>
+      <w:r>
+        <w:t xml:space="preserve"> of abstraction,</w:t>
+      </w:r>
+      <w:r>
+        <w:t xml:space="preserve"> </w:t>
+      </w:r>
+      <w:r>
+        <w:t xml:space="preserve">we have helper functions for generating the rings and planes described in this section. Each helper function </w:t>
+      </w:r>
+      <w:r>
+        <w:t>take</w:t>
+      </w:r>
+      <w:r>
+        <w:t>s</w:t>
+      </w:r>
+      <w:r>
+        <w:t xml:space="preserve"> a </w:t>
+      </w:r>
+      <w:r>
+        <w:rPr>
+          <w:rStyle w:val="CodeChar"/>
+        </w:rPr>
+        <w:t>Matrix4x4</w:t>
+      </w:r>
+      <w:r>
+        <w:t xml:space="preserve"> as their first parameter. All rings and </w:t>
+      </w:r>
+      <w:r>
+        <w:t>lattices</w:t>
+      </w:r>
+      <w:r>
+        <w:t xml:space="preserve"> are built in the X-Y plane and then transformed by this matrix back into model space. It’s easier to reason about the size of these primitive elements in terms of </w:t>
+      </w:r>
+      <w:r>
+        <w:t>this</w:t>
+      </w:r>
+      <w:r>
+        <w:t xml:space="preserve"> local space rather than trying to figure out directions, positions, and lengths directly in model space. This is especially true as you start creating the finer details of a model. Using matrices to transform from local space to model space is further explored in section 4.</w:t>
+      </w:r>
+    </w:p>
+    <w:p>
+      <w:pPr>
+        <w:ind w:firstLine="720"/>
+      </w:pPr>
+      <w:r>
+        <w:t xml:space="preserve">In Unity the elements of a mesh are straightforward and what one might expect. A mesh is composed of Points, Faces, and UVs. Points are stored in a </w:t>
+      </w:r>
+      <w:r>
+        <w:rPr>
+          <w:rStyle w:val="CodeChar"/>
+        </w:rPr>
+        <w:t>Vector3</w:t>
+      </w:r>
+      <w:r>
+        <w:t xml:space="preserve"> array. Faces are represented by an </w:t>
+      </w:r>
+      <w:proofErr w:type="spellStart"/>
+      <w:r>
+        <w:rPr>
+          <w:rStyle w:val="CodeChar"/>
+        </w:rPr>
+        <w:t>int</w:t>
+      </w:r>
+      <w:proofErr w:type="spellEnd"/>
+      <w:r>
+        <w:t xml:space="preserve"> array. The length of the face array is three times the number of faces and the elements in this array are indices into the array vertices. UVs are stored in an array of </w:t>
+      </w:r>
+      <w:r>
+        <w:rPr>
+          <w:rStyle w:val="CodeChar"/>
+        </w:rPr>
+        <w:t>Vector2</w:t>
+      </w:r>
+      <w:r>
+        <w:t xml:space="preserve">s </w:t>
+      </w:r>
+      <w:r>
+        <w:t>with the</w:t>
+      </w:r>
+      <w:r>
+        <w:t xml:space="preserve"> same length as the Vertices array</w:t>
+      </w:r>
+      <w:r>
+        <w:t>—</w:t>
+      </w:r>
+      <w:r>
+        <w:t>they map one-to-one.</w:t>
+      </w:r>
+    </w:p>
+    <w:p>
+      <w:pPr>
+        <w:ind w:firstLine="720"/>
+      </w:pPr>
+      <w:r>
+        <w:t>In our project we attach materials to the object ahead of time so that the code we write can assume that the mesh material is what we expect it to be.</w:t>
+      </w:r>
+      <w:r>
+        <w:t xml:space="preserve"> We now move on to the generation of basic planes and bands.</w:t>
+      </w:r>
+    </w:p>
+    <w:p>
+      <w:pPr>
+        <w:pStyle w:val="Heading2"/>
+      </w:pPr>
+      <w:r>
+        <w:lastRenderedPageBreak/>
+        <w:t>3.2 Generating a Plane</w:t>
+      </w:r>
+    </w:p>
+    <w:p>
+      <w:r>
+        <w:rPr>
+          <w:rFonts w:ascii="Arial" w:hAnsi="Arial" w:cs="Arial"/>
+          <w:noProof/>
+          <w:color w:val="000000"/>
+          <w:sz w:val="52"/>
+          <w:szCs w:val="52"/>
+        </w:rPr>
+        <w:drawing>
+          <wp:inline distT="0" distB="0" distL="0" distR="0">
+            <wp:extent cx="5669280" cy="3079945"/>
+            <wp:effectExtent l="0" t="0" r="7620" b="6350"/>
+            <wp:docPr id="1" name="Picture 1" descr="https://lh4.googleusercontent.com/qt0nwrmgFVh-zcW9ATjZ9ClWIJTXADCWlIIOJXbNZRk1qln1ranHCBYwY4mjiBW5pL7vusJV15tUJCMOCZhp8rDQySItt3HPHwCPWeKAnyIphWUrD-Z0VN0OWkpcTUw5TrwCsH1E"/>
+            <wp:cNvGraphicFramePr>
+              <a:graphicFrameLocks xmlns:a="http://schemas.openxmlformats.org/drawingml/2006/main" noChangeAspect="1"/>
+            </wp:cNvGraphicFramePr>
+            <a:graphic xmlns:a="http://schemas.openxmlformats.org/drawingml/2006/main">
+              <a:graphicData uri="http://schemas.openxmlformats.org/drawingml/2006/picture">
+                <pic:pic xmlns:pic="http://schemas.openxmlformats.org/drawingml/2006/picture">
+                  <pic:nvPicPr>
+                    <pic:cNvPr id="0" name="Picture 1" descr="https://lh4.googleusercontent.com/qt0nwrmgFVh-zcW9ATjZ9ClWIJTXADCWlIIOJXbNZRk1qln1ranHCBYwY4mjiBW5pL7vusJV15tUJCMOCZhp8rDQySItt3HPHwCPWeKAnyIphWUrD-Z0VN0OWkpcTUw5TrwCsH1E"/>
+                    <pic:cNvPicPr>
+                      <a:picLocks noChangeAspect="1" noChangeArrowheads="1"/>
+                    </pic:cNvPicPr>
+                  </pic:nvPicPr>
+                  <pic:blipFill>
+                    <a:blip r:embed="rId7" cstate="print">
+                      <a:extLst>
+                        <a:ext uri="{28A0092B-C50C-407E-A947-70E740481C1C}">
+                          <a14:useLocalDpi xmlns:a14="http://schemas.microsoft.com/office/drawing/2010/main" val="0"/>
+                        </a:ext>
+                      </a:extLst>
+                    </a:blip>
+                    <a:srcRect/>
+                    <a:stretch>
+                      <a:fillRect/>
+                    </a:stretch>
+                  </pic:blipFill>
+                  <pic:spPr bwMode="auto">
+                    <a:xfrm>
+                      <a:off x="0" y="0"/>
+                      <a:ext cx="5669280" cy="3079945"/>
+                    </a:xfrm>
+                    <a:prstGeom prst="rect">
+                      <a:avLst/>
+                    </a:prstGeom>
+                    <a:noFill/>
+                    <a:ln>
+                      <a:noFill/>
+                    </a:ln>
+                  </pic:spPr>
+                </pic:pic>
+              </a:graphicData>
+            </a:graphic>
+          </wp:inline>
+        </w:drawing>
+      </w:r>
+    </w:p>
+    <w:p>
+      <w:pPr>
+        <w:pStyle w:val="Subtitle"/>
+      </w:pPr>
+      <w:r>
+        <w:t>Figure 1 – A generated Plane</w:t>
+      </w:r>
+    </w:p>
+    <w:p>
+      <w:r>
+        <w:t xml:space="preserve">There are many ways to generate a plane, so it’s easy to see having several versions of this function rather than a catch all function that does everything. When making leaves and flowers we need to be able to </w:t>
+      </w:r>
+      <w:r>
+        <w:t xml:space="preserve">rotate </w:t>
+      </w:r>
+      <w:r>
+        <w:t xml:space="preserve">these planes around </w:t>
+      </w:r>
+      <w:r>
+        <w:t>the center of their</w:t>
+      </w:r>
+      <w:r>
+        <w:t xml:space="preserve"> bottom edge, so we make lat</w:t>
+      </w:r>
+      <w:r>
+        <w:t>t</w:t>
+      </w:r>
+      <w:r>
+        <w:t xml:space="preserve">ices that span the Y-Axis from 0 to the </w:t>
+      </w:r>
+      <w:r>
+        <w:t>height</w:t>
+      </w:r>
+      <w:r>
+        <w:t xml:space="preserve"> of the plane, and the X-Axis from -width / 2 to width / 2. But it’s easy to conceive </w:t>
+      </w:r>
+      <w:r>
+        <w:t xml:space="preserve">of why you might </w:t>
+      </w:r>
+      <w:r>
+        <w:t xml:space="preserve">want your plane to be rotated around its center, so you </w:t>
+      </w:r>
+      <w:r>
+        <w:t xml:space="preserve">could build </w:t>
+      </w:r>
+      <w:r>
+        <w:t>it to span the Y-Axis from -height / 2 to height / 2.</w:t>
+      </w:r>
+    </w:p>
+    <w:p>
+      <w:r>
+        <w:tab/>
+      </w:r>
+      <w:r>
+        <w:t xml:space="preserve">At the core of the function for plane generation is a double nested for-loop. The outer loop makes rows of points, and the inner loop makes the points the individual row. After each inner loop (except the first), we call another helper function called </w:t>
+      </w:r>
+      <w:proofErr w:type="spellStart"/>
+      <w:proofErr w:type="gramStart"/>
+      <w:r>
+        <w:rPr>
+          <w:rStyle w:val="CodeChar"/>
+        </w:rPr>
+        <w:t>MakeStrip</w:t>
+      </w:r>
+      <w:proofErr w:type="spellEnd"/>
+      <w:r>
+        <w:rPr>
+          <w:rStyle w:val="CodeChar"/>
+        </w:rPr>
+        <w:t>(</w:t>
+      </w:r>
+      <w:proofErr w:type="gramEnd"/>
+      <w:r>
+        <w:rPr>
+          <w:rStyle w:val="CodeChar"/>
+        </w:rPr>
+        <w:t>)</w:t>
+      </w:r>
+      <w:r>
+        <w:t>.</w:t>
+      </w:r>
+    </w:p>
+    <w:p>
+      <w:r>
+        <w:tab/>
+      </w:r>
+      <w:proofErr w:type="spellStart"/>
+      <w:proofErr w:type="gramStart"/>
+      <w:r>
+        <w:rPr>
+          <w:rStyle w:val="CodeChar"/>
+        </w:rPr>
+        <w:t>MakeStrip</w:t>
+      </w:r>
+      <w:proofErr w:type="spellEnd"/>
+      <w:r>
+        <w:rPr>
+          <w:rStyle w:val="CodeChar"/>
+        </w:rPr>
+        <w:t>(</w:t>
+      </w:r>
+      <w:proofErr w:type="gramEnd"/>
+      <w:r>
+        <w:rPr>
+          <w:rStyle w:val="CodeChar"/>
+        </w:rPr>
+        <w:t>)</w:t>
+      </w:r>
+      <w:r>
+        <w:t xml:space="preserve"> takes rows of vertices and makes triangles out of them. It takes 4 parameters. The first two parameters are the indices of the first vertex in each row, and the third parameter is the number of vert</w:t>
+      </w:r>
+      <w:r>
+        <w:t>ice</w:t>
+      </w:r>
+      <w:r>
+        <w:t>s in each row.</w:t>
+      </w:r>
+    </w:p>
+    <w:p>
+      <w:r>
+        <w:tab/>
+      </w:r>
+      <w:proofErr w:type="spellStart"/>
+      <w:proofErr w:type="gramStart"/>
+      <w:r>
+        <w:rPr>
+          <w:rStyle w:val="CodeChar"/>
+        </w:rPr>
+        <w:t>MakeStrip</w:t>
+      </w:r>
+      <w:proofErr w:type="spellEnd"/>
+      <w:r>
+        <w:rPr>
+          <w:rStyle w:val="CodeChar"/>
+        </w:rPr>
+        <w:t>(</w:t>
+      </w:r>
+      <w:proofErr w:type="gramEnd"/>
+      <w:r>
+        <w:rPr>
+          <w:rStyle w:val="CodeChar"/>
+        </w:rPr>
+        <w:t>)</w:t>
+      </w:r>
+      <w:r>
+        <w:t xml:space="preserve"> loops through the vertices and takes pairs of triangles that make up single quads. It does this by making a face out of 2 vertices from the first row and 1 from the second, then 1 from the first row and 2 from the second. </w:t>
+      </w:r>
+    </w:p>
+    <w:p>
+      <w:r>
+        <w:t xml:space="preserve">For a row of n </w:t>
+      </w:r>
+      <w:r>
+        <w:t>vertices,</w:t>
+      </w:r>
+      <w:r>
+        <w:t xml:space="preserve"> </w:t>
+      </w:r>
+      <w:r>
+        <w:t xml:space="preserve">the function </w:t>
+      </w:r>
+      <w:r>
+        <w:t>will make n-1 quad</w:t>
+      </w:r>
+      <w:r>
+        <w:t>s</w:t>
+      </w:r>
+      <w:r>
+        <w:t xml:space="preserve">. If you call </w:t>
+      </w:r>
+      <w:proofErr w:type="spellStart"/>
+      <w:proofErr w:type="gramStart"/>
+      <w:r>
+        <w:rPr>
+          <w:rStyle w:val="CodeChar"/>
+        </w:rPr>
+        <w:t>MakeStrip</w:t>
+      </w:r>
+      <w:proofErr w:type="spellEnd"/>
+      <w:r>
+        <w:rPr>
+          <w:rStyle w:val="CodeChar"/>
+        </w:rPr>
+        <w:t>(</w:t>
+      </w:r>
+      <w:proofErr w:type="gramEnd"/>
+      <w:r>
+        <w:rPr>
+          <w:rStyle w:val="CodeChar"/>
+        </w:rPr>
+        <w:t>)</w:t>
+      </w:r>
+      <w:r>
+        <w:t xml:space="preserve"> and the faces </w:t>
+      </w:r>
+      <w:proofErr w:type="spellStart"/>
+      <w:r>
+        <w:t>normals</w:t>
+      </w:r>
+      <w:proofErr w:type="spellEnd"/>
+      <w:r>
+        <w:t xml:space="preserve"> turn out pointing in the wrong direction, don’t change the function, go to where you called the function and swap the first and second parameters, the face </w:t>
+      </w:r>
+      <w:proofErr w:type="spellStart"/>
+      <w:r>
+        <w:t>normals</w:t>
+      </w:r>
+      <w:proofErr w:type="spellEnd"/>
+      <w:r>
+        <w:t xml:space="preserve"> will flip the other way.</w:t>
+      </w:r>
+    </w:p>
+    <w:p>
+      <w:pPr>
+        <w:pStyle w:val="Heading2"/>
+      </w:pPr>
+      <w:r>
+        <w:lastRenderedPageBreak/>
+        <w:t>3.3 Making a Band</w:t>
+      </w:r>
+    </w:p>
+    <w:p>
+      <w:r>
+        <w:rPr>
+          <w:rFonts w:ascii="Arial" w:hAnsi="Arial" w:cs="Arial"/>
+          <w:noProof/>
+          <w:color w:val="000000"/>
+          <w:sz w:val="52"/>
+          <w:szCs w:val="52"/>
+        </w:rPr>
+        <w:drawing>
+          <wp:inline distT="0" distB="0" distL="0" distR="0">
+            <wp:extent cx="5669280" cy="3079945"/>
+            <wp:effectExtent l="0" t="0" r="7620" b="6350"/>
+            <wp:docPr id="3" name="Picture 3" descr="https://lh4.googleusercontent.com/My5JlfBZwjtZo_IAj8S0BO2c-oypEbvaB9LbtcHs-nYwrQimB4pn7Vb_EkeohvQ7LtIWQAfJWgNlI5ANG0MviY4k_BBbrCvLew897zOQOTqnXKs5LsZltmBkobsmi0xGTfy889L9"/>
+            <wp:cNvGraphicFramePr>
+              <a:graphicFrameLocks xmlns:a="http://schemas.openxmlformats.org/drawingml/2006/main" noChangeAspect="1"/>
+            </wp:cNvGraphicFramePr>
+            <a:graphic xmlns:a="http://schemas.openxmlformats.org/drawingml/2006/main">
+              <a:graphicData uri="http://schemas.openxmlformats.org/drawingml/2006/picture">
+                <pic:pic xmlns:pic="http://schemas.openxmlformats.org/drawingml/2006/picture">
+                  <pic:nvPicPr>
+                    <pic:cNvPr id="0" name="Picture 3" descr="https://lh4.googleusercontent.com/My5JlfBZwjtZo_IAj8S0BO2c-oypEbvaB9LbtcHs-nYwrQimB4pn7Vb_EkeohvQ7LtIWQAfJWgNlI5ANG0MviY4k_BBbrCvLew897zOQOTqnXKs5LsZltmBkobsmi0xGTfy889L9"/>
+                    <pic:cNvPicPr>
+                      <a:picLocks noChangeAspect="1" noChangeArrowheads="1"/>
+                    </pic:cNvPicPr>
+                  </pic:nvPicPr>
+                  <pic:blipFill>
+                    <a:blip r:embed="rId8" cstate="print">
+                      <a:extLst>
+                        <a:ext uri="{28A0092B-C50C-407E-A947-70E740481C1C}">
+                          <a14:useLocalDpi xmlns:a14="http://schemas.microsoft.com/office/drawing/2010/main" val="0"/>
+                        </a:ext>
+                      </a:extLst>
+                    </a:blip>
+                    <a:srcRect/>
+                    <a:stretch>
+                      <a:fillRect/>
+                    </a:stretch>
+                  </pic:blipFill>
+                  <pic:spPr bwMode="auto">
+                    <a:xfrm>
+                      <a:off x="0" y="0"/>
+                      <a:ext cx="5669280" cy="3079945"/>
+                    </a:xfrm>
+                    <a:prstGeom prst="rect">
+                      <a:avLst/>
+                    </a:prstGeom>
+                    <a:noFill/>
+                    <a:ln>
+                      <a:noFill/>
+                    </a:ln>
+                  </pic:spPr>
+                </pic:pic>
+              </a:graphicData>
+            </a:graphic>
+          </wp:inline>
+        </w:drawing>
+      </w:r>
+    </w:p>
+    <w:p>
+      <w:pPr>
+        <w:pStyle w:val="Subtitle"/>
+      </w:pPr>
+      <w:r>
+        <w:t>Figure 2 – A generated Band</w:t>
+      </w:r>
+    </w:p>
+    <w:p>
+      <w:r>
+        <w:t xml:space="preserve">We used two helper functions for making bands. The </w:t>
+      </w:r>
+      <w:proofErr w:type="spellStart"/>
+      <w:proofErr w:type="gramStart"/>
+      <w:r>
+        <w:rPr>
+          <w:rStyle w:val="CodeChar"/>
+        </w:rPr>
+        <w:t>MakeRing</w:t>
+      </w:r>
+      <w:proofErr w:type="spellEnd"/>
+      <w:r>
+        <w:rPr>
+          <w:rStyle w:val="CodeChar"/>
+        </w:rPr>
+        <w:t>(</w:t>
+      </w:r>
+      <w:proofErr w:type="gramEnd"/>
+      <w:r>
+        <w:rPr>
+          <w:rStyle w:val="CodeChar"/>
+        </w:rPr>
+        <w:t>)</w:t>
+      </w:r>
+      <w:r>
+        <w:t xml:space="preserve"> function takes a Matrix4x4 and transforms the rings it generates into model space. </w:t>
+      </w:r>
+      <w:r>
+        <w:t>The rings are generated via a</w:t>
+      </w:r>
+      <w:r>
+        <w:t xml:space="preserve"> simple for-loop and for</w:t>
+      </w:r>
+      <w:r>
+        <w:t xml:space="preserve"> </w:t>
+      </w:r>
+      <w:r>
+        <w:t xml:space="preserve">each iteration we </w:t>
+      </w:r>
+      <w:r>
+        <w:t xml:space="preserve">take </w:t>
+      </w:r>
+      <w:r>
+        <w:rPr>
+          <w:rStyle w:val="CodeChar"/>
+        </w:rPr>
+        <w:t xml:space="preserve">x = </w:t>
+      </w:r>
+      <w:r>
+        <w:rPr>
+          <w:rStyle w:val="CodeChar"/>
+        </w:rPr>
+        <w:t>r*</w:t>
+      </w:r>
+      <w:r>
+        <w:rPr>
+          <w:rStyle w:val="CodeChar"/>
+        </w:rPr>
+        <w:t>sin(t*2*PI)</w:t>
+      </w:r>
+      <w:r>
+        <w:t xml:space="preserve"> and </w:t>
+      </w:r>
+      <w:r>
+        <w:rPr>
+          <w:rStyle w:val="CodeChar"/>
+        </w:rPr>
+        <w:t xml:space="preserve">y = </w:t>
+      </w:r>
+      <w:r>
+        <w:rPr>
+          <w:rStyle w:val="CodeChar"/>
+        </w:rPr>
+        <w:t>r*</w:t>
+      </w:r>
+      <w:r>
+        <w:rPr>
+          <w:rStyle w:val="CodeChar"/>
+        </w:rPr>
+        <w:t>cos(t*2*PI)</w:t>
+      </w:r>
+      <w:r>
+        <w:t xml:space="preserve"> </w:t>
+      </w:r>
+      <w:r>
+        <w:t>to get positions in the X-Y plane</w:t>
+      </w:r>
+      <w:r>
+        <w:t>.</w:t>
+      </w:r>
+    </w:p>
+    <w:p>
+      <w:pPr>
+        <w:ind w:firstLine="720"/>
+      </w:pPr>
+      <w:r>
+        <w:t xml:space="preserve">The </w:t>
+      </w:r>
+      <w:proofErr w:type="spellStart"/>
+      <w:proofErr w:type="gramStart"/>
+      <w:r>
+        <w:rPr>
+          <w:rStyle w:val="CodeChar"/>
+        </w:rPr>
+        <w:t>MakeBand</w:t>
+      </w:r>
+      <w:proofErr w:type="spellEnd"/>
+      <w:r>
+        <w:rPr>
+          <w:rStyle w:val="CodeChar"/>
+        </w:rPr>
+        <w:t>(</w:t>
+      </w:r>
+      <w:proofErr w:type="gramEnd"/>
+      <w:r>
+        <w:rPr>
+          <w:rStyle w:val="CodeChar"/>
+        </w:rPr>
+        <w:t>)</w:t>
+      </w:r>
+      <w:r>
+        <w:t xml:space="preserve"> function works exactly like the </w:t>
+      </w:r>
+      <w:proofErr w:type="spellStart"/>
+      <w:r>
+        <w:rPr>
+          <w:rStyle w:val="CodeChar"/>
+        </w:rPr>
+        <w:t>MakeStrip</w:t>
+      </w:r>
+      <w:proofErr w:type="spellEnd"/>
+      <w:r>
+        <w:rPr>
+          <w:rStyle w:val="CodeChar"/>
+        </w:rPr>
+        <w:t>()</w:t>
+      </w:r>
+      <w:r>
+        <w:t xml:space="preserve"> function except when you have n vertices you make n quads instead of n-1, and since you want to connect the last vertices in the ring the first vertices in the rings you need to modul</w:t>
+      </w:r>
+      <w:r>
+        <w:t>o</w:t>
+      </w:r>
+      <w:r>
+        <w:t xml:space="preserve"> the index offset by the number of vertices in the ring.</w:t>
+      </w:r>
+    </w:p>
+    <w:p>
+      <w:pPr>
+        <w:ind w:firstLine="720"/>
+      </w:pPr>
+      <w:r>
+        <w:t>The band function is good for making n-sided prisms,</w:t>
+      </w:r>
+      <w:r>
+        <w:t xml:space="preserve"> which done</w:t>
+      </w:r>
+      <w:r>
+        <w:t xml:space="preserve"> by calling the function with n-number of subdivisions. If you need a triangular prism </w:t>
+      </w:r>
+      <w:r>
+        <w:t>you can</w:t>
+      </w:r>
+      <w:r>
+        <w:t xml:space="preserve"> tell it to use 3 subdivisions when making rings for your bands.</w:t>
+      </w:r>
+    </w:p>
+    <w:p>
+      <w:pPr>
+        <w:pStyle w:val="Heading2"/>
+      </w:pPr>
+      <w:r>
+        <w:t>3.4 Making Fans and Radial Fans</w:t>
+      </w:r>
+    </w:p>
+    <w:p>
+      <w:r>
+        <w:t xml:space="preserve">Fans and radial fans are great for capping the ends of your 3D shapes. For a sphere, cone, or cylinder we start by generating the bands that make up the body of the shape. Then we manually add the tip vertex and call </w:t>
+      </w:r>
+      <w:proofErr w:type="spellStart"/>
+      <w:proofErr w:type="gramStart"/>
+      <w:r>
+        <w:rPr>
+          <w:rStyle w:val="CodeChar"/>
+        </w:rPr>
+        <w:t>MakeRadialFan</w:t>
+      </w:r>
+      <w:proofErr w:type="spellEnd"/>
+      <w:r>
+        <w:rPr>
+          <w:rStyle w:val="CodeChar"/>
+        </w:rPr>
+        <w:t>(</w:t>
+      </w:r>
+      <w:proofErr w:type="gramEnd"/>
+      <w:r>
+        <w:rPr>
+          <w:rStyle w:val="CodeChar"/>
+        </w:rPr>
+        <w:t>)</w:t>
+      </w:r>
+      <w:r>
+        <w:t xml:space="preserve">. This function takes the index of a single vertex and the index that starts a ring of vertices and it makes triangles between successive pairs of points and the tip vertex. For the ends of triangular prisms and rectangular prisms it may look unusual—not that the player would notice, just you—to have an extra vertex in the cap of the prism, so just call </w:t>
+      </w:r>
+      <w:proofErr w:type="spellStart"/>
+      <w:proofErr w:type="gramStart"/>
+      <w:r>
+        <w:rPr>
+          <w:rStyle w:val="CodeChar"/>
+        </w:rPr>
+        <w:t>MakeFan</w:t>
+      </w:r>
+      <w:proofErr w:type="spellEnd"/>
+      <w:r>
+        <w:rPr>
+          <w:rStyle w:val="CodeChar"/>
+        </w:rPr>
+        <w:t>(</w:t>
+      </w:r>
+      <w:proofErr w:type="gramEnd"/>
+      <w:r>
+        <w:rPr>
+          <w:rStyle w:val="CodeChar"/>
+        </w:rPr>
+        <w:t>)</w:t>
+      </w:r>
+      <w:r>
+        <w:t xml:space="preserve">, and pass it the first vert in the ring as the pivot vertex and the index of the second ring vertex for your second parameter. </w:t>
+      </w:r>
+    </w:p>
+    <w:p>
+      <w:pPr>
+        <w:ind w:firstLine="720"/>
+      </w:pPr>
+      <w:r>
+        <w:t xml:space="preserve">You may notice that radial fans are all you need to make a cone, but if the cone is long you should make the cone out of several bands, as vertex based lighting will look better </w:t>
+      </w:r>
+      <w:r>
+        <w:lastRenderedPageBreak/>
+        <w:t>with more vertices.</w:t>
+      </w:r>
+    </w:p>
+    <w:p>
+      <w:pPr>
         <w:pStyle w:val="Heading1"/>
       </w:pPr>
       <w:r>
@@ -446,11 +1472,286 @@
       </w:r>
     </w:p>
     <w:p>
+      <w:r>
+        <w:t>We’ve described the mechanics of building the smaller components involved in generating meshes. Now we move on to fleshing out more detailed shapes.</w:t>
+      </w:r>
+    </w:p>
+    <w:p>
       <w:pPr>
         <w:pStyle w:val="Heading2"/>
       </w:pPr>
       <w:r>
-        <w:t>4.n-1 Small Steps (Simple Shapes)</w:t>
+        <w:t>4.</w:t>
+      </w:r>
+      <w:r>
+        <w:t>1</w:t>
+      </w:r>
+      <w:r>
+        <w:t xml:space="preserve"> </w:t>
+      </w:r>
+      <w:r>
+        <w:t>Local Spaces</w:t>
+      </w:r>
+    </w:p>
+    <w:p>
+      <w:r>
+        <w:t>As we take these primitive</w:t>
+      </w:r>
+      <w:r>
+        <w:t>s</w:t>
+      </w:r>
+      <w:r>
+        <w:t xml:space="preserve"> and piece them together we introduce the idea of local spaces. When discussing how we might start building something from scratch, we think, “what is the bas</w:t>
+      </w:r>
+      <w:r>
+        <w:t xml:space="preserve">ic shape </w:t>
+      </w:r>
+      <w:r>
+        <w:t>of this thing?” Once we determine where to start, we can begin to think in finer levels of detail of the mesh, and every</w:t>
+      </w:r>
+      <w:r>
+        <w:t xml:space="preserve"> </w:t>
+      </w:r>
+      <w:r>
+        <w:t>time we go into a finer level of detail, it will be easier to think about the size</w:t>
+      </w:r>
+      <w:r>
+        <w:t>, position,</w:t>
+      </w:r>
+      <w:r>
+        <w:t xml:space="preserve"> and orientation of additional primitives</w:t>
+      </w:r>
+      <w:r>
+        <w:t>—</w:t>
+      </w:r>
+      <w:r>
+        <w:t xml:space="preserve">not in model space, but relative to the surface of the 3D </w:t>
+      </w:r>
+      <w:r>
+        <w:t>primitive</w:t>
+      </w:r>
+      <w:r>
+        <w:t xml:space="preserve"> we were just working in.</w:t>
+      </w:r>
+    </w:p>
+    <w:p>
+      <w:pPr>
+        <w:ind w:firstLine="720"/>
+      </w:pPr>
+      <w:r>
+        <w:t>When making a tree</w:t>
+      </w:r>
+      <w:r>
+        <w:t>,</w:t>
+      </w:r>
+      <w:r>
+        <w:t xml:space="preserve"> the base of </w:t>
+      </w:r>
+      <w:r>
+        <w:t>the tree</w:t>
+      </w:r>
+      <w:r>
+        <w:t xml:space="preserve"> would be the trunk</w:t>
+      </w:r>
+      <w:r>
+        <w:t>—</w:t>
+      </w:r>
+      <w:r>
+        <w:t>a</w:t>
+      </w:r>
+      <w:r>
+        <w:t xml:space="preserve"> </w:t>
+      </w:r>
+      <w:r>
+        <w:t>cylinder</w:t>
+      </w:r>
+      <w:r>
+        <w:t>.</w:t>
+      </w:r>
+      <w:r>
+        <w:t xml:space="preserve"> </w:t>
+      </w:r>
+      <w:r>
+        <w:t>W</w:t>
+      </w:r>
+      <w:r>
+        <w:t>hen making a space ship it could be the fuselage. We start by building the base of the thing we are making, then we add details to it</w:t>
+      </w:r>
+      <w:r>
+        <w:t>—</w:t>
+      </w:r>
+      <w:r>
+        <w:t>branches on a tree or wings on spaceship.</w:t>
+      </w:r>
+    </w:p>
+    <w:p>
+      <w:pPr>
+        <w:ind w:firstLine="720"/>
+      </w:pPr>
+      <w:r>
+        <w:t xml:space="preserve">We make a matrix that performs a transformation from the local space of the surface of that object into model space and then call functions that take that matrix and use it to transform a local space </w:t>
+      </w:r>
+      <w:r>
+        <w:t>primitive</w:t>
+      </w:r>
+      <w:r>
+        <w:t xml:space="preserve"> into model space. To make this transformation we first think, “where do we want the origin of this primitive to sit at?” Create a translation matrix to place it somewhere in your </w:t>
+      </w:r>
+      <w:r>
+        <w:t xml:space="preserve">current </w:t>
+      </w:r>
+      <w:r>
+        <w:t>local space. Then concatenate a rotation matrix that defines where</w:t>
+      </w:r>
+      <w:r>
+        <w:t xml:space="preserve"> the</w:t>
+      </w:r>
+      <w:r>
+        <w:t xml:space="preserve"> up </w:t>
+      </w:r>
+      <w:r>
+        <w:t>of the new local space will be</w:t>
+      </w:r>
+      <w:r>
+        <w:t xml:space="preserve"> (in terms of the current local space)</w:t>
+      </w:r>
+      <w:r>
+        <w:t xml:space="preserve">. If you are coming out of the side of a cylinder, find a vector that represents the surface normal of the cylinder at that point and use a Unity’s </w:t>
+      </w:r>
+      <w:proofErr w:type="spellStart"/>
+      <w:r>
+        <w:t>Quaternion.LookAt</w:t>
+      </w:r>
+      <w:proofErr w:type="spellEnd"/>
+      <w:r>
+        <w:t xml:space="preserve"> function to generate the rotation matrix. If we </w:t>
+      </w:r>
+      <w:r>
+        <w:t xml:space="preserve">also </w:t>
+      </w:r>
+      <w:r>
+        <w:t xml:space="preserve">want to think in a different scale, </w:t>
+      </w:r>
+      <w:r>
+        <w:t>this is the point at which we would</w:t>
+      </w:r>
+      <w:r>
+        <w:t xml:space="preserve"> come up with a </w:t>
+      </w:r>
+      <w:r>
+        <w:t xml:space="preserve">new </w:t>
+      </w:r>
+      <w:r>
+        <w:t xml:space="preserve">local scale matrix. When already working in a local space that is not model space </w:t>
+      </w:r>
+      <w:r>
+        <w:t xml:space="preserve">we also need to </w:t>
+      </w:r>
+      <w:r>
+        <w:t xml:space="preserve">make </w:t>
+      </w:r>
+      <w:r>
+        <w:t xml:space="preserve">sure </w:t>
+      </w:r>
+      <w:r>
+        <w:t>to apply</w:t>
+      </w:r>
+      <w:r>
+        <w:t xml:space="preserve"> the existing current </w:t>
+      </w:r>
+      <w:proofErr w:type="spellStart"/>
+      <w:r>
+        <w:t>LocalToModel</w:t>
+      </w:r>
+      <w:proofErr w:type="spellEnd"/>
+      <w:r>
+        <w:t xml:space="preserve"> matrix</w:t>
+      </w:r>
+      <w:r>
+        <w:t xml:space="preserve">. Building </w:t>
+      </w:r>
+      <w:r>
+        <w:t xml:space="preserve">the final </w:t>
+      </w:r>
+      <w:r>
+        <w:t>local-to-model matrix might look something like:</w:t>
+      </w:r>
+    </w:p>
+    <w:p>
+      <w:pPr>
+        <w:pStyle w:val="Code"/>
+      </w:pPr>
+      <w:r>
+        <w:t xml:space="preserve">Matrix4x4 </w:t>
+      </w:r>
+      <w:proofErr w:type="spellStart"/>
+      <w:r>
+        <w:t>newLocalToModel</w:t>
+      </w:r>
+      <w:proofErr w:type="spellEnd"/>
+      <w:r>
+        <w:t xml:space="preserve"> = </w:t>
+      </w:r>
+    </w:p>
+    <w:p>
+      <w:pPr>
+        <w:pStyle w:val="Code"/>
+        <w:ind w:firstLine="720"/>
+      </w:pPr>
+      <w:proofErr w:type="spellStart"/>
+      <w:r>
+        <w:t>localToModel</w:t>
+      </w:r>
+      <w:proofErr w:type="spellEnd"/>
+      <w:r>
+        <w:t xml:space="preserve"> * translation * rotation * scale;</w:t>
+      </w:r>
+    </w:p>
+    <w:p>
+      <w:r>
+        <w:t>Pass</w:t>
+      </w:r>
+      <w:r>
+        <w:t>ing</w:t>
+      </w:r>
+      <w:r>
+        <w:t xml:space="preserve"> this matrix to your function that adds finer details makes it much easier to think about where things are in 3D space. This is analogous to</w:t>
+      </w:r>
+      <w:r>
+        <w:t xml:space="preserve"> thinking from the perspective of</w:t>
+      </w:r>
+      <w:r>
+        <w:t xml:space="preserve"> an ant walking up the trunk of a tree</w:t>
+      </w:r>
+      <w:r>
+        <w:t>.</w:t>
+      </w:r>
+      <w:r>
+        <w:t xml:space="preserve"> </w:t>
+      </w:r>
+      <w:r>
+        <w:t>A</w:t>
+      </w:r>
+      <w:r>
+        <w:t xml:space="preserve"> nail sticking straight out the tree doesn’t </w:t>
+      </w:r>
+      <w:r>
+        <w:t xml:space="preserve">appear to </w:t>
+      </w:r>
+      <w:r>
+        <w:t xml:space="preserve">stick out </w:t>
+      </w:r>
+      <w:r>
+        <w:t xml:space="preserve">at </w:t>
+      </w:r>
+      <w:r>
+        <w:t>46 degrees in the X-Y plane, it simply points up from</w:t>
+      </w:r>
+      <w:r>
+        <w:t xml:space="preserve"> the perspective of the ant</w:t>
+      </w:r>
+      <w:r>
+        <w:t>.</w:t>
       </w:r>
     </w:p>
     <w:p>
@@ -461,7 +1762,10 @@
         <w:t>4.</w:t>
       </w:r>
       <w:r>
-        <w:t>n Parameterized Curves</w:t>
+        <w:t>2</w:t>
+      </w:r>
+      <w:r>
+        <w:t xml:space="preserve"> Parameterized Curves</w:t>
       </w:r>
     </w:p>
     <w:p>
@@ -502,7 +1806,11 @@
       </w:r>
       <w:proofErr w:type="gramEnd"/>
       <w:r>
-        <w:t xml:space="preserve"> but we also need a way to orient them properly. We can take the derivative of the parameterized position to produce a function that produces parameterized direction:</w:t>
+        <w:t xml:space="preserve"> but we also need a way to orient them properly. We can take the derivative </w:t>
+      </w:r>
+      <w:r>
+        <w:lastRenderedPageBreak/>
+        <w:t>of the parameterized position to produce a function that produces parameterized direction:</w:t>
       </w:r>
     </w:p>
     <w:p>
@@ -569,12 +1877,427 @@
         <w:t>One of the great benefits of this approach is that you can put extra constants and terms into your parameterized function to create interesting effects and deformations. You can then expose these constants for artists and designers to tweak!</w:t>
       </w:r>
     </w:p>
+    <w:p/>
+    <w:p>
+      <w:r>
+        <w:rPr>
+          <w:rFonts w:ascii="Arial" w:hAnsi="Arial" w:cs="Arial"/>
+          <w:noProof/>
+          <w:color w:val="000000"/>
+          <w:sz w:val="22"/>
+          <w:szCs w:val="22"/>
+        </w:rPr>
+        <w:drawing>
+          <wp:inline distT="0" distB="0" distL="0" distR="0">
+            <wp:extent cx="5669280" cy="3079945"/>
+            <wp:effectExtent l="0" t="0" r="7620" b="6350"/>
+            <wp:docPr id="4" name="Picture 4" descr="https://lh4.googleusercontent.com/HCWLFUiP6Mjjl_3Z_RGtesq0OJ03Glpcx8g7BYiLI4713Vi1K9KFumluzElKI16KIhjFZgR7F1ErKJq9AldMPYzV_eYqrMJ9Dg78wMSITQiHvqqvypXl_sg_TdOnOdbSIEu6q8qh"/>
+            <wp:cNvGraphicFramePr>
+              <a:graphicFrameLocks xmlns:a="http://schemas.openxmlformats.org/drawingml/2006/main" noChangeAspect="1"/>
+            </wp:cNvGraphicFramePr>
+            <a:graphic xmlns:a="http://schemas.openxmlformats.org/drawingml/2006/main">
+              <a:graphicData uri="http://schemas.openxmlformats.org/drawingml/2006/picture">
+                <pic:pic xmlns:pic="http://schemas.openxmlformats.org/drawingml/2006/picture">
+                  <pic:nvPicPr>
+                    <pic:cNvPr id="0" name="Picture 5" descr="https://lh4.googleusercontent.com/HCWLFUiP6Mjjl_3Z_RGtesq0OJ03Glpcx8g7BYiLI4713Vi1K9KFumluzElKI16KIhjFZgR7F1ErKJq9AldMPYzV_eYqrMJ9Dg78wMSITQiHvqqvypXl_sg_TdOnOdbSIEu6q8qh"/>
+                    <pic:cNvPicPr>
+                      <a:picLocks noChangeAspect="1" noChangeArrowheads="1"/>
+                    </pic:cNvPicPr>
+                  </pic:nvPicPr>
+                  <pic:blipFill>
+                    <a:blip r:embed="rId9" cstate="print">
+                      <a:extLst>
+                        <a:ext uri="{28A0092B-C50C-407E-A947-70E740481C1C}">
+                          <a14:useLocalDpi xmlns:a14="http://schemas.microsoft.com/office/drawing/2010/main" val="0"/>
+                        </a:ext>
+                      </a:extLst>
+                    </a:blip>
+                    <a:srcRect/>
+                    <a:stretch>
+                      <a:fillRect/>
+                    </a:stretch>
+                  </pic:blipFill>
+                  <pic:spPr bwMode="auto">
+                    <a:xfrm>
+                      <a:off x="0" y="0"/>
+                      <a:ext cx="5669280" cy="3079945"/>
+                    </a:xfrm>
+                    <a:prstGeom prst="rect">
+                      <a:avLst/>
+                    </a:prstGeom>
+                    <a:noFill/>
+                    <a:ln>
+                      <a:noFill/>
+                    </a:ln>
+                  </pic:spPr>
+                </pic:pic>
+              </a:graphicData>
+            </a:graphic>
+          </wp:inline>
+        </w:drawing>
+      </w:r>
+    </w:p>
+    <w:p>
+      <w:pPr>
+        <w:pStyle w:val="Subtitle"/>
+      </w:pPr>
+      <w:r>
+        <w:t>Figure 3 – A Torus generated using the parameterized curve technique</w:t>
+      </w:r>
+    </w:p>
     <w:p>
       <w:pPr>
         <w:pStyle w:val="Heading2"/>
       </w:pPr>
       <w:r>
-        <w:t>4.n+1 The Vine</w:t>
+        <w:lastRenderedPageBreak/>
+        <w:t>4.</w:t>
+      </w:r>
+      <w:r>
+        <w:t>3</w:t>
+      </w:r>
+      <w:r>
+        <w:t xml:space="preserve"> The Vine</w:t>
+      </w:r>
+    </w:p>
+    <w:p>
+      <w:r>
+        <w:rPr>
+          <w:rFonts w:ascii="Arial" w:hAnsi="Arial" w:cs="Arial"/>
+          <w:noProof/>
+          <w:color w:val="000000"/>
+          <w:sz w:val="52"/>
+          <w:szCs w:val="52"/>
+        </w:rPr>
+        <w:drawing>
+          <wp:inline distT="0" distB="0" distL="0" distR="0">
+            <wp:extent cx="5669280" cy="3079945"/>
+            <wp:effectExtent l="0" t="0" r="7620" b="6350"/>
+            <wp:docPr id="5" name="Picture 5" descr="https://lh6.googleusercontent.com/1r_HHktAEoL8-4vfTaG1CrCjdcl9hcD18rUFj8mJfo91YyY1k8kWvww7Lx-xRNpcak_651_QCoVm6O835Dp_5USLMA6gWkyWpmY0vlKVNaE1SfcWLNoY36ERnrNSN8KsaDFSto__"/>
+            <wp:cNvGraphicFramePr>
+              <a:graphicFrameLocks xmlns:a="http://schemas.openxmlformats.org/drawingml/2006/main" noChangeAspect="1"/>
+            </wp:cNvGraphicFramePr>
+            <a:graphic xmlns:a="http://schemas.openxmlformats.org/drawingml/2006/main">
+              <a:graphicData uri="http://schemas.openxmlformats.org/drawingml/2006/picture">
+                <pic:pic xmlns:pic="http://schemas.openxmlformats.org/drawingml/2006/picture">
+                  <pic:nvPicPr>
+                    <pic:cNvPr id="0" name="Picture 7" descr="https://lh6.googleusercontent.com/1r_HHktAEoL8-4vfTaG1CrCjdcl9hcD18rUFj8mJfo91YyY1k8kWvww7Lx-xRNpcak_651_QCoVm6O835Dp_5USLMA6gWkyWpmY0vlKVNaE1SfcWLNoY36ERnrNSN8KsaDFSto__"/>
+                    <pic:cNvPicPr>
+                      <a:picLocks noChangeAspect="1" noChangeArrowheads="1"/>
+                    </pic:cNvPicPr>
+                  </pic:nvPicPr>
+                  <pic:blipFill>
+                    <a:blip r:embed="rId10" cstate="print">
+                      <a:extLst>
+                        <a:ext uri="{28A0092B-C50C-407E-A947-70E740481C1C}">
+                          <a14:useLocalDpi xmlns:a14="http://schemas.microsoft.com/office/drawing/2010/main" val="0"/>
+                        </a:ext>
+                      </a:extLst>
+                    </a:blip>
+                    <a:srcRect/>
+                    <a:stretch>
+                      <a:fillRect/>
+                    </a:stretch>
+                  </pic:blipFill>
+                  <pic:spPr bwMode="auto">
+                    <a:xfrm>
+                      <a:off x="0" y="0"/>
+                      <a:ext cx="5669280" cy="3079945"/>
+                    </a:xfrm>
+                    <a:prstGeom prst="rect">
+                      <a:avLst/>
+                    </a:prstGeom>
+                    <a:noFill/>
+                    <a:ln>
+                      <a:noFill/>
+                    </a:ln>
+                  </pic:spPr>
+                </pic:pic>
+              </a:graphicData>
+            </a:graphic>
+          </wp:inline>
+        </w:drawing>
+      </w:r>
+    </w:p>
+    <w:p>
+      <w:pPr>
+        <w:pStyle w:val="Subtitle"/>
+      </w:pPr>
+      <w:r>
+        <w:t>Figure 4 – A vine generated using a variety of techniques described in this paper</w:t>
+      </w:r>
+    </w:p>
+    <w:p>
+      <w:r>
+        <w:t xml:space="preserve">In the case of a vine, we started with a simple helix curve. The helix intersects with the ground at a shallow angle instead of sticking straight up out of the ground. To make the curve move straight up we initially multiplied the Z and X components by </w:t>
+      </w:r>
+      <w:r>
+        <w:rPr>
+          <w:rStyle w:val="CodeChar"/>
+        </w:rPr>
+        <w:t>t</w:t>
+      </w:r>
+      <w:r>
+        <w:t>—</w:t>
+      </w:r>
+      <w:r>
+        <w:t xml:space="preserve">this makes the rings point straight up initially and causes the helix to look like </w:t>
+      </w:r>
+      <w:r>
+        <w:t>it’s</w:t>
+      </w:r>
+      <w:r>
+        <w:t xml:space="preserve"> wrapping around the surface of an upside-down cone. </w:t>
+      </w:r>
+      <w:r>
+        <w:t>We later add more terms multiplicatively to the X and Z functions</w:t>
+      </w:r>
+      <w:r>
+        <w:t xml:space="preserve">. </w:t>
+      </w:r>
+      <w:r>
+        <w:t>These</w:t>
+      </w:r>
+      <w:r>
+        <w:t xml:space="preserve"> functions</w:t>
+      </w:r>
+      <w:r>
+        <w:t xml:space="preserve"> </w:t>
+      </w:r>
+      <w:r>
+        <w:t>are</w:t>
+      </w:r>
+      <w:r>
+        <w:t xml:space="preserve"> arbitrary and </w:t>
+      </w:r>
+      <w:r>
+        <w:t>fine-tuned</w:t>
+      </w:r>
+      <w:r>
+        <w:t xml:space="preserve"> to give the shape we want</w:t>
+      </w:r>
+      <w:r>
+        <w:t>—they</w:t>
+      </w:r>
+      <w:r>
+        <w:t xml:space="preserve"> </w:t>
+      </w:r>
+      <w:r>
+        <w:t>make</w:t>
+      </w:r>
+      <w:r>
+        <w:t xml:space="preserve"> the helix look less “upside-cone shaped” by making the radius increase non-linearly. The function</w:t>
+      </w:r>
+      <w:r>
+        <w:t>s</w:t>
+      </w:r>
+      <w:r>
+        <w:t xml:space="preserve"> </w:t>
+      </w:r>
+      <w:r>
+        <w:t>themselves</w:t>
+      </w:r>
+      <w:r>
+        <w:t xml:space="preserve"> </w:t>
+      </w:r>
+      <w:r>
+        <w:t>don’t</w:t>
+      </w:r>
+      <w:r>
+        <w:t xml:space="preserve"> matter except to that we did have to factor </w:t>
+      </w:r>
+      <w:r>
+        <w:t>changes in these functions</w:t>
+      </w:r>
+      <w:r>
+        <w:t xml:space="preserve"> into </w:t>
+      </w:r>
+      <w:r>
+        <w:t xml:space="preserve">changes in their </w:t>
+      </w:r>
+      <w:r>
+        <w:t>derivative</w:t>
+      </w:r>
+      <w:r>
+        <w:t>s to ensure accurate ring orientation vectors.</w:t>
+      </w:r>
+    </w:p>
+    <w:p>
+      <w:pPr>
+        <w:ind w:firstLine="720"/>
+      </w:pPr>
+      <w:r>
+        <w:t>To spawn details on the surface of the vine</w:t>
+      </w:r>
+      <w:r>
+        <w:t xml:space="preserve"> we would call a properly seeded random</w:t>
+      </w:r>
+      <w:r>
+        <w:t xml:space="preserve"> for each ring of the heli</w:t>
+      </w:r>
+      <w:r>
+        <w:t xml:space="preserve">x </w:t>
+      </w:r>
+      <w:r>
+        <w:t xml:space="preserve">and </w:t>
+      </w:r>
+      <w:r>
+        <w:t xml:space="preserve">then again </w:t>
+      </w:r>
+      <w:r>
+        <w:t xml:space="preserve">for each vertex in the ring. The inner most loop (for each vertex) would have a (t * 2 * </w:t>
+      </w:r>
+      <w:proofErr w:type="gramStart"/>
+      <w:r>
+        <w:t>pi )</w:t>
+      </w:r>
+      <w:proofErr w:type="gramEnd"/>
+      <w:r>
+        <w:t xml:space="preserve"> value you that we could plug into sine and cosine to get the up position in local space for the origin of our new local space. As </w:t>
+      </w:r>
+      <w:proofErr w:type="gramStart"/>
+      <w:r>
+        <w:t>an added bonus</w:t>
+      </w:r>
+      <w:proofErr w:type="gramEnd"/>
+      <w:r>
+        <w:t>, this vector was also the up-direction of the local space.</w:t>
+      </w:r>
+    </w:p>
+    <w:p>
+      <w:pPr>
+        <w:pStyle w:val="Heading2"/>
+      </w:pPr>
+      <w:r>
+        <w:t>4.4 Adding Non-Mesh Details</w:t>
+      </w:r>
+    </w:p>
+    <w:p>
+      <w:r>
+        <w:t xml:space="preserve">Originally </w:t>
+      </w:r>
+      <w:r>
+        <w:t>more detail was added to the vine by</w:t>
+      </w:r>
+      <w:r>
+        <w:t xml:space="preserve"> calling the </w:t>
+      </w:r>
+      <w:proofErr w:type="spellStart"/>
+      <w:proofErr w:type="gramStart"/>
+      <w:r>
+        <w:rPr>
+          <w:rStyle w:val="CodeChar"/>
+        </w:rPr>
+        <w:t>MakeCone</w:t>
+      </w:r>
+      <w:proofErr w:type="spellEnd"/>
+      <w:r>
+        <w:rPr>
+          <w:rStyle w:val="CodeChar"/>
+        </w:rPr>
+        <w:t>(</w:t>
+      </w:r>
+      <w:proofErr w:type="gramEnd"/>
+      <w:r>
+        <w:rPr>
+          <w:rStyle w:val="CodeChar"/>
+        </w:rPr>
+        <w:t>)</w:t>
+      </w:r>
+      <w:r>
+        <w:t xml:space="preserve">function or </w:t>
+      </w:r>
+      <w:r>
+        <w:t>calling the</w:t>
+      </w:r>
+      <w:r>
+        <w:t xml:space="preserve"> vine function again to create a recursive vine. Later we </w:t>
+      </w:r>
+      <w:r>
+        <w:t>used</w:t>
+      </w:r>
+      <w:r>
+        <w:t xml:space="preserve"> separate </w:t>
+      </w:r>
+      <w:proofErr w:type="spellStart"/>
+      <w:r>
+        <w:t>GameObjects</w:t>
+      </w:r>
+      <w:proofErr w:type="spellEnd"/>
+      <w:r>
+        <w:t xml:space="preserve"> for wicked curved thorns and some neat flowers. </w:t>
+      </w:r>
+      <w:r>
+        <w:t>T</w:t>
+      </w:r>
+      <w:r>
+        <w:t xml:space="preserve">hese were not directly a part of this </w:t>
+      </w:r>
+      <w:proofErr w:type="spellStart"/>
+      <w:r>
+        <w:t>GameObject’s</w:t>
+      </w:r>
+      <w:proofErr w:type="spellEnd"/>
+      <w:r>
+        <w:t xml:space="preserve"> mesh, </w:t>
+      </w:r>
+      <w:r>
+        <w:t xml:space="preserve">so </w:t>
+      </w:r>
+      <w:r>
+        <w:t xml:space="preserve">there was one last step needed to position these correctly. </w:t>
+      </w:r>
+      <w:r>
+        <w:t>T</w:t>
+      </w:r>
+      <w:r>
+        <w:t xml:space="preserve">he objects have their own </w:t>
+      </w:r>
+      <w:r>
+        <w:t xml:space="preserve">distinct transformation that represents their position and orientation </w:t>
+      </w:r>
+      <w:r>
+        <w:t>in world space</w:t>
+      </w:r>
+      <w:r>
+        <w:t>, so</w:t>
+      </w:r>
+      <w:r>
+        <w:t xml:space="preserve"> we had to transform them </w:t>
+      </w:r>
+      <w:r>
+        <w:t xml:space="preserve">by </w:t>
+      </w:r>
+      <w:r>
+        <w:t>our own</w:t>
+      </w:r>
+      <w:r>
+        <w:t xml:space="preserve"> </w:t>
+      </w:r>
+      <w:proofErr w:type="spellStart"/>
+      <w:r>
+        <w:t>LocalToWorld</w:t>
+      </w:r>
+      <w:proofErr w:type="spellEnd"/>
+      <w:r>
+        <w:t xml:space="preserve"> matrix. This would apply any translation, rotation, or scale applied to our model, placing the object right where we expect to</w:t>
+      </w:r>
+      <w:r>
+        <w:t xml:space="preserve"> be</w:t>
+      </w:r>
+      <w:r>
+        <w:t xml:space="preserve">. If you forget this step you will know because </w:t>
+      </w:r>
+      <w:proofErr w:type="gramStart"/>
+      <w:r>
+        <w:t>all of</w:t>
+      </w:r>
+      <w:proofErr w:type="gramEnd"/>
+      <w:r>
+        <w:t xml:space="preserve"> your spawned objects will be sitting around the level’s origin</w:t>
+      </w:r>
+      <w:r>
+        <w:t xml:space="preserve"> instead of the model where they’re expected to be.</w:t>
       </w:r>
     </w:p>
     <w:p>
@@ -582,29 +2305,70 @@
         <w:pStyle w:val="Heading1"/>
       </w:pPr>
       <w:r>
+        <w:lastRenderedPageBreak/>
+        <w:t>5</w:t>
+      </w:r>
+      <w:r>
+        <w:tab/>
+        <w:t>Conclusion</w:t>
+      </w:r>
+    </w:p>
+    <w:p>
+      <w:r>
+        <w:t>The methods we covered are a set of fundamental tools that can be used to make your world look much more natural and varied.</w:t>
+      </w:r>
+    </w:p>
+    <w:p>
+      <w:pPr>
+        <w:ind w:firstLine="720"/>
+      </w:pPr>
+      <w:r>
+        <w:t xml:space="preserve">We covered bending curves through 3D space and generating geometry around them. We covered construction of cylinders and other primitives and how to extrude them through space. We covered thinking in successively deeper local spaces and how this aids in making more detailed geometry. </w:t>
+      </w:r>
+    </w:p>
+    <w:p>
+      <w:pPr>
+        <w:ind w:firstLine="720"/>
+      </w:pPr>
+      <w:r>
+        <w:t xml:space="preserve">Further improvements--wandering primitives across surfaces to create detailed vines. Detailed exhaust pipes </w:t>
+      </w:r>
+      <w:r>
+        <w:t xml:space="preserve">can </w:t>
+      </w:r>
+      <w:r>
+        <w:t xml:space="preserve">add varied style to steampunk environments, even steampunk creatures. Deformed and detailed generated cones can add demonic asymmetric horns to creatures from below. Architecture can be generated for entire civilizations using meta-parameters that give your cities the appearance of a shared culture. </w:t>
+      </w:r>
+    </w:p>
+    <w:p>
+      <w:pPr>
+        <w:ind w:firstLine="720"/>
+      </w:pPr>
+      <w:r>
+        <w:t xml:space="preserve">Having explored the math and strategies to work at the lowest levels of mesh generation, </w:t>
+      </w:r>
+      <w:r>
+        <w:t>generating the</w:t>
+      </w:r>
+      <w:r>
+        <w:t xml:space="preserve"> extra detail to give your worlds a more handcrafted look</w:t>
+      </w:r>
+      <w:r>
+        <w:t xml:space="preserve"> is a matter of having the right eye.</w:t>
+      </w:r>
+    </w:p>
+    <w:p>
+      <w:pPr>
+        <w:pStyle w:val="Heading1"/>
+      </w:pPr>
+      <w:r>
         <w:t>9</w:t>
       </w:r>
       <w:r>
         <w:tab/>
       </w:r>
       <w:r>
-        <w:t>References</w:t>
-      </w:r>
-      <w:bookmarkStart w:id="0" w:name="_GoBack"/>
-      <w:bookmarkEnd w:id="0"/>
-    </w:p>
-    <w:p>
-      <w:pPr>
-        <w:pStyle w:val="Heading2"/>
-      </w:pPr>
-      <w:r>
-        <w:t>9.6</w:t>
-      </w:r>
-      <w:r>
-        <w:tab/>
-      </w:r>
-      <w:r>
-        <w:t>Online Documents:</w:t>
+        <w:t xml:space="preserve">References </w:t>
       </w:r>
     </w:p>
     <w:p>
@@ -651,7 +2415,7 @@
       <w:r>
         <w:t xml:space="preserve">. </w:t>
       </w:r>
-      <w:hyperlink r:id="rId7" w:history="1">
+      <w:hyperlink r:id="rId11" w:history="1">
         <w:r>
           <w:rPr>
             <w:rStyle w:val="Hyperlink"/>
@@ -693,10 +2457,10 @@
     <w:p/>
     <w:p/>
     <w:sectPr>
-      <w:headerReference w:type="even" r:id="rId8"/>
-      <w:headerReference w:type="default" r:id="rId9"/>
-      <w:footerReference w:type="even" r:id="rId10"/>
-      <w:footerReference w:type="default" r:id="rId11"/>
+      <w:headerReference w:type="even" r:id="rId12"/>
+      <w:headerReference w:type="default" r:id="rId13"/>
+      <w:footerReference w:type="even" r:id="rId14"/>
+      <w:footerReference w:type="default" r:id="rId15"/>
       <w:footnotePr>
         <w:numRestart w:val="eachPage"/>
       </w:footnotePr>
@@ -845,7 +2609,7 @@
         <w:rStyle w:val="PageNumber"/>
         <w:noProof/>
       </w:rPr>
-      <w:t>3</w:t>
+      <w:t>1</w:t>
     </w:r>
     <w:r>
       <w:rPr>
@@ -2931,6 +4695,16 @@
       <w:u w:val="single"/>
     </w:rPr>
   </w:style>
+  <w:style w:type="character" w:styleId="Strong">
+    <w:name w:val="Strong"/>
+    <w:basedOn w:val="DefaultParagraphFont"/>
+    <w:qFormat/>
+    <w:rsid w:val="00FA7259"/>
+    <w:rPr>
+      <w:b/>
+      <w:bCs/>
+    </w:rPr>
+  </w:style>
 </w:styles>
 </file>
 

</xml_diff>